<commit_message>
update the golang programming language docs and some test programming
</commit_message>
<xml_diff>
--- a/docs/Go语言圣经.docx
+++ b/docs/Go语言圣经.docx
@@ -36314,17 +36314,1568 @@
         </w:numPr>
         <w:jc w:val="center"/>
         <w:rPr>
+          <w:rFonts w:ascii="微软雅黑" w:eastAsia="微软雅黑" w:hAnsi="微软雅黑"/>
+        </w:rPr>
+      </w:pPr>
+      <w:r>
+        <w:rPr>
           <w:rFonts w:ascii="微软雅黑" w:eastAsia="微软雅黑" w:hAnsi="微软雅黑" w:hint="eastAsia"/>
         </w:rPr>
-      </w:pPr>
-      <w:r>
-        <w:rPr>
-          <w:rFonts w:ascii="微软雅黑" w:eastAsia="微软雅黑" w:hAnsi="微软雅黑" w:hint="eastAsia"/>
-        </w:rPr>
         <w:t>复合数据类型</w:t>
+      </w:r>
+    </w:p>
+    <w:p>
+      <w:r>
+        <w:rPr>
+          <w:rFonts w:hint="eastAsia"/>
+        </w:rPr>
+        <w:t>在第三章我们讨论了基本数据类型，它们可以用于构建程序中数据结构，是Go语言的世界的原子。在本章，我们将讨论复合数据类型，它是以不同的方式组合基本类型可以构造出来的复合数据类型。我们主要讨论四种类型——数组、slice、map和结构体——同时在本章的最后，我们将演示如何使用结构体来解码和编码到对应JSON格式的数据，并且通过结合使用模板来生成HTML页面。</w:t>
+      </w:r>
+    </w:p>
+    <w:p/>
+    <w:p>
+      <w:r>
+        <w:rPr>
+          <w:rFonts w:hint="eastAsia"/>
+        </w:rPr>
+        <w:t>数组和结构体是聚合类型；它们的值由许多元素或成员字段的值组成。数组是由同构的元素组成——每个数组元素都是完全相同的类型——结构体则是由异构的元素组成的。数组和结构体都是有固定内存大小的数据结构。相比之下，slice和map则是动态的数据结构，它们将根据需要动态增长。</w:t>
+      </w:r>
+    </w:p>
+    <w:p>
+      <w:pPr>
+        <w:pStyle w:val="3"/>
+        <w:tabs>
+          <w:tab w:val="left" w:pos="2310"/>
+        </w:tabs>
+      </w:pPr>
+      <w:r>
+        <w:rPr>
+          <w:rFonts w:hint="eastAsia"/>
+        </w:rPr>
+        <w:t>4</w:t>
+      </w:r>
+      <w:r>
+        <w:t xml:space="preserve">.1 </w:t>
+      </w:r>
+      <w:r>
+        <w:rPr>
+          <w:rFonts w:hint="eastAsia"/>
+        </w:rPr>
+        <w:t>数组</w:t>
+      </w:r>
+    </w:p>
+    <w:p>
+      <w:r>
+        <w:rPr>
+          <w:rFonts w:hint="eastAsia"/>
+        </w:rPr>
+        <w:t>数组是一个由固定长度的特定类型元素组成的序列，一个数组</w:t>
+      </w:r>
+      <w:r>
+        <w:rPr>
+          <w:rFonts w:hint="eastAsia"/>
+        </w:rPr>
+        <w:t>可以由零个或多个元素组成。因为数组的长度是固定的，因此在Go语言中很少直接使用数组。和数组对应的类型是Slice（切片），它是可以增长和收缩动态序列，slice功能也更灵活，但是要理解slice工作原理的话需要先理解数组。</w:t>
+      </w:r>
+    </w:p>
+    <w:p/>
+    <w:p>
+      <w:r>
+        <w:rPr>
+          <w:rFonts w:hint="eastAsia"/>
+        </w:rPr>
+        <w:t>数组的每个元素可以通过索引下标来访问，索引下标的范围是从0开始到数组长度减1的</w:t>
+      </w:r>
+      <w:r>
+        <w:rPr>
+          <w:rFonts w:hint="eastAsia"/>
+        </w:rPr>
+        <w:lastRenderedPageBreak/>
+        <w:t>位置。内置的</w:t>
+      </w:r>
+      <w:proofErr w:type="spellStart"/>
+      <w:r>
+        <w:rPr>
+          <w:rFonts w:hint="eastAsia"/>
+        </w:rPr>
+        <w:t>len</w:t>
+      </w:r>
+      <w:proofErr w:type="spellEnd"/>
+      <w:r>
+        <w:rPr>
+          <w:rFonts w:hint="eastAsia"/>
+        </w:rPr>
+        <w:t>函数将返回数组中元素的个数。</w:t>
+      </w:r>
+    </w:p>
+    <w:p>
+      <w:pPr>
+        <w:shd w:val="clear" w:color="auto" w:fill="183055"/>
+      </w:pPr>
+      <w:r>
+        <w:t>var a [3]int             // array of 3 integers</w:t>
+      </w:r>
+    </w:p>
+    <w:p>
+      <w:pPr>
+        <w:shd w:val="clear" w:color="auto" w:fill="183055"/>
+      </w:pPr>
+      <w:proofErr w:type="spellStart"/>
+      <w:proofErr w:type="gramStart"/>
+      <w:r>
+        <w:t>fmt.Println</w:t>
+      </w:r>
+      <w:proofErr w:type="spellEnd"/>
+      <w:proofErr w:type="gramEnd"/>
+      <w:r>
+        <w:t>(a[0])        // print the first element</w:t>
+      </w:r>
+    </w:p>
+    <w:p>
+      <w:pPr>
+        <w:shd w:val="clear" w:color="auto" w:fill="183055"/>
+      </w:pPr>
+      <w:proofErr w:type="spellStart"/>
+      <w:proofErr w:type="gramStart"/>
+      <w:r>
+        <w:t>fmt.Println</w:t>
+      </w:r>
+      <w:proofErr w:type="spellEnd"/>
+      <w:proofErr w:type="gramEnd"/>
+      <w:r>
+        <w:t>(a[</w:t>
+      </w:r>
+      <w:proofErr w:type="spellStart"/>
+      <w:r>
+        <w:t>len</w:t>
+      </w:r>
+      <w:proofErr w:type="spellEnd"/>
+      <w:r>
+        <w:t>(a)-1]) // print the last element, a[2]</w:t>
+      </w:r>
+    </w:p>
+    <w:p>
+      <w:pPr>
+        <w:shd w:val="clear" w:color="auto" w:fill="183055"/>
+      </w:pPr>
+    </w:p>
+    <w:p>
+      <w:pPr>
+        <w:shd w:val="clear" w:color="auto" w:fill="183055"/>
+      </w:pPr>
+      <w:r>
+        <w:t>// Print the indices and elements.</w:t>
+      </w:r>
+    </w:p>
+    <w:p>
+      <w:pPr>
+        <w:shd w:val="clear" w:color="auto" w:fill="183055"/>
+      </w:pPr>
+      <w:r>
+        <w:t xml:space="preserve">for </w:t>
+      </w:r>
+      <w:proofErr w:type="spellStart"/>
+      <w:r>
+        <w:t>i</w:t>
+      </w:r>
+      <w:proofErr w:type="spellEnd"/>
+      <w:r>
+        <w:t xml:space="preserve">, </w:t>
+      </w:r>
+      <w:proofErr w:type="gramStart"/>
+      <w:r>
+        <w:t>v :</w:t>
+      </w:r>
+      <w:proofErr w:type="gramEnd"/>
+      <w:r>
+        <w:t>= range a {</w:t>
+      </w:r>
+    </w:p>
+    <w:p>
+      <w:pPr>
+        <w:shd w:val="clear" w:color="auto" w:fill="183055"/>
+      </w:pPr>
+      <w:r>
+        <w:tab/>
+      </w:r>
+      <w:proofErr w:type="spellStart"/>
+      <w:proofErr w:type="gramStart"/>
+      <w:r>
+        <w:t>fmt.Printf</w:t>
+      </w:r>
+      <w:proofErr w:type="spellEnd"/>
+      <w:proofErr w:type="gramEnd"/>
+      <w:r>
+        <w:t xml:space="preserve">("%d %d\n", </w:t>
+      </w:r>
+      <w:proofErr w:type="spellStart"/>
+      <w:r>
+        <w:t>i</w:t>
+      </w:r>
+      <w:proofErr w:type="spellEnd"/>
+      <w:r>
+        <w:t>, v)</w:t>
+      </w:r>
+    </w:p>
+    <w:p>
+      <w:pPr>
+        <w:shd w:val="clear" w:color="auto" w:fill="183055"/>
+      </w:pPr>
+      <w:r>
+        <w:t>}</w:t>
+      </w:r>
+    </w:p>
+    <w:p>
+      <w:pPr>
+        <w:shd w:val="clear" w:color="auto" w:fill="183055"/>
+      </w:pPr>
+    </w:p>
+    <w:p>
+      <w:pPr>
+        <w:shd w:val="clear" w:color="auto" w:fill="183055"/>
+      </w:pPr>
+      <w:r>
+        <w:t>// Print the elements only.</w:t>
+      </w:r>
+    </w:p>
+    <w:p>
+      <w:pPr>
+        <w:shd w:val="clear" w:color="auto" w:fill="183055"/>
+      </w:pPr>
+      <w:r>
+        <w:t xml:space="preserve">for _, </w:t>
+      </w:r>
+      <w:proofErr w:type="gramStart"/>
+      <w:r>
+        <w:t>v :</w:t>
+      </w:r>
+      <w:proofErr w:type="gramEnd"/>
+      <w:r>
+        <w:t>= range a {</w:t>
+      </w:r>
+    </w:p>
+    <w:p>
+      <w:pPr>
+        <w:shd w:val="clear" w:color="auto" w:fill="183055"/>
+      </w:pPr>
+      <w:r>
+        <w:tab/>
+      </w:r>
+      <w:proofErr w:type="spellStart"/>
+      <w:proofErr w:type="gramStart"/>
+      <w:r>
+        <w:t>fmt.Printf</w:t>
+      </w:r>
+      <w:proofErr w:type="spellEnd"/>
+      <w:proofErr w:type="gramEnd"/>
+      <w:r>
+        <w:t>("%d\n", v)</w:t>
+      </w:r>
+    </w:p>
+    <w:p>
+      <w:pPr>
+        <w:shd w:val="clear" w:color="auto" w:fill="183055"/>
+      </w:pPr>
+      <w:r>
+        <w:t>}</w:t>
+      </w:r>
+    </w:p>
+    <w:p/>
+    <w:p>
+      <w:r>
+        <w:rPr>
+          <w:rFonts w:hint="eastAsia"/>
+        </w:rPr>
+        <w:t>默认情况下，数组的每个元素都被初始化为元素类型对应的零值，对于数字类型来说就是0,。我们也可以用数组字面值语法用一组值来初始化数组：</w:t>
+      </w:r>
+    </w:p>
+    <w:p>
+      <w:pPr>
+        <w:shd w:val="clear" w:color="auto" w:fill="183055"/>
+      </w:pPr>
+      <w:r>
+        <w:t>var q [3]int = [3]</w:t>
+      </w:r>
+      <w:proofErr w:type="gramStart"/>
+      <w:r>
+        <w:t>int{</w:t>
+      </w:r>
+      <w:proofErr w:type="gramEnd"/>
+      <w:r>
+        <w:t>1, 2, 3}</w:t>
+      </w:r>
+    </w:p>
+    <w:p>
+      <w:pPr>
+        <w:shd w:val="clear" w:color="auto" w:fill="183055"/>
+      </w:pPr>
+      <w:r>
+        <w:t>var r [3]int = [3]</w:t>
+      </w:r>
+      <w:proofErr w:type="gramStart"/>
+      <w:r>
+        <w:t>int{</w:t>
+      </w:r>
+      <w:proofErr w:type="gramEnd"/>
+      <w:r>
+        <w:t>1, 2}</w:t>
+      </w:r>
+    </w:p>
+    <w:p>
+      <w:pPr>
+        <w:shd w:val="clear" w:color="auto" w:fill="183055"/>
+      </w:pPr>
+      <w:proofErr w:type="spellStart"/>
+      <w:proofErr w:type="gramStart"/>
+      <w:r>
+        <w:t>fmt.Println</w:t>
+      </w:r>
+      <w:proofErr w:type="spellEnd"/>
+      <w:proofErr w:type="gramEnd"/>
+      <w:r>
+        <w:t>(r[2]) // "0"</w:t>
+      </w:r>
+    </w:p>
+    <w:p/>
+    <w:p>
+      <w:r>
+        <w:rPr>
+          <w:rFonts w:hint="eastAsia"/>
+        </w:rPr>
+        <w:t>在数组字面值中，如果在数组的长度位置出现的是“</w:t>
+      </w:r>
+      <w:r>
+        <w:t>…</w:t>
+      </w:r>
+      <w:r>
+        <w:rPr>
+          <w:rFonts w:hint="eastAsia"/>
+        </w:rPr>
+        <w:t>”省略号，则表示数组的长度是根据</w:t>
+      </w:r>
+      <w:r>
+        <w:rPr>
+          <w:rFonts w:hint="eastAsia"/>
+        </w:rPr>
+        <w:lastRenderedPageBreak/>
+        <w:t>初始化值的个数来计算。因此，上面q数组的定义可以简化为</w:t>
+      </w:r>
+    </w:p>
+    <w:p>
+      <w:pPr>
+        <w:shd w:val="clear" w:color="auto" w:fill="183055"/>
+      </w:pPr>
+      <w:proofErr w:type="gramStart"/>
+      <w:r>
+        <w:t>q :</w:t>
+      </w:r>
+      <w:proofErr w:type="gramEnd"/>
+      <w:r>
+        <w:t>= [...]int{1, 2, 3}</w:t>
+      </w:r>
+    </w:p>
+    <w:p>
+      <w:pPr>
+        <w:shd w:val="clear" w:color="auto" w:fill="183055"/>
+      </w:pPr>
+      <w:proofErr w:type="spellStart"/>
+      <w:proofErr w:type="gramStart"/>
+      <w:r>
+        <w:t>fmt.Printf</w:t>
+      </w:r>
+      <w:proofErr w:type="spellEnd"/>
+      <w:proofErr w:type="gramEnd"/>
+      <w:r>
+        <w:t>("%T\n", q) // "[3]int"</w:t>
+      </w:r>
+    </w:p>
+    <w:p/>
+    <w:p>
+      <w:r>
+        <w:rPr>
+          <w:rFonts w:hint="eastAsia"/>
+        </w:rPr>
+        <w:t>数组的长度是数组类型的一个组成部分，因此[</w:t>
+      </w:r>
+      <w:r>
+        <w:t>3]int</w:t>
+      </w:r>
+      <w:r>
+        <w:rPr>
+          <w:rFonts w:hint="eastAsia"/>
+        </w:rPr>
+        <w:t>和[</w:t>
+      </w:r>
+      <w:r>
+        <w:t>4]int</w:t>
+      </w:r>
+      <w:r>
+        <w:rPr>
+          <w:rFonts w:hint="eastAsia"/>
+        </w:rPr>
+        <w:t>是两种不同的数组类型。数组的长度必须是常量表达式，因为数组的长度需要在编译阶段确定。</w:t>
+      </w:r>
+    </w:p>
+    <w:p>
+      <w:pPr>
+        <w:shd w:val="clear" w:color="auto" w:fill="183055"/>
+      </w:pPr>
+      <w:proofErr w:type="gramStart"/>
+      <w:r>
+        <w:t>q :</w:t>
+      </w:r>
+      <w:proofErr w:type="gramEnd"/>
+      <w:r>
+        <w:t>= [3]int{1, 2, 3}</w:t>
+      </w:r>
+    </w:p>
+    <w:p>
+      <w:pPr>
+        <w:shd w:val="clear" w:color="auto" w:fill="183055"/>
+      </w:pPr>
+      <w:r>
+        <w:t>q = [4]</w:t>
+      </w:r>
+      <w:proofErr w:type="gramStart"/>
+      <w:r>
+        <w:t>int{</w:t>
+      </w:r>
+      <w:proofErr w:type="gramEnd"/>
+      <w:r>
+        <w:t>1, 2, 3, 4} // compile error: cannot assign [4]int to [3]int</w:t>
+      </w:r>
+    </w:p>
+    <w:p/>
+    <w:p>
+      <w:r>
+        <w:rPr>
+          <w:rFonts w:hint="eastAsia"/>
+        </w:rPr>
+        <w:t>我们将会发现，数组、slice、map和结构体字面值的写法都很相似。上面的形式是直接提供顺序初始化序列，但是也可以指定一个索引和</w:t>
+      </w:r>
+      <w:proofErr w:type="gramStart"/>
+      <w:r>
+        <w:rPr>
+          <w:rFonts w:hint="eastAsia"/>
+        </w:rPr>
+        <w:t>对应值</w:t>
+      </w:r>
+      <w:proofErr w:type="gramEnd"/>
+      <w:r>
+        <w:rPr>
+          <w:rFonts w:hint="eastAsia"/>
+        </w:rPr>
+        <w:t>列表的方式初始化，就像下面这样：</w:t>
+      </w:r>
+    </w:p>
+    <w:p>
+      <w:pPr>
+        <w:shd w:val="clear" w:color="auto" w:fill="183055"/>
+      </w:pPr>
+      <w:r>
+        <w:t>type Currency int</w:t>
+      </w:r>
+    </w:p>
+    <w:p>
+      <w:pPr>
+        <w:shd w:val="clear" w:color="auto" w:fill="183055"/>
+      </w:pPr>
+    </w:p>
+    <w:p>
+      <w:pPr>
+        <w:shd w:val="clear" w:color="auto" w:fill="183055"/>
+      </w:pPr>
+      <w:r>
+        <w:t>const (</w:t>
+      </w:r>
+    </w:p>
+    <w:p>
+      <w:pPr>
+        <w:shd w:val="clear" w:color="auto" w:fill="183055"/>
+      </w:pPr>
+      <w:r>
+        <w:tab/>
+        <w:t>USD Currency = iota // 美元</w:t>
+      </w:r>
+    </w:p>
+    <w:p>
+      <w:pPr>
+        <w:shd w:val="clear" w:color="auto" w:fill="183055"/>
+      </w:pPr>
+      <w:r>
+        <w:tab/>
+        <w:t>EUR                 // 欧元</w:t>
+      </w:r>
+    </w:p>
+    <w:p>
+      <w:pPr>
+        <w:shd w:val="clear" w:color="auto" w:fill="183055"/>
+      </w:pPr>
+      <w:r>
+        <w:tab/>
+        <w:t>GBP                 // 英镑</w:t>
+      </w:r>
+    </w:p>
+    <w:p>
+      <w:pPr>
+        <w:shd w:val="clear" w:color="auto" w:fill="183055"/>
+      </w:pPr>
+      <w:r>
+        <w:tab/>
+        <w:t>RMB                 // 人民币</w:t>
+      </w:r>
+    </w:p>
+    <w:p>
+      <w:pPr>
+        <w:shd w:val="clear" w:color="auto" w:fill="183055"/>
+      </w:pPr>
+      <w:r>
+        <w:t>)</w:t>
+      </w:r>
+    </w:p>
+    <w:p>
+      <w:pPr>
+        <w:shd w:val="clear" w:color="auto" w:fill="183055"/>
+      </w:pPr>
+    </w:p>
+    <w:p>
+      <w:pPr>
+        <w:shd w:val="clear" w:color="auto" w:fill="183055"/>
+      </w:pPr>
+      <w:r>
+        <w:t>symbol := [...]string{USD: "$", EUR: "€", GBP: "￡", RMB: "￥"}</w:t>
+      </w:r>
+    </w:p>
+    <w:p>
+      <w:pPr>
+        <w:shd w:val="clear" w:color="auto" w:fill="183055"/>
+      </w:pPr>
+    </w:p>
+    <w:p>
+      <w:pPr>
+        <w:shd w:val="clear" w:color="auto" w:fill="183055"/>
+      </w:pPr>
+      <w:proofErr w:type="spellStart"/>
+      <w:r>
+        <w:lastRenderedPageBreak/>
+        <w:t>fmt.Println</w:t>
+      </w:r>
+      <w:proofErr w:type="spellEnd"/>
+      <w:r>
+        <w:t>(RMB, symbol[RMB]) //  "3 ￥"</w:t>
+      </w:r>
+    </w:p>
+    <w:p/>
+    <w:p>
+      <w:r>
+        <w:rPr>
+          <w:rFonts w:hint="eastAsia"/>
+        </w:rPr>
+        <w:t>在这种形式的数组字面值形式中，初始化索引的顺序是无关紧要的，而且没用到的索引可以省略，和前面提到的规则一样，未指定初始值的元素将用零值初始化。例如：</w:t>
+      </w:r>
+    </w:p>
+    <w:p>
+      <w:pPr>
+        <w:shd w:val="clear" w:color="auto" w:fill="183055"/>
+      </w:pPr>
+      <w:proofErr w:type="gramStart"/>
+      <w:r>
+        <w:t>r :</w:t>
+      </w:r>
+      <w:proofErr w:type="gramEnd"/>
+      <w:r>
+        <w:t>= [...]int{99: -1}</w:t>
+      </w:r>
+    </w:p>
+    <w:p/>
+    <w:p>
+      <w:r>
+        <w:rPr>
+          <w:rFonts w:hint="eastAsia"/>
+        </w:rPr>
+        <w:t>定义了一个含有1</w:t>
+      </w:r>
+      <w:r>
+        <w:t>00</w:t>
+      </w:r>
+      <w:r>
+        <w:rPr>
+          <w:rFonts w:hint="eastAsia"/>
+        </w:rPr>
+        <w:t>个元素的数组r，最后一个元素被初始化为-</w:t>
+      </w:r>
+      <w:r>
+        <w:t>1</w:t>
+      </w:r>
+      <w:r>
+        <w:rPr>
+          <w:rFonts w:hint="eastAsia"/>
+        </w:rPr>
+        <w:t>，其它元素都是用0初始化。</w:t>
+      </w:r>
+    </w:p>
+    <w:p/>
+    <w:p>
+      <w:r>
+        <w:rPr>
+          <w:rFonts w:hint="eastAsia"/>
+        </w:rPr>
+        <w:t>如果一个数组的元素类型是可以相互比较的，那么数组类型也是可以相互比较的，这时候我们可以直接通过=</w:t>
+      </w:r>
+      <w:r>
+        <w:t>=</w:t>
+      </w:r>
+      <w:r>
+        <w:rPr>
+          <w:rFonts w:hint="eastAsia"/>
+        </w:rPr>
+        <w:t>比较运算符来比较两个数组，只有当两个数组的所有元素都是相等的时候数组才是相等的。不相等比较运算符!</w:t>
+      </w:r>
+      <w:r>
+        <w:t>=</w:t>
+      </w:r>
+      <w:r>
+        <w:rPr>
+          <w:rFonts w:hint="eastAsia"/>
+        </w:rPr>
+        <w:t>遵循同样的规则。</w:t>
+      </w:r>
+    </w:p>
+    <w:p>
+      <w:pPr>
+        <w:shd w:val="clear" w:color="auto" w:fill="183055"/>
+      </w:pPr>
+      <w:proofErr w:type="gramStart"/>
+      <w:r>
+        <w:t>a :</w:t>
+      </w:r>
+      <w:proofErr w:type="gramEnd"/>
+      <w:r>
+        <w:t>= [2]int{1, 2}</w:t>
+      </w:r>
+    </w:p>
+    <w:p>
+      <w:pPr>
+        <w:shd w:val="clear" w:color="auto" w:fill="183055"/>
+      </w:pPr>
+      <w:proofErr w:type="gramStart"/>
+      <w:r>
+        <w:t>b :</w:t>
+      </w:r>
+      <w:proofErr w:type="gramEnd"/>
+      <w:r>
+        <w:t>= [...]int{1, 2}</w:t>
+      </w:r>
+    </w:p>
+    <w:p>
+      <w:pPr>
+        <w:shd w:val="clear" w:color="auto" w:fill="183055"/>
+      </w:pPr>
+      <w:proofErr w:type="gramStart"/>
+      <w:r>
+        <w:t>c :</w:t>
+      </w:r>
+      <w:proofErr w:type="gramEnd"/>
+      <w:r>
+        <w:t>= [2]int{1, 3}</w:t>
+      </w:r>
+    </w:p>
+    <w:p>
+      <w:pPr>
+        <w:shd w:val="clear" w:color="auto" w:fill="183055"/>
+      </w:pPr>
+      <w:proofErr w:type="spellStart"/>
+      <w:proofErr w:type="gramStart"/>
+      <w:r>
+        <w:t>fmt.Println</w:t>
+      </w:r>
+      <w:proofErr w:type="spellEnd"/>
+      <w:proofErr w:type="gramEnd"/>
+      <w:r>
+        <w:t xml:space="preserve">(a == b, a == c, b == c) // "true false </w:t>
+      </w:r>
+      <w:proofErr w:type="spellStart"/>
+      <w:r>
+        <w:t>false</w:t>
+      </w:r>
+      <w:proofErr w:type="spellEnd"/>
+      <w:r>
+        <w:t>"</w:t>
+      </w:r>
+    </w:p>
+    <w:p>
+      <w:pPr>
+        <w:shd w:val="clear" w:color="auto" w:fill="183055"/>
+      </w:pPr>
+      <w:proofErr w:type="gramStart"/>
+      <w:r>
+        <w:t>d :</w:t>
+      </w:r>
+      <w:proofErr w:type="gramEnd"/>
+      <w:r>
+        <w:t>= [3]int{1, 2}</w:t>
+      </w:r>
+    </w:p>
+    <w:p>
+      <w:pPr>
+        <w:shd w:val="clear" w:color="auto" w:fill="183055"/>
+      </w:pPr>
+      <w:proofErr w:type="spellStart"/>
+      <w:proofErr w:type="gramStart"/>
+      <w:r>
+        <w:t>fmt.Println</w:t>
+      </w:r>
+      <w:proofErr w:type="spellEnd"/>
+      <w:proofErr w:type="gramEnd"/>
+      <w:r>
+        <w:t>(a == d) // "compile error: cannot compare [2]int == [3]int</w:t>
+      </w:r>
+    </w:p>
+    <w:p/>
+    <w:p>
+      <w:r>
+        <w:rPr>
+          <w:rFonts w:hint="eastAsia"/>
+        </w:rPr>
+        <w:t>作为一个真实的例子，crypto</w:t>
+      </w:r>
+      <w:r>
+        <w:t>/sha256</w:t>
+      </w:r>
+      <w:r>
+        <w:rPr>
+          <w:rFonts w:hint="eastAsia"/>
+        </w:rPr>
+        <w:t>包的Sum</w:t>
+      </w:r>
+      <w:r>
+        <w:t>256</w:t>
+      </w:r>
+      <w:r>
+        <w:rPr>
+          <w:rFonts w:hint="eastAsia"/>
+        </w:rPr>
+        <w:t>函数对一个任意的字节slice类型的数据生成一个对应的消息摘要。消息摘要有2</w:t>
+      </w:r>
+      <w:r>
+        <w:t>56bit</w:t>
+      </w:r>
+      <w:r>
+        <w:rPr>
+          <w:rFonts w:hint="eastAsia"/>
+        </w:rPr>
+        <w:t>大小，因此对应[</w:t>
+      </w:r>
+      <w:r>
+        <w:t>32]byte</w:t>
+      </w:r>
+      <w:r>
+        <w:rPr>
+          <w:rFonts w:hint="eastAsia"/>
+        </w:rPr>
+        <w:t>数组类型。如果两个消息摘要是相同的，那么可以认为两个消息本身也是相同（译注：理论上有HASH码</w:t>
+      </w:r>
+      <w:r>
+        <w:rPr>
+          <w:rFonts w:hint="eastAsia"/>
+        </w:rPr>
+        <w:lastRenderedPageBreak/>
+        <w:t>碰撞的情况，但是实际应用可以基本忽略）；如果消息摘要不同，那么消息本身必然也是不同的。下面的例子用SHA</w:t>
+      </w:r>
+      <w:r>
+        <w:t>256</w:t>
+      </w:r>
+      <w:r>
+        <w:rPr>
+          <w:rFonts w:hint="eastAsia"/>
+        </w:rPr>
+        <w:t>算法分别生成“x”和“X”两个消息的摘要：</w:t>
+      </w:r>
+    </w:p>
+    <w:p/>
+    <w:p>
+      <w:r>
+        <w:rPr>
+          <w:rFonts w:hint="eastAsia"/>
+        </w:rPr>
+        <w:t>gopl</w:t>
+      </w:r>
+      <w:r>
+        <w:t>.io/ch4/sha256</w:t>
+      </w:r>
+    </w:p>
+    <w:p>
+      <w:pPr>
+        <w:shd w:val="clear" w:color="auto" w:fill="183055"/>
+      </w:pPr>
+      <w:r>
+        <w:t>// The sha256 command computes the SHA256 hash (an array) of a string.</w:t>
+      </w:r>
+    </w:p>
+    <w:p>
+      <w:pPr>
+        <w:shd w:val="clear" w:color="auto" w:fill="183055"/>
+      </w:pPr>
+      <w:r>
+        <w:t>package main</w:t>
+      </w:r>
+    </w:p>
+    <w:p>
+      <w:pPr>
+        <w:shd w:val="clear" w:color="auto" w:fill="183055"/>
+      </w:pPr>
+    </w:p>
+    <w:p>
+      <w:pPr>
+        <w:shd w:val="clear" w:color="auto" w:fill="183055"/>
+      </w:pPr>
+      <w:r>
+        <w:t>import (</w:t>
+      </w:r>
+    </w:p>
+    <w:p>
+      <w:pPr>
+        <w:shd w:val="clear" w:color="auto" w:fill="183055"/>
+      </w:pPr>
+      <w:r>
+        <w:tab/>
+        <w:t>"crypto/sha256"</w:t>
+      </w:r>
+    </w:p>
+    <w:p>
+      <w:pPr>
+        <w:shd w:val="clear" w:color="auto" w:fill="183055"/>
+      </w:pPr>
+      <w:r>
+        <w:tab/>
+        <w:t>"</w:t>
+      </w:r>
+      <w:proofErr w:type="spellStart"/>
+      <w:r>
+        <w:t>fmt</w:t>
+      </w:r>
+      <w:proofErr w:type="spellEnd"/>
+      <w:r>
+        <w:t>"</w:t>
+      </w:r>
+    </w:p>
+    <w:p>
+      <w:pPr>
+        <w:shd w:val="clear" w:color="auto" w:fill="183055"/>
+      </w:pPr>
+      <w:r>
+        <w:t>)</w:t>
+      </w:r>
+    </w:p>
+    <w:p>
+      <w:pPr>
+        <w:shd w:val="clear" w:color="auto" w:fill="183055"/>
+      </w:pPr>
+    </w:p>
+    <w:p>
+      <w:pPr>
+        <w:shd w:val="clear" w:color="auto" w:fill="183055"/>
+      </w:pPr>
+      <w:proofErr w:type="spellStart"/>
+      <w:r>
+        <w:t>func</w:t>
+      </w:r>
+      <w:proofErr w:type="spellEnd"/>
+      <w:r>
+        <w:t xml:space="preserve"> </w:t>
+      </w:r>
+      <w:proofErr w:type="gramStart"/>
+      <w:r>
+        <w:t>main(</w:t>
+      </w:r>
+      <w:proofErr w:type="gramEnd"/>
+      <w:r>
+        <w:t>) {</w:t>
+      </w:r>
+    </w:p>
+    <w:p>
+      <w:pPr>
+        <w:shd w:val="clear" w:color="auto" w:fill="183055"/>
+      </w:pPr>
+      <w:r>
+        <w:tab/>
+        <w:t>c</w:t>
+      </w:r>
+      <w:proofErr w:type="gramStart"/>
+      <w:r>
+        <w:t>1 :</w:t>
+      </w:r>
+      <w:proofErr w:type="gramEnd"/>
+      <w:r>
+        <w:t>= sha256.Sum256([]byte("x"))</w:t>
+      </w:r>
+    </w:p>
+    <w:p>
+      <w:pPr>
+        <w:shd w:val="clear" w:color="auto" w:fill="183055"/>
+      </w:pPr>
+      <w:r>
+        <w:tab/>
+        <w:t>c</w:t>
+      </w:r>
+      <w:proofErr w:type="gramStart"/>
+      <w:r>
+        <w:t>2 :</w:t>
+      </w:r>
+      <w:proofErr w:type="gramEnd"/>
+      <w:r>
+        <w:t>= sha256.Sum256([]byte("X"))</w:t>
+      </w:r>
+    </w:p>
+    <w:p>
+      <w:pPr>
+        <w:shd w:val="clear" w:color="auto" w:fill="183055"/>
+      </w:pPr>
+      <w:r>
+        <w:tab/>
+      </w:r>
+      <w:proofErr w:type="spellStart"/>
+      <w:proofErr w:type="gramStart"/>
+      <w:r>
+        <w:t>fmt.Printf</w:t>
+      </w:r>
+      <w:proofErr w:type="spellEnd"/>
+      <w:proofErr w:type="gramEnd"/>
+      <w:r>
+        <w:t>("%x\</w:t>
+      </w:r>
+      <w:proofErr w:type="spellStart"/>
+      <w:r>
+        <w:t>n%x</w:t>
+      </w:r>
+      <w:proofErr w:type="spellEnd"/>
+      <w:r>
+        <w:t>\</w:t>
+      </w:r>
+      <w:proofErr w:type="spellStart"/>
+      <w:r>
+        <w:t>n%t</w:t>
+      </w:r>
+      <w:proofErr w:type="spellEnd"/>
+      <w:r>
+        <w:t>\</w:t>
+      </w:r>
+      <w:proofErr w:type="spellStart"/>
+      <w:r>
+        <w:t>n%T</w:t>
+      </w:r>
+      <w:proofErr w:type="spellEnd"/>
+      <w:r>
+        <w:t>\n", c1, c2, c1 == c2, c1)</w:t>
+      </w:r>
+    </w:p>
+    <w:p>
+      <w:pPr>
+        <w:shd w:val="clear" w:color="auto" w:fill="183055"/>
+      </w:pPr>
+      <w:r>
+        <w:tab/>
+        <w:t>// Output:</w:t>
+      </w:r>
+    </w:p>
+    <w:p>
+      <w:pPr>
+        <w:shd w:val="clear" w:color="auto" w:fill="183055"/>
+      </w:pPr>
+      <w:r>
+        <w:tab/>
+        <w:t>// 2d711642b726b04401627ca9fbac32f5c8530fb1903cc4db02258717921a4881</w:t>
+      </w:r>
+    </w:p>
+    <w:p>
+      <w:pPr>
+        <w:shd w:val="clear" w:color="auto" w:fill="183055"/>
+      </w:pPr>
+      <w:r>
+        <w:tab/>
+        <w:t>// 4b68ab3847feda7d6c62c1fbcbeebfa35eab7351ed5e78f4ddadea5df64b8015</w:t>
+      </w:r>
+    </w:p>
+    <w:p>
+      <w:pPr>
+        <w:shd w:val="clear" w:color="auto" w:fill="183055"/>
+      </w:pPr>
+      <w:r>
+        <w:tab/>
+        <w:t>// false</w:t>
+      </w:r>
+    </w:p>
+    <w:p>
+      <w:pPr>
+        <w:shd w:val="clear" w:color="auto" w:fill="183055"/>
+      </w:pPr>
+      <w:r>
+        <w:lastRenderedPageBreak/>
+        <w:tab/>
+        <w:t>// [</w:t>
+      </w:r>
+      <w:proofErr w:type="gramStart"/>
+      <w:r>
+        <w:t>32]uint</w:t>
+      </w:r>
+      <w:proofErr w:type="gramEnd"/>
+      <w:r>
+        <w:t>8</w:t>
+      </w:r>
+    </w:p>
+    <w:p>
+      <w:pPr>
+        <w:shd w:val="clear" w:color="auto" w:fill="183055"/>
+      </w:pPr>
+      <w:r>
+        <w:t>}</w:t>
+      </w:r>
+    </w:p>
+    <w:p/>
+    <w:p>
+      <w:r>
+        <w:rPr>
+          <w:rFonts w:hint="eastAsia"/>
+        </w:rPr>
+        <w:t>上面例子中，两个消息虽然只有一个字符的差异，但是生成的消息摘要则几乎有一半的bit位是不相同的。需要注意</w:t>
+      </w:r>
+      <w:proofErr w:type="spellStart"/>
+      <w:r>
+        <w:rPr>
+          <w:rFonts w:hint="eastAsia"/>
+        </w:rPr>
+        <w:t>Printf</w:t>
+      </w:r>
+      <w:proofErr w:type="spellEnd"/>
+      <w:r>
+        <w:rPr>
+          <w:rFonts w:hint="eastAsia"/>
+        </w:rPr>
+        <w:t>函数的%</w:t>
+      </w:r>
+      <w:r>
+        <w:t>x</w:t>
+      </w:r>
+      <w:r>
+        <w:rPr>
+          <w:rFonts w:hint="eastAsia"/>
+        </w:rPr>
+        <w:t>副词参数，它用于指定以十六进制的格式打印数组或slice全部的元素，%</w:t>
+      </w:r>
+      <w:r>
+        <w:t>t</w:t>
+      </w:r>
+      <w:r>
+        <w:rPr>
+          <w:rFonts w:hint="eastAsia"/>
+        </w:rPr>
+        <w:t>副词参数是用于打印布尔型数据，%</w:t>
+      </w:r>
+      <w:r>
+        <w:t>T</w:t>
+      </w:r>
+      <w:r>
+        <w:rPr>
+          <w:rFonts w:hint="eastAsia"/>
+        </w:rPr>
+        <w:t>副词参数是用于显示一个值对应的数据类型。</w:t>
+      </w:r>
+    </w:p>
+    <w:p/>
+    <w:p>
+      <w:r>
+        <w:rPr>
+          <w:rFonts w:hint="eastAsia"/>
+        </w:rPr>
+        <w:t>当调用一个函数的时候，函数的每个调用参数将会被赋值给函数内部的参数变量，所以函数参数变量接收的是一个复制的副本，并不是原始调用的变量。因为函数参数传递的机制导致传递大的数组类型将是低效的，并且对数组参数的任何的修改都是发生在复制的数组上，并不能直接修改调用时原始的数组变量。在这个方面，Go语言对待数组的方式和其他很多编程语言不同，其他编程语言可能会隐式地将数组作为引用或指针对象传入被调用的函数。</w:t>
+      </w:r>
+    </w:p>
+    <w:p/>
+    <w:p>
+      <w:r>
+        <w:rPr>
+          <w:rFonts w:hint="eastAsia"/>
+        </w:rPr>
+        <w:t>当然，我们可以显式地传入一个数组指针，那样的话函数通过指针对数组的任何修改都可以直接反馈到调用者。下面的函数用于给[</w:t>
+      </w:r>
+      <w:r>
+        <w:t>32]byte</w:t>
+      </w:r>
+      <w:r>
+        <w:rPr>
+          <w:rFonts w:hint="eastAsia"/>
+        </w:rPr>
+        <w:t>类型的数组清零</w:t>
+      </w:r>
+      <w:r>
+        <w:rPr>
+          <w:rFonts w:hint="eastAsia"/>
+        </w:rPr>
+        <w:t>：</w:t>
+      </w:r>
+    </w:p>
+    <w:p>
+      <w:pPr>
+        <w:shd w:val="clear" w:color="auto" w:fill="183055"/>
+      </w:pPr>
+      <w:proofErr w:type="spellStart"/>
+      <w:r>
+        <w:t>func</w:t>
+      </w:r>
+      <w:proofErr w:type="spellEnd"/>
+      <w:r>
+        <w:t xml:space="preserve"> </w:t>
+      </w:r>
+      <w:proofErr w:type="gramStart"/>
+      <w:r>
+        <w:t>zero(</w:t>
+      </w:r>
+      <w:proofErr w:type="spellStart"/>
+      <w:proofErr w:type="gramEnd"/>
+      <w:r>
+        <w:t>ptr</w:t>
+      </w:r>
+      <w:proofErr w:type="spellEnd"/>
+      <w:r>
+        <w:t xml:space="preserve"> *[32]byte) {</w:t>
+      </w:r>
+    </w:p>
+    <w:p>
+      <w:pPr>
+        <w:shd w:val="clear" w:color="auto" w:fill="183055"/>
+      </w:pPr>
+      <w:r>
+        <w:tab/>
+        <w:t xml:space="preserve">for </w:t>
+      </w:r>
+      <w:proofErr w:type="spellStart"/>
+      <w:proofErr w:type="gramStart"/>
+      <w:r>
+        <w:t>i</w:t>
+      </w:r>
+      <w:proofErr w:type="spellEnd"/>
+      <w:r>
+        <w:t xml:space="preserve"> :</w:t>
+      </w:r>
+      <w:proofErr w:type="gramEnd"/>
+      <w:r>
+        <w:t xml:space="preserve">= range </w:t>
+      </w:r>
+      <w:proofErr w:type="spellStart"/>
+      <w:r>
+        <w:t>ptr</w:t>
+      </w:r>
+      <w:proofErr w:type="spellEnd"/>
+      <w:r>
+        <w:t xml:space="preserve"> {</w:t>
+      </w:r>
+    </w:p>
+    <w:p>
+      <w:pPr>
+        <w:shd w:val="clear" w:color="auto" w:fill="183055"/>
+      </w:pPr>
+      <w:r>
+        <w:tab/>
+      </w:r>
+      <w:r>
+        <w:tab/>
+      </w:r>
+      <w:proofErr w:type="spellStart"/>
+      <w:r>
+        <w:t>ptr</w:t>
+      </w:r>
+      <w:proofErr w:type="spellEnd"/>
+      <w:r>
+        <w:t>[</w:t>
+      </w:r>
+      <w:proofErr w:type="spellStart"/>
+      <w:r>
+        <w:t>i</w:t>
+      </w:r>
+      <w:proofErr w:type="spellEnd"/>
+      <w:r>
+        <w:t>] = 0</w:t>
+      </w:r>
+    </w:p>
+    <w:p>
+      <w:pPr>
+        <w:shd w:val="clear" w:color="auto" w:fill="183055"/>
+      </w:pPr>
+      <w:r>
+        <w:tab/>
+        <w:t>}</w:t>
+      </w:r>
+    </w:p>
+    <w:p>
+      <w:pPr>
+        <w:shd w:val="clear" w:color="auto" w:fill="183055"/>
+      </w:pPr>
+      <w:r>
+        <w:t>}</w:t>
+      </w:r>
+    </w:p>
+    <w:p>
+      <w:pPr>
+        <w:rPr>
+          <w:rFonts w:hint="eastAsia"/>
+        </w:rPr>
+      </w:pPr>
+    </w:p>
+    <w:p>
+      <w:r>
+        <w:rPr>
+          <w:rFonts w:hint="eastAsia"/>
+        </w:rPr>
+        <w:lastRenderedPageBreak/>
+        <w:t>其实数组字面值[</w:t>
+      </w:r>
+      <w:r>
+        <w:t>32]byte{}</w:t>
+      </w:r>
+      <w:r>
+        <w:rPr>
+          <w:rFonts w:hint="eastAsia"/>
+        </w:rPr>
+        <w:t>就可以生成一个3</w:t>
+      </w:r>
+      <w:r>
+        <w:t>2</w:t>
+      </w:r>
+      <w:r>
+        <w:rPr>
+          <w:rFonts w:hint="eastAsia"/>
+        </w:rPr>
+        <w:t>字节的数组。而且每个数组的元素都是零值初始化，也就是0,。因此，我们可以将上面的zero函数写的更简洁一点：</w:t>
+      </w:r>
+    </w:p>
+    <w:p>
+      <w:pPr>
+        <w:shd w:val="clear" w:color="auto" w:fill="183055"/>
+      </w:pPr>
+      <w:proofErr w:type="spellStart"/>
+      <w:r>
+        <w:t>func</w:t>
+      </w:r>
+      <w:proofErr w:type="spellEnd"/>
+      <w:r>
+        <w:t xml:space="preserve"> </w:t>
+      </w:r>
+      <w:proofErr w:type="gramStart"/>
+      <w:r>
+        <w:t>zero(</w:t>
+      </w:r>
+      <w:proofErr w:type="spellStart"/>
+      <w:proofErr w:type="gramEnd"/>
+      <w:r>
+        <w:t>ptr</w:t>
+      </w:r>
+      <w:proofErr w:type="spellEnd"/>
+      <w:r>
+        <w:t xml:space="preserve"> *[32]byte) {</w:t>
+      </w:r>
+    </w:p>
+    <w:p>
+      <w:pPr>
+        <w:shd w:val="clear" w:color="auto" w:fill="183055"/>
+      </w:pPr>
+      <w:r>
+        <w:tab/>
+        <w:t>*</w:t>
+      </w:r>
+      <w:proofErr w:type="spellStart"/>
+      <w:r>
+        <w:t>ptr</w:t>
+      </w:r>
+      <w:proofErr w:type="spellEnd"/>
+      <w:r>
+        <w:t xml:space="preserve"> = [</w:t>
+      </w:r>
+      <w:proofErr w:type="gramStart"/>
+      <w:r>
+        <w:t>32]byte</w:t>
+      </w:r>
+      <w:proofErr w:type="gramEnd"/>
+      <w:r>
+        <w:t>{}</w:t>
+      </w:r>
+    </w:p>
+    <w:p>
+      <w:pPr>
+        <w:shd w:val="clear" w:color="auto" w:fill="183055"/>
+      </w:pPr>
+      <w:r>
+        <w:t>}</w:t>
       </w:r>
       <w:bookmarkStart w:id="1" w:name="_GoBack"/>
       <w:bookmarkEnd w:id="1"/>
+    </w:p>
+    <w:p>
+      <w:pPr>
+        <w:rPr>
+          <w:rFonts w:hint="eastAsia"/>
+        </w:rPr>
+      </w:pPr>
+    </w:p>
+    <w:p>
+      <w:r>
+        <w:rPr>
+          <w:rFonts w:hint="eastAsia"/>
+        </w:rPr>
+        <w:t>虽然通过指针来传递数组参数是高效的，而且也允许在函数内部修改数组的值，但是数组依然是僵化的类型，因为数组的类型包含了僵化的长度信息。上面的zero函数并不能接收指向[</w:t>
+      </w:r>
+      <w:r>
+        <w:t>16]byte</w:t>
+      </w:r>
+      <w:r>
+        <w:rPr>
+          <w:rFonts w:hint="eastAsia"/>
+        </w:rPr>
+        <w:t>类型数组的指针，而且也没有任何添加和删除数组元素的方法。由于这些原因，除了像SHA</w:t>
+      </w:r>
+      <w:r>
+        <w:t>256</w:t>
+      </w:r>
+      <w:r>
+        <w:rPr>
+          <w:rFonts w:hint="eastAsia"/>
+        </w:rPr>
+        <w:t>这类需要处理</w:t>
+      </w:r>
+      <w:proofErr w:type="gramStart"/>
+      <w:r>
+        <w:rPr>
+          <w:rFonts w:hint="eastAsia"/>
+        </w:rPr>
+        <w:t>特定大</w:t>
+      </w:r>
+      <w:proofErr w:type="gramEnd"/>
+      <w:r>
+        <w:rPr>
+          <w:rFonts w:hint="eastAsia"/>
+        </w:rPr>
+        <w:t>数组的特例外，数组依然很少用作函数参数；相反，我们一般使用slice来替代数组。</w:t>
+      </w:r>
+    </w:p>
+    <w:p/>
+    <w:p>
+      <w:r>
+        <w:rPr>
+          <w:rFonts w:hint="eastAsia"/>
+          <w:b/>
+          <w:bCs/>
+        </w:rPr>
+        <w:t>练习4</w:t>
+      </w:r>
+      <w:r>
+        <w:rPr>
+          <w:b/>
+          <w:bCs/>
+        </w:rPr>
+        <w:t>.1</w:t>
+      </w:r>
+      <w:r>
+        <w:rPr>
+          <w:rFonts w:hint="eastAsia"/>
+          <w:b/>
+          <w:bCs/>
+        </w:rPr>
+        <w:t>：</w:t>
+      </w:r>
+      <w:r>
+        <w:rPr>
+          <w:rFonts w:hint="eastAsia"/>
+        </w:rPr>
+        <w:t>编写一个函数，计算两个SHA</w:t>
+      </w:r>
+      <w:r>
+        <w:t>256</w:t>
+      </w:r>
+      <w:proofErr w:type="gramStart"/>
+      <w:r>
+        <w:rPr>
+          <w:rFonts w:hint="eastAsia"/>
+        </w:rPr>
+        <w:t>哈希码中</w:t>
+      </w:r>
+      <w:proofErr w:type="gramEnd"/>
+      <w:r>
+        <w:rPr>
+          <w:rFonts w:hint="eastAsia"/>
+        </w:rPr>
+        <w:t>不同bit的数目。（参考2</w:t>
+      </w:r>
+      <w:r>
+        <w:t>.6.2</w:t>
+      </w:r>
+      <w:r>
+        <w:rPr>
+          <w:rFonts w:hint="eastAsia"/>
+        </w:rPr>
+        <w:t>节的</w:t>
+      </w:r>
+      <w:proofErr w:type="spellStart"/>
+      <w:r>
+        <w:rPr>
+          <w:rFonts w:hint="eastAsia"/>
+        </w:rPr>
+        <w:t>PopCount</w:t>
+      </w:r>
+      <w:proofErr w:type="spellEnd"/>
+      <w:r>
+        <w:rPr>
+          <w:rFonts w:hint="eastAsia"/>
+        </w:rPr>
+        <w:t>函数。）</w:t>
+      </w:r>
+    </w:p>
+    <w:p>
+      <w:pPr>
+        <w:rPr>
+          <w:rFonts w:hint="eastAsia"/>
+        </w:rPr>
+      </w:pPr>
+      <w:r>
+        <w:rPr>
+          <w:rFonts w:hint="eastAsia"/>
+          <w:b/>
+          <w:bCs/>
+        </w:rPr>
+        <w:t>练习4</w:t>
+      </w:r>
+      <w:r>
+        <w:rPr>
+          <w:b/>
+          <w:bCs/>
+        </w:rPr>
+        <w:t>.2</w:t>
+      </w:r>
+      <w:r>
+        <w:rPr>
+          <w:rFonts w:hint="eastAsia"/>
+          <w:b/>
+          <w:bCs/>
+        </w:rPr>
+        <w:t>：</w:t>
+      </w:r>
+      <w:r>
+        <w:rPr>
+          <w:rFonts w:hint="eastAsia"/>
+        </w:rPr>
+        <w:t>编写一个函数，默认打印标准输入的以SHA</w:t>
+      </w:r>
+      <w:r>
+        <w:t>256</w:t>
+      </w:r>
+      <w:r>
+        <w:rPr>
+          <w:rFonts w:hint="eastAsia"/>
+        </w:rPr>
+        <w:t>哈希码，也可以通过命令行标准参数选择SHA</w:t>
+      </w:r>
+      <w:r>
+        <w:t>384</w:t>
+      </w:r>
+      <w:r>
+        <w:rPr>
+          <w:rFonts w:hint="eastAsia"/>
+        </w:rPr>
+        <w:t>或SHA</w:t>
+      </w:r>
+      <w:r>
+        <w:t>512</w:t>
+      </w:r>
+      <w:r>
+        <w:rPr>
+          <w:rFonts w:hint="eastAsia"/>
+        </w:rPr>
+        <w:t>哈希算法。</w:t>
+      </w:r>
+    </w:p>
+    <w:p>
+      <w:pPr>
+        <w:pStyle w:val="3"/>
+      </w:pPr>
+      <w:r>
+        <w:lastRenderedPageBreak/>
+        <w:t xml:space="preserve">4.2 </w:t>
+      </w:r>
+      <w:r>
+        <w:rPr>
+          <w:rFonts w:hint="eastAsia"/>
+        </w:rPr>
+        <w:t>Slice</w:t>
+      </w:r>
+    </w:p>
+    <w:p>
+      <w:pPr>
+        <w:pStyle w:val="3"/>
+      </w:pPr>
+      <w:r>
+        <w:t xml:space="preserve">4.3 </w:t>
+      </w:r>
+      <w:r>
+        <w:rPr>
+          <w:rFonts w:hint="eastAsia"/>
+        </w:rPr>
+        <w:t>Map</w:t>
+      </w:r>
+    </w:p>
+    <w:p>
+      <w:pPr>
+        <w:pStyle w:val="3"/>
+      </w:pPr>
+      <w:r>
+        <w:rPr>
+          <w:rFonts w:hint="eastAsia"/>
+        </w:rPr>
+        <w:t>4</w:t>
+      </w:r>
+      <w:r>
+        <w:t xml:space="preserve">.4 </w:t>
+      </w:r>
+      <w:r>
+        <w:rPr>
+          <w:rFonts w:hint="eastAsia"/>
+        </w:rPr>
+        <w:t>结构体</w:t>
+      </w:r>
+    </w:p>
+    <w:p>
+      <w:pPr>
+        <w:pStyle w:val="3"/>
+      </w:pPr>
+      <w:r>
+        <w:t xml:space="preserve">4.5 </w:t>
+      </w:r>
+      <w:r>
+        <w:rPr>
+          <w:rFonts w:hint="eastAsia"/>
+        </w:rPr>
+        <w:t>JSON</w:t>
+      </w:r>
+    </w:p>
+    <w:p>
+      <w:pPr>
+        <w:pStyle w:val="3"/>
+        <w:rPr>
+          <w:rFonts w:hint="eastAsia"/>
+        </w:rPr>
+      </w:pPr>
+      <w:r>
+        <w:rPr>
+          <w:rFonts w:hint="eastAsia"/>
+        </w:rPr>
+        <w:t>4</w:t>
+      </w:r>
+      <w:r>
+        <w:t xml:space="preserve">.6 </w:t>
+      </w:r>
+      <w:r>
+        <w:rPr>
+          <w:rFonts w:hint="eastAsia"/>
+        </w:rPr>
+        <w:t>文本和HTML模板</w:t>
+      </w:r>
     </w:p>
     <w:p>
       <w:pPr>

</xml_diff>

<commit_message>
update the golang programming language docs
</commit_message>
<xml_diff>
--- a/docs/Go语言圣经.docx
+++ b/docs/Go语言圣经.docx
@@ -2867,11 +2867,6 @@
     </w:p>
     <w:p/>
     <w:p>
-      <w:pPr>
-        <w:rPr>
-          <w:rFonts w:hint="eastAsia"/>
-        </w:rPr>
-      </w:pPr>
       <w:r>
         <w:rPr>
           <w:rFonts w:hint="eastAsia"/>
@@ -2899,9 +2894,6 @@
     <w:p>
       <w:pPr>
         <w:shd w:val="clear" w:color="auto" w:fill="183055"/>
-        <w:rPr>
-          <w:rFonts w:hint="eastAsia"/>
-        </w:rPr>
       </w:pPr>
       <w:r>
         <w:t xml:space="preserve">go version go1.5 </w:t>
@@ -3965,11 +3957,6 @@
     </w:p>
     <w:p/>
     <w:p>
-      <w:pPr>
-        <w:rPr>
-          <w:rFonts w:hint="eastAsia"/>
-        </w:rPr>
-      </w:pPr>
       <w:r>
         <w:rPr>
           <w:rFonts w:hint="eastAsia"/>
@@ -18594,11 +18581,6 @@
     </w:p>
     <w:p/>
     <w:p>
-      <w:pPr>
-        <w:rPr>
-          <w:rFonts w:hint="eastAsia"/>
-        </w:rPr>
-      </w:pPr>
       <w:r>
         <w:rPr>
           <w:rFonts w:hint="eastAsia"/>
@@ -21966,19 +21948,7 @@
         <w:rPr>
           <w:rFonts w:hint="eastAsia"/>
         </w:rPr>
-        <w:t>下面的声明语句，Celsius类型的参数c出现在了函数名的前面，表明声明的是Celsius类型的一个名叫String的方法，该方法返回该类型对象c带着</w:t>
-      </w:r>
-      <w:r>
-        <w:rPr>
-          <w:rFonts w:hint="eastAsia"/>
-        </w:rPr>
-        <w:t>℃</w:t>
-      </w:r>
-      <w:r>
-        <w:rPr>
-          <w:rFonts w:hint="eastAsia"/>
-        </w:rPr>
-        <w:t>温度单位的字符串：</w:t>
+        <w:t>下面的声明语句，Celsius类型的参数c出现在了函数名的前面，表明声明的是Celsius类型的一个名叫String的方法，该方法返回该类型对象c带着℃温度单位的字符串：</w:t>
       </w:r>
     </w:p>
     <w:p>
@@ -23354,13 +23324,7 @@
         <w:rPr>
           <w:rFonts w:hint="eastAsia"/>
         </w:rPr>
-        <w:t>℃</w:t>
-      </w:r>
-      <w:r>
-        <w:rPr>
-          <w:rFonts w:hint="eastAsia"/>
-        </w:rPr>
-        <w:t>，Kelvin绝对温度1</w:t>
+        <w:t>℃，Kelvin绝对温度1</w:t>
       </w:r>
       <w:r>
         <w:t>K</w:t>
@@ -23369,19 +23333,7 @@
         <w:rPr>
           <w:rFonts w:hint="eastAsia"/>
         </w:rPr>
-        <w:t>和摄氏度1</w:t>
-      </w:r>
-      <w:r>
-        <w:rPr>
-          <w:rFonts w:hint="eastAsia"/>
-        </w:rPr>
-        <w:t>℃</w:t>
-      </w:r>
-      <w:r>
-        <w:rPr>
-          <w:rFonts w:hint="eastAsia"/>
-        </w:rPr>
-        <w:t>的单位间隔是一样的。</w:t>
+        <w:t>和摄氏度1℃的单位间隔是一样的。</w:t>
       </w:r>
     </w:p>
     <w:p/>
@@ -30226,17 +30178,19 @@
       <w:r>
         <w:t>= 0; x &lt; 8; x++ {</w:t>
       </w:r>
-      <w:r>
-        <w:br/>
-      </w:r>
-      <w:r>
-        <w:tab/>
-      </w:r>
-      <w:proofErr w:type="spellStart"/>
+    </w:p>
+    <w:p>
+      <w:pPr>
+        <w:shd w:val="clear" w:color="auto" w:fill="183055"/>
+        <w:ind w:firstLine="420"/>
+      </w:pPr>
+      <w:proofErr w:type="spellStart"/>
+      <w:proofErr w:type="gramStart"/>
       <w:r>
         <w:t>fmt.Printf</w:t>
       </w:r>
       <w:proofErr w:type="spellEnd"/>
+      <w:proofErr w:type="gramEnd"/>
       <w:r>
         <w:t xml:space="preserve">(“x = %d </w:t>
       </w:r>
@@ -36298,13 +36252,7 @@
         <w:t>特性，那就是iota常量生成器语法。</w:t>
       </w:r>
     </w:p>
-    <w:p>
-      <w:pPr>
-        <w:rPr>
-          <w:rFonts w:hint="eastAsia"/>
-        </w:rPr>
-      </w:pPr>
-    </w:p>
+    <w:p/>
     <w:p>
       <w:pPr>
         <w:pStyle w:val="2"/>
@@ -37514,13 +37462,7 @@
         <w:t>}</w:t>
       </w:r>
     </w:p>
-    <w:p>
-      <w:pPr>
-        <w:rPr>
-          <w:rFonts w:hint="eastAsia"/>
-        </w:rPr>
-      </w:pPr>
-    </w:p>
+    <w:p/>
     <w:p>
       <w:r>
         <w:rPr>
@@ -37606,189 +37548,4494 @@
       <w:r>
         <w:t>}</w:t>
       </w:r>
+    </w:p>
+    <w:p/>
+    <w:p>
+      <w:r>
+        <w:rPr>
+          <w:rFonts w:hint="eastAsia"/>
+        </w:rPr>
+        <w:t>虽然通过指针来传递数组参数是高效的，而且也允许在函数内部修改数组的值，但是数组依然是僵化的类型，因为数组的类型包含了僵化的长度信息。上面的zero函数并不能接收指向[</w:t>
+      </w:r>
+      <w:r>
+        <w:t>16]byte</w:t>
+      </w:r>
+      <w:r>
+        <w:rPr>
+          <w:rFonts w:hint="eastAsia"/>
+        </w:rPr>
+        <w:t>类型数组的指针，而且也没有任何添加和删除数组元素的方法。由于这些原因，除了像SHA</w:t>
+      </w:r>
+      <w:r>
+        <w:t>256</w:t>
+      </w:r>
+      <w:r>
+        <w:rPr>
+          <w:rFonts w:hint="eastAsia"/>
+        </w:rPr>
+        <w:t>这类需要处理</w:t>
+      </w:r>
+      <w:proofErr w:type="gramStart"/>
+      <w:r>
+        <w:rPr>
+          <w:rFonts w:hint="eastAsia"/>
+        </w:rPr>
+        <w:t>特定大</w:t>
+      </w:r>
+      <w:proofErr w:type="gramEnd"/>
+      <w:r>
+        <w:rPr>
+          <w:rFonts w:hint="eastAsia"/>
+        </w:rPr>
+        <w:t>数组的特例外，数组依然很少用作函数参数；相反，我们一般使用slice来替代数组。</w:t>
+      </w:r>
+    </w:p>
+    <w:p/>
+    <w:p>
+      <w:r>
+        <w:rPr>
+          <w:rFonts w:hint="eastAsia"/>
+          <w:b/>
+          <w:bCs/>
+        </w:rPr>
+        <w:t>练习4</w:t>
+      </w:r>
+      <w:r>
+        <w:rPr>
+          <w:b/>
+          <w:bCs/>
+        </w:rPr>
+        <w:t>.1</w:t>
+      </w:r>
+      <w:r>
+        <w:rPr>
+          <w:rFonts w:hint="eastAsia"/>
+          <w:b/>
+          <w:bCs/>
+        </w:rPr>
+        <w:t>：</w:t>
+      </w:r>
+      <w:r>
+        <w:rPr>
+          <w:rFonts w:hint="eastAsia"/>
+        </w:rPr>
+        <w:t>编写一个函数，计算两个SHA</w:t>
+      </w:r>
+      <w:r>
+        <w:t>256</w:t>
+      </w:r>
+      <w:proofErr w:type="gramStart"/>
+      <w:r>
+        <w:rPr>
+          <w:rFonts w:hint="eastAsia"/>
+        </w:rPr>
+        <w:t>哈希码中</w:t>
+      </w:r>
+      <w:proofErr w:type="gramEnd"/>
+      <w:r>
+        <w:rPr>
+          <w:rFonts w:hint="eastAsia"/>
+        </w:rPr>
+        <w:t>不同bit的数目。（参考2</w:t>
+      </w:r>
+      <w:r>
+        <w:t>.6.2</w:t>
+      </w:r>
+      <w:r>
+        <w:rPr>
+          <w:rFonts w:hint="eastAsia"/>
+        </w:rPr>
+        <w:t>节的</w:t>
+      </w:r>
+      <w:proofErr w:type="spellStart"/>
+      <w:r>
+        <w:rPr>
+          <w:rFonts w:hint="eastAsia"/>
+        </w:rPr>
+        <w:t>PopCount</w:t>
+      </w:r>
+      <w:proofErr w:type="spellEnd"/>
+      <w:r>
+        <w:rPr>
+          <w:rFonts w:hint="eastAsia"/>
+        </w:rPr>
+        <w:t>函数。）</w:t>
+      </w:r>
+    </w:p>
+    <w:p>
+      <w:r>
+        <w:rPr>
+          <w:rFonts w:hint="eastAsia"/>
+          <w:b/>
+          <w:bCs/>
+        </w:rPr>
+        <w:t>练习4</w:t>
+      </w:r>
+      <w:r>
+        <w:rPr>
+          <w:b/>
+          <w:bCs/>
+        </w:rPr>
+        <w:t>.2</w:t>
+      </w:r>
+      <w:r>
+        <w:rPr>
+          <w:rFonts w:hint="eastAsia"/>
+          <w:b/>
+          <w:bCs/>
+        </w:rPr>
+        <w:t>：</w:t>
+      </w:r>
+      <w:r>
+        <w:rPr>
+          <w:rFonts w:hint="eastAsia"/>
+        </w:rPr>
+        <w:t>编写一个函数，默认打印标准输入的以SHA</w:t>
+      </w:r>
+      <w:r>
+        <w:t>256</w:t>
+      </w:r>
+      <w:r>
+        <w:rPr>
+          <w:rFonts w:hint="eastAsia"/>
+        </w:rPr>
+        <w:t>哈希码，也可以通过命令行标准参数选择SHA</w:t>
+      </w:r>
+      <w:r>
+        <w:t>384</w:t>
+      </w:r>
+      <w:r>
+        <w:rPr>
+          <w:rFonts w:hint="eastAsia"/>
+        </w:rPr>
+        <w:t>或SHA</w:t>
+      </w:r>
+      <w:r>
+        <w:t>512</w:t>
+      </w:r>
+      <w:r>
+        <w:rPr>
+          <w:rFonts w:hint="eastAsia"/>
+        </w:rPr>
+        <w:t>哈希算法。</w:t>
+      </w:r>
+    </w:p>
+    <w:p>
+      <w:pPr>
+        <w:pStyle w:val="3"/>
+      </w:pPr>
+      <w:r>
+        <w:t xml:space="preserve">4.2 </w:t>
+      </w:r>
+      <w:r>
+        <w:rPr>
+          <w:rFonts w:hint="eastAsia"/>
+        </w:rPr>
+        <w:t>Slice</w:t>
+      </w:r>
+    </w:p>
+    <w:p>
+      <w:r>
+        <w:t>Slice</w:t>
+      </w:r>
+      <w:r>
+        <w:rPr>
+          <w:rFonts w:hint="eastAsia"/>
+        </w:rPr>
+        <w:t>（切片）代表变长的序列，序列中</w:t>
+      </w:r>
+      <w:r>
+        <w:rPr>
+          <w:rFonts w:hint="eastAsia"/>
+        </w:rPr>
+        <w:t>每个元素都有相同的类型。一个slice类型一般写作[</w:t>
+      </w:r>
+      <w:r>
+        <w:t>]T</w:t>
+      </w:r>
+      <w:r>
+        <w:rPr>
+          <w:rFonts w:hint="eastAsia"/>
+        </w:rPr>
+        <w:t>，其中T代表slice中元素的类型；sli</w:t>
+      </w:r>
+      <w:r>
+        <w:t>ce</w:t>
+      </w:r>
+      <w:r>
+        <w:rPr>
+          <w:rFonts w:hint="eastAsia"/>
+        </w:rPr>
+        <w:t>的语法和数组很像，只是没有固定长度而已。</w:t>
+      </w:r>
+    </w:p>
+    <w:p/>
+    <w:p>
+      <w:r>
+        <w:rPr>
+          <w:rFonts w:hint="eastAsia"/>
+        </w:rPr>
+        <w:t>数组和slice之间有着紧密的联系。一个slice是一个轻量级的数据结构，提供了访问数组</w:t>
+      </w:r>
+      <w:r>
+        <w:rPr>
+          <w:rFonts w:hint="eastAsia"/>
+        </w:rPr>
+        <w:lastRenderedPageBreak/>
+        <w:t>子序列（或者全部）元素的功能，而且slice的底层确实引用一个数组对象。一个slice由三个部分构成：指针、长度和容量。指针指向第一个slice元素对应的底层数组元素的地址，要注意的是slice的第一个元素并不一定就是数组的第一个元素。长度对应slice中元素的数目；长度不能超过容量，容量一般是从slice的开始位置到底层数据的结尾位置。内置的</w:t>
+      </w:r>
+      <w:proofErr w:type="spellStart"/>
+      <w:r>
+        <w:rPr>
+          <w:rFonts w:hint="eastAsia"/>
+        </w:rPr>
+        <w:t>len</w:t>
+      </w:r>
+      <w:proofErr w:type="spellEnd"/>
+      <w:r>
+        <w:rPr>
+          <w:rFonts w:hint="eastAsia"/>
+        </w:rPr>
+        <w:t>和cap函数分别返回slice的长度和容量。</w:t>
+      </w:r>
+    </w:p>
+    <w:p/>
+    <w:p>
+      <w:r>
+        <w:rPr>
+          <w:rFonts w:hint="eastAsia"/>
+        </w:rPr>
+        <w:t>多个slice之间可以共享底层的数据，并且引用的数组部分区间可能重叠。图</w:t>
+      </w:r>
+      <w:r>
+        <w:t>4.1</w:t>
+      </w:r>
+      <w:r>
+        <w:rPr>
+          <w:rFonts w:hint="eastAsia"/>
+        </w:rPr>
+        <w:t>显示了表示一年中每个月份名字的字符串数组，还有重叠引用了该数组的两个slice。数组这样定义</w:t>
+      </w:r>
+    </w:p>
+    <w:p>
+      <w:pPr>
+        <w:shd w:val="clear" w:color="auto" w:fill="183055"/>
+      </w:pPr>
+      <w:proofErr w:type="gramStart"/>
+      <w:r>
+        <w:rPr>
+          <w:rFonts w:hint="eastAsia"/>
+        </w:rPr>
+        <w:t>m</w:t>
+      </w:r>
+      <w:r>
+        <w:t>onths :</w:t>
+      </w:r>
+      <w:proofErr w:type="gramEnd"/>
+      <w:r>
+        <w:t>= […]string{1: “January”, /*…*/, 12: “December”}</w:t>
+      </w:r>
+    </w:p>
+    <w:p/>
+    <w:p>
+      <w:r>
+        <w:rPr>
+          <w:rFonts w:hint="eastAsia"/>
+        </w:rPr>
+        <w:t>因此一月份是month</w:t>
+      </w:r>
+      <w:r>
+        <w:t>s[1]</w:t>
+      </w:r>
+      <w:r>
+        <w:rPr>
+          <w:rFonts w:hint="eastAsia"/>
+        </w:rPr>
+        <w:t>，十二月份是months</w:t>
+      </w:r>
+      <w:r>
+        <w:t>[12]</w:t>
+      </w:r>
+      <w:r>
+        <w:rPr>
+          <w:rFonts w:hint="eastAsia"/>
+        </w:rPr>
+        <w:t>。通常，数组的第一个元素从索引0开始，但是月份一般是从1开始的，因此我们声明数组时直接跳过第0个元素，第0个元素会被自动初始化为空字符串。</w:t>
+      </w:r>
+    </w:p>
+    <w:p/>
+    <w:p>
+      <w:r>
+        <w:rPr>
+          <w:rFonts w:hint="eastAsia"/>
+        </w:rPr>
+        <w:t>slice的切片操作s</w:t>
+      </w:r>
+      <w:r>
+        <w:t>[</w:t>
+      </w:r>
+      <w:proofErr w:type="spellStart"/>
+      <w:r>
+        <w:t>i:j</w:t>
+      </w:r>
+      <w:proofErr w:type="spellEnd"/>
+      <w:r>
+        <w:t>]</w:t>
+      </w:r>
+      <w:r>
+        <w:rPr>
+          <w:rFonts w:hint="eastAsia"/>
+        </w:rPr>
+        <w:t>，其中0</w:t>
+      </w:r>
+      <w:r>
+        <w:t xml:space="preserve"> &lt;= </w:t>
+      </w:r>
+      <w:proofErr w:type="spellStart"/>
+      <w:r>
+        <w:t>i</w:t>
+      </w:r>
+      <w:proofErr w:type="spellEnd"/>
+      <w:r>
+        <w:t xml:space="preserve"> &lt;= j &lt;= cap(s)</w:t>
+      </w:r>
+      <w:r>
+        <w:rPr>
+          <w:rFonts w:hint="eastAsia"/>
+        </w:rPr>
+        <w:t>，用于创建一个新的slice，引用s的从第</w:t>
+      </w:r>
+      <w:proofErr w:type="spellStart"/>
+      <w:r>
+        <w:rPr>
+          <w:rFonts w:hint="eastAsia"/>
+        </w:rPr>
+        <w:t>i</w:t>
+      </w:r>
+      <w:proofErr w:type="spellEnd"/>
+      <w:proofErr w:type="gramStart"/>
+      <w:r>
+        <w:rPr>
+          <w:rFonts w:hint="eastAsia"/>
+        </w:rPr>
+        <w:t>个</w:t>
+      </w:r>
+      <w:proofErr w:type="gramEnd"/>
+      <w:r>
+        <w:rPr>
+          <w:rFonts w:hint="eastAsia"/>
+        </w:rPr>
+        <w:t>元素开始到第</w:t>
+      </w:r>
+      <w:r>
+        <w:t>j-1</w:t>
+      </w:r>
+      <w:r>
+        <w:rPr>
+          <w:rFonts w:hint="eastAsia"/>
+        </w:rPr>
+        <w:t>个元素的子序列。新的slice将只有j-</w:t>
+      </w:r>
+      <w:proofErr w:type="spellStart"/>
+      <w:r>
+        <w:rPr>
+          <w:rFonts w:hint="eastAsia"/>
+        </w:rPr>
+        <w:t>i</w:t>
+      </w:r>
+      <w:proofErr w:type="spellEnd"/>
+      <w:proofErr w:type="gramStart"/>
+      <w:r>
+        <w:rPr>
+          <w:rFonts w:hint="eastAsia"/>
+        </w:rPr>
+        <w:t>个</w:t>
+      </w:r>
+      <w:proofErr w:type="gramEnd"/>
+      <w:r>
+        <w:rPr>
+          <w:rFonts w:hint="eastAsia"/>
+        </w:rPr>
+        <w:t>元素。如果</w:t>
+      </w:r>
+      <w:proofErr w:type="spellStart"/>
+      <w:r>
+        <w:rPr>
+          <w:rFonts w:hint="eastAsia"/>
+        </w:rPr>
+        <w:t>i</w:t>
+      </w:r>
+      <w:proofErr w:type="spellEnd"/>
+      <w:r>
+        <w:rPr>
+          <w:rFonts w:hint="eastAsia"/>
+        </w:rPr>
+        <w:t>位置的索引被省略的话将使用0代替，如果j位置的索引被省略的话将使用</w:t>
+      </w:r>
+      <w:proofErr w:type="spellStart"/>
+      <w:r>
+        <w:rPr>
+          <w:rFonts w:hint="eastAsia"/>
+        </w:rPr>
+        <w:t>len</w:t>
+      </w:r>
+      <w:proofErr w:type="spellEnd"/>
+      <w:r>
+        <w:t>(s)</w:t>
+      </w:r>
+      <w:r>
+        <w:rPr>
+          <w:rFonts w:hint="eastAsia"/>
+        </w:rPr>
+        <w:t>代替。因此，month</w:t>
+      </w:r>
+      <w:r>
+        <w:t>s[1:13]</w:t>
+      </w:r>
+      <w:r>
+        <w:rPr>
+          <w:rFonts w:hint="eastAsia"/>
+        </w:rPr>
+        <w:t>切片操作将引用全部有效的月份，和m</w:t>
+      </w:r>
+      <w:r>
+        <w:t>onths[1:]</w:t>
+      </w:r>
+      <w:r>
+        <w:rPr>
+          <w:rFonts w:hint="eastAsia"/>
+        </w:rPr>
+        <w:t>操作等价；months</w:t>
+      </w:r>
+      <w:r>
+        <w:t>[:]</w:t>
+      </w:r>
+      <w:r>
+        <w:rPr>
+          <w:rFonts w:hint="eastAsia"/>
+        </w:rPr>
+        <w:t>切片操作则是引用整个数组。让我们分别定义表示第二季度和北方夏天月份的slice，它们有重叠部分：</w:t>
+      </w:r>
+    </w:p>
+    <w:p>
+      <w:pPr>
+        <w:jc w:val="center"/>
+        <w:rPr>
+          <w:rFonts w:hint="eastAsia"/>
+        </w:rPr>
+      </w:pPr>
+      <w:r>
+        <w:rPr>
+          <w:rFonts w:hint="eastAsia"/>
+          <w:noProof/>
+        </w:rPr>
+        <w:lastRenderedPageBreak/>
+        <w:drawing>
+          <wp:inline distT="0" distB="0" distL="0" distR="0" wp14:anchorId="081E8F6A" wp14:editId="5FA717E5">
+            <wp:extent cx="5274310" cy="4968240"/>
+            <wp:effectExtent l="0" t="0" r="2540" b="3810"/>
+            <wp:docPr id="10" name="图片 10"/>
+            <wp:cNvGraphicFramePr>
+              <a:graphicFrameLocks xmlns:a="http://schemas.openxmlformats.org/drawingml/2006/main" noChangeAspect="1"/>
+            </wp:cNvGraphicFramePr>
+            <a:graphic xmlns:a="http://schemas.openxmlformats.org/drawingml/2006/main">
+              <a:graphicData uri="http://schemas.openxmlformats.org/drawingml/2006/picture">
+                <pic:pic xmlns:pic="http://schemas.openxmlformats.org/drawingml/2006/picture">
+                  <pic:nvPicPr>
+                    <pic:cNvPr id="10" name="ch4-01.png"/>
+                    <pic:cNvPicPr/>
+                  </pic:nvPicPr>
+                  <pic:blipFill>
+                    <a:blip r:embed="rId40">
+                      <a:extLst>
+                        <a:ext uri="{28A0092B-C50C-407E-A947-70E740481C1C}">
+                          <a14:useLocalDpi xmlns:a14="http://schemas.microsoft.com/office/drawing/2010/main" val="0"/>
+                        </a:ext>
+                      </a:extLst>
+                    </a:blip>
+                    <a:stretch>
+                      <a:fillRect/>
+                    </a:stretch>
+                  </pic:blipFill>
+                  <pic:spPr>
+                    <a:xfrm>
+                      <a:off x="0" y="0"/>
+                      <a:ext cx="5274310" cy="4968240"/>
+                    </a:xfrm>
+                    <a:prstGeom prst="rect">
+                      <a:avLst/>
+                    </a:prstGeom>
+                  </pic:spPr>
+                </pic:pic>
+              </a:graphicData>
+            </a:graphic>
+          </wp:inline>
+        </w:drawing>
+      </w:r>
+    </w:p>
+    <w:p/>
+    <w:p>
+      <w:pPr>
+        <w:shd w:val="clear" w:color="auto" w:fill="183055"/>
+      </w:pPr>
+      <w:r>
+        <w:t>Q</w:t>
+      </w:r>
+      <w:proofErr w:type="gramStart"/>
+      <w:r>
+        <w:t>2 :</w:t>
+      </w:r>
+      <w:proofErr w:type="gramEnd"/>
+      <w:r>
+        <w:t>= months[4:7]</w:t>
+      </w:r>
+    </w:p>
+    <w:p>
+      <w:pPr>
+        <w:shd w:val="clear" w:color="auto" w:fill="183055"/>
+      </w:pPr>
+      <w:proofErr w:type="gramStart"/>
+      <w:r>
+        <w:t>summer :</w:t>
+      </w:r>
+      <w:proofErr w:type="gramEnd"/>
+      <w:r>
+        <w:t>= months[6:9]</w:t>
+      </w:r>
+    </w:p>
+    <w:p>
+      <w:pPr>
+        <w:shd w:val="clear" w:color="auto" w:fill="183055"/>
+      </w:pPr>
+      <w:proofErr w:type="spellStart"/>
+      <w:proofErr w:type="gramStart"/>
+      <w:r>
+        <w:t>fmt.Println</w:t>
+      </w:r>
+      <w:proofErr w:type="spellEnd"/>
+      <w:proofErr w:type="gramEnd"/>
+      <w:r>
+        <w:t>(Q2)     // [April May June]</w:t>
+      </w:r>
+    </w:p>
+    <w:p>
+      <w:pPr>
+        <w:shd w:val="clear" w:color="auto" w:fill="183055"/>
+        <w:rPr>
+          <w:rFonts w:hint="eastAsia"/>
+        </w:rPr>
+      </w:pPr>
+      <w:proofErr w:type="spellStart"/>
+      <w:proofErr w:type="gramStart"/>
+      <w:r>
+        <w:t>fmt.Println</w:t>
+      </w:r>
+      <w:proofErr w:type="spellEnd"/>
+      <w:proofErr w:type="gramEnd"/>
+      <w:r>
+        <w:t>(summer) // [June July August]</w:t>
+      </w:r>
+    </w:p>
+    <w:p>
+      <w:r>
+        <w:rPr>
+          <w:rFonts w:hint="eastAsia"/>
+        </w:rPr>
+        <w:t>两个slice都包含了六月份，下面的代码是一个包含相同月份的测试（性能较低）：</w:t>
+      </w:r>
+    </w:p>
+    <w:p>
+      <w:pPr>
+        <w:shd w:val="clear" w:color="auto" w:fill="183055"/>
+      </w:pPr>
+      <w:r>
+        <w:t xml:space="preserve">for _, </w:t>
+      </w:r>
+      <w:proofErr w:type="gramStart"/>
+      <w:r>
+        <w:t>s :</w:t>
+      </w:r>
+      <w:proofErr w:type="gramEnd"/>
+      <w:r>
+        <w:t>= range summer {</w:t>
+      </w:r>
+    </w:p>
+    <w:p>
+      <w:pPr>
+        <w:shd w:val="clear" w:color="auto" w:fill="183055"/>
+      </w:pPr>
+      <w:r>
+        <w:tab/>
+        <w:t xml:space="preserve">for _, </w:t>
+      </w:r>
+      <w:proofErr w:type="gramStart"/>
+      <w:r>
+        <w:t>q :</w:t>
+      </w:r>
+      <w:proofErr w:type="gramEnd"/>
+      <w:r>
+        <w:t>= range Q2 {</w:t>
+      </w:r>
+    </w:p>
+    <w:p>
+      <w:pPr>
+        <w:shd w:val="clear" w:color="auto" w:fill="183055"/>
+      </w:pPr>
+      <w:r>
+        <w:tab/>
+      </w:r>
+      <w:r>
+        <w:tab/>
+        <w:t>if s == q {</w:t>
+      </w:r>
+    </w:p>
+    <w:p>
+      <w:pPr>
+        <w:shd w:val="clear" w:color="auto" w:fill="183055"/>
+      </w:pPr>
+      <w:r>
+        <w:lastRenderedPageBreak/>
+        <w:tab/>
+      </w:r>
+      <w:r>
+        <w:tab/>
+      </w:r>
+      <w:r>
+        <w:tab/>
+      </w:r>
+      <w:proofErr w:type="spellStart"/>
+      <w:proofErr w:type="gramStart"/>
+      <w:r>
+        <w:t>fmt.Printf</w:t>
+      </w:r>
+      <w:proofErr w:type="spellEnd"/>
+      <w:proofErr w:type="gramEnd"/>
+      <w:r>
+        <w:t>("%s appears in both\n", s)</w:t>
+      </w:r>
+    </w:p>
+    <w:p>
+      <w:pPr>
+        <w:shd w:val="clear" w:color="auto" w:fill="183055"/>
+      </w:pPr>
+      <w:r>
+        <w:tab/>
+      </w:r>
+      <w:r>
+        <w:tab/>
+        <w:t>}</w:t>
+      </w:r>
+    </w:p>
+    <w:p>
+      <w:pPr>
+        <w:shd w:val="clear" w:color="auto" w:fill="183055"/>
+      </w:pPr>
+      <w:r>
+        <w:tab/>
+        <w:t>}</w:t>
+      </w:r>
+    </w:p>
+    <w:p>
+      <w:pPr>
+        <w:shd w:val="clear" w:color="auto" w:fill="183055"/>
+        <w:rPr>
+          <w:rFonts w:hint="eastAsia"/>
+        </w:rPr>
+      </w:pPr>
+      <w:r>
+        <w:t>}</w:t>
+      </w:r>
+    </w:p>
+    <w:p/>
+    <w:p>
+      <w:r>
+        <w:rPr>
+          <w:rFonts w:hint="eastAsia"/>
+        </w:rPr>
+        <w:t>如果切片操作超出cap</w:t>
+      </w:r>
+      <w:r>
+        <w:t>(s)</w:t>
+      </w:r>
+      <w:r>
+        <w:rPr>
+          <w:rFonts w:hint="eastAsia"/>
+        </w:rPr>
+        <w:t>的上限将导致一个panic异常，但是超出</w:t>
+      </w:r>
+      <w:proofErr w:type="spellStart"/>
+      <w:r>
+        <w:rPr>
+          <w:rFonts w:hint="eastAsia"/>
+        </w:rPr>
+        <w:t>len</w:t>
+      </w:r>
+      <w:proofErr w:type="spellEnd"/>
+      <w:r>
+        <w:t>(s)</w:t>
+      </w:r>
+      <w:r>
+        <w:rPr>
+          <w:rFonts w:hint="eastAsia"/>
+        </w:rPr>
+        <w:t>则是意味着扩展了slice，因为新slice的长度会变大：</w:t>
+      </w:r>
+    </w:p>
+    <w:p>
+      <w:pPr>
+        <w:shd w:val="clear" w:color="auto" w:fill="183055"/>
+      </w:pPr>
+      <w:proofErr w:type="spellStart"/>
+      <w:proofErr w:type="gramStart"/>
+      <w:r>
+        <w:t>fmt.Println</w:t>
+      </w:r>
+      <w:proofErr w:type="spellEnd"/>
+      <w:proofErr w:type="gramEnd"/>
+      <w:r>
+        <w:t>(summer[:20]) // panic: out of range</w:t>
+      </w:r>
+    </w:p>
+    <w:p>
+      <w:pPr>
+        <w:shd w:val="clear" w:color="auto" w:fill="183055"/>
+      </w:pPr>
+    </w:p>
+    <w:p>
+      <w:pPr>
+        <w:shd w:val="clear" w:color="auto" w:fill="183055"/>
+      </w:pPr>
+      <w:proofErr w:type="spellStart"/>
+      <w:proofErr w:type="gramStart"/>
+      <w:r>
+        <w:t>endlessSummer</w:t>
+      </w:r>
+      <w:proofErr w:type="spellEnd"/>
+      <w:r>
+        <w:t xml:space="preserve"> :</w:t>
+      </w:r>
+      <w:proofErr w:type="gramEnd"/>
+      <w:r>
+        <w:t>= summer[:5] // extend a slice (within capacity)</w:t>
+      </w:r>
+    </w:p>
+    <w:p>
+      <w:pPr>
+        <w:shd w:val="clear" w:color="auto" w:fill="183055"/>
+      </w:pPr>
+      <w:proofErr w:type="spellStart"/>
+      <w:proofErr w:type="gramStart"/>
+      <w:r>
+        <w:t>fmt.Println</w:t>
+      </w:r>
+      <w:proofErr w:type="spellEnd"/>
+      <w:proofErr w:type="gramEnd"/>
+      <w:r>
+        <w:t>(</w:t>
+      </w:r>
+      <w:proofErr w:type="spellStart"/>
+      <w:r>
+        <w:t>endlessSummer</w:t>
+      </w:r>
+      <w:proofErr w:type="spellEnd"/>
+      <w:r>
+        <w:t>)  // [June July August September October]</w:t>
+      </w:r>
+    </w:p>
+    <w:p/>
+    <w:p>
+      <w:r>
+        <w:rPr>
+          <w:rFonts w:hint="eastAsia"/>
+        </w:rPr>
+        <w:t>另外，字符串的切片操作和[</w:t>
+      </w:r>
+      <w:r>
+        <w:t>]byte</w:t>
+      </w:r>
+      <w:r>
+        <w:rPr>
+          <w:rFonts w:hint="eastAsia"/>
+        </w:rPr>
+        <w:t>字节类型切片的切片操作是类似的。都写作x</w:t>
+      </w:r>
+      <w:r>
+        <w:t>[</w:t>
+      </w:r>
+      <w:proofErr w:type="spellStart"/>
+      <w:r>
+        <w:t>m:n</w:t>
+      </w:r>
+      <w:proofErr w:type="spellEnd"/>
+      <w:r>
+        <w:t>]</w:t>
+      </w:r>
+      <w:r>
+        <w:rPr>
+          <w:rFonts w:hint="eastAsia"/>
+        </w:rPr>
+        <w:t>，并且都是返回一个原始字节序列的子序列，底层都是共享之前的底层数组，因此这种操作都是常量时间复杂度。x</w:t>
+      </w:r>
+      <w:r>
+        <w:t>[</w:t>
+      </w:r>
+      <w:proofErr w:type="spellStart"/>
+      <w:r>
+        <w:t>m:n</w:t>
+      </w:r>
+      <w:proofErr w:type="spellEnd"/>
+      <w:r>
+        <w:t>]</w:t>
+      </w:r>
+      <w:r>
+        <w:rPr>
+          <w:rFonts w:hint="eastAsia"/>
+        </w:rPr>
+        <w:t>切片操作对于字符串则生成一个新字符串，如果x是[</w:t>
+      </w:r>
+      <w:r>
+        <w:t>]byte</w:t>
+      </w:r>
+      <w:r>
+        <w:rPr>
+          <w:rFonts w:hint="eastAsia"/>
+        </w:rPr>
+        <w:t>的话则生产一个新的[</w:t>
+      </w:r>
+      <w:r>
+        <w:t>]byte</w:t>
+      </w:r>
+      <w:r>
+        <w:rPr>
+          <w:rFonts w:hint="eastAsia"/>
+        </w:rPr>
+        <w:t>。</w:t>
+      </w:r>
+    </w:p>
+    <w:p/>
+    <w:p>
+      <w:r>
+        <w:rPr>
+          <w:rFonts w:hint="eastAsia"/>
+        </w:rPr>
+        <w:t>因为slice值包含指向第一个slice元素的指针，因此向函数传递slice将允许在函数内部修改底层数组的元素。换句话说，复制一个slice只是对底层的数组创建了一个新的slice别名（</w:t>
+      </w:r>
+      <w:r>
+        <w:rPr>
+          <w:rFonts w:hint="eastAsia"/>
+          <w:color w:val="333333"/>
+          <w:spacing w:val="3"/>
+          <w:shd w:val="clear" w:color="auto" w:fill="FFFFFF"/>
+        </w:rPr>
+        <w:t>§</w:t>
+      </w:r>
+      <w:r>
+        <w:rPr>
+          <w:rFonts w:hint="eastAsia"/>
+          <w:color w:val="333333"/>
+          <w:spacing w:val="3"/>
+          <w:shd w:val="clear" w:color="auto" w:fill="FFFFFF"/>
+        </w:rPr>
+        <w:t>2</w:t>
+      </w:r>
+      <w:r>
+        <w:rPr>
+          <w:color w:val="333333"/>
+          <w:spacing w:val="3"/>
+          <w:shd w:val="clear" w:color="auto" w:fill="FFFFFF"/>
+        </w:rPr>
+        <w:t>.3.2</w:t>
+      </w:r>
+      <w:r>
+        <w:rPr>
+          <w:rFonts w:hint="eastAsia"/>
+        </w:rPr>
+        <w:t>）。下面的reverse函数在原内存空间将[</w:t>
+      </w:r>
+      <w:r>
+        <w:t>]int</w:t>
+      </w:r>
+      <w:r>
+        <w:rPr>
+          <w:rFonts w:hint="eastAsia"/>
+        </w:rPr>
+        <w:t>类型的slice反转，而且它可以用于任意长度的slice。</w:t>
+      </w:r>
+    </w:p>
+    <w:p>
+      <w:r>
+        <w:rPr>
+          <w:rFonts w:hint="eastAsia"/>
+        </w:rPr>
+        <w:t>go</w:t>
+      </w:r>
+      <w:r>
+        <w:t>pl.io/ch4/rev</w:t>
+      </w:r>
+    </w:p>
+    <w:p>
+      <w:pPr>
+        <w:shd w:val="clear" w:color="auto" w:fill="183055"/>
+      </w:pPr>
+      <w:r>
+        <w:lastRenderedPageBreak/>
+        <w:t xml:space="preserve">// reverse reverses a slice of </w:t>
+      </w:r>
+      <w:proofErr w:type="spellStart"/>
+      <w:r>
+        <w:t>ints</w:t>
+      </w:r>
+      <w:proofErr w:type="spellEnd"/>
+      <w:r>
+        <w:t xml:space="preserve"> in place.</w:t>
+      </w:r>
+    </w:p>
+    <w:p>
+      <w:pPr>
+        <w:shd w:val="clear" w:color="auto" w:fill="183055"/>
+      </w:pPr>
+      <w:proofErr w:type="spellStart"/>
+      <w:r>
+        <w:t>func</w:t>
+      </w:r>
+      <w:proofErr w:type="spellEnd"/>
+      <w:r>
+        <w:t xml:space="preserve"> </w:t>
+      </w:r>
+      <w:proofErr w:type="gramStart"/>
+      <w:r>
+        <w:t>reverse(</w:t>
+      </w:r>
+      <w:proofErr w:type="gramEnd"/>
+      <w:r>
+        <w:t>s []int) {</w:t>
+      </w:r>
+    </w:p>
+    <w:p>
+      <w:pPr>
+        <w:shd w:val="clear" w:color="auto" w:fill="183055"/>
+      </w:pPr>
+      <w:r>
+        <w:tab/>
+        <w:t xml:space="preserve">for </w:t>
+      </w:r>
+      <w:proofErr w:type="spellStart"/>
+      <w:r>
+        <w:t>i</w:t>
+      </w:r>
+      <w:proofErr w:type="spellEnd"/>
+      <w:r>
+        <w:t xml:space="preserve">, </w:t>
+      </w:r>
+      <w:proofErr w:type="gramStart"/>
+      <w:r>
+        <w:t>j :</w:t>
+      </w:r>
+      <w:proofErr w:type="gramEnd"/>
+      <w:r>
+        <w:t xml:space="preserve">= 0, </w:t>
+      </w:r>
+      <w:proofErr w:type="spellStart"/>
+      <w:r>
+        <w:t>len</w:t>
+      </w:r>
+      <w:proofErr w:type="spellEnd"/>
+      <w:r>
+        <w:t xml:space="preserve">(s)-1; </w:t>
+      </w:r>
+      <w:proofErr w:type="spellStart"/>
+      <w:r>
+        <w:t>i</w:t>
+      </w:r>
+      <w:proofErr w:type="spellEnd"/>
+      <w:r>
+        <w:t xml:space="preserve"> &lt; j; </w:t>
+      </w:r>
+      <w:proofErr w:type="spellStart"/>
+      <w:r>
+        <w:t>i</w:t>
+      </w:r>
+      <w:proofErr w:type="spellEnd"/>
+      <w:r>
+        <w:t>, j = i+1, j-1 {</w:t>
+      </w:r>
+    </w:p>
+    <w:p>
+      <w:pPr>
+        <w:shd w:val="clear" w:color="auto" w:fill="183055"/>
+      </w:pPr>
+      <w:r>
+        <w:tab/>
+      </w:r>
+      <w:r>
+        <w:tab/>
+        <w:t>s[</w:t>
+      </w:r>
+      <w:proofErr w:type="spellStart"/>
+      <w:r>
+        <w:t>i</w:t>
+      </w:r>
+      <w:proofErr w:type="spellEnd"/>
+      <w:r>
+        <w:t>], s[j] = s[j], s[</w:t>
+      </w:r>
+      <w:proofErr w:type="spellStart"/>
+      <w:r>
+        <w:t>i</w:t>
+      </w:r>
+      <w:proofErr w:type="spellEnd"/>
+      <w:r>
+        <w:t>]</w:t>
+      </w:r>
+    </w:p>
+    <w:p>
+      <w:pPr>
+        <w:shd w:val="clear" w:color="auto" w:fill="183055"/>
+      </w:pPr>
+      <w:r>
+        <w:tab/>
+        <w:t>}</w:t>
+      </w:r>
+    </w:p>
+    <w:p>
+      <w:pPr>
+        <w:shd w:val="clear" w:color="auto" w:fill="183055"/>
+      </w:pPr>
+      <w:r>
+        <w:t>}</w:t>
+      </w:r>
+    </w:p>
+    <w:p/>
+    <w:p>
+      <w:r>
+        <w:rPr>
+          <w:rFonts w:hint="eastAsia"/>
+        </w:rPr>
+        <w:t>这里我们反转数组的应用：</w:t>
+      </w:r>
+    </w:p>
+    <w:p>
+      <w:pPr>
+        <w:shd w:val="clear" w:color="auto" w:fill="183055"/>
+      </w:pPr>
+      <w:proofErr w:type="gramStart"/>
+      <w:r>
+        <w:t>a :</w:t>
+      </w:r>
+      <w:proofErr w:type="gramEnd"/>
+      <w:r>
+        <w:t>= [...]int{0, 1, 2, 3, 4, 5}</w:t>
+      </w:r>
+    </w:p>
+    <w:p>
+      <w:pPr>
+        <w:shd w:val="clear" w:color="auto" w:fill="183055"/>
+      </w:pPr>
+      <w:r>
+        <w:t>reverse(</w:t>
+      </w:r>
+      <w:proofErr w:type="gramStart"/>
+      <w:r>
+        <w:t>a[</w:t>
+      </w:r>
+      <w:proofErr w:type="gramEnd"/>
+      <w:r>
+        <w:t>:])</w:t>
+      </w:r>
+    </w:p>
+    <w:p>
+      <w:pPr>
+        <w:shd w:val="clear" w:color="auto" w:fill="183055"/>
+      </w:pPr>
+      <w:proofErr w:type="spellStart"/>
+      <w:proofErr w:type="gramStart"/>
+      <w:r>
+        <w:t>fmt.Println</w:t>
+      </w:r>
+      <w:proofErr w:type="spellEnd"/>
+      <w:proofErr w:type="gramEnd"/>
+      <w:r>
+        <w:t>(a) // "[5 4 3 2 1 0]"</w:t>
+      </w:r>
+    </w:p>
+    <w:p/>
+    <w:p>
+      <w:r>
+        <w:rPr>
+          <w:rFonts w:hint="eastAsia"/>
+        </w:rPr>
+        <w:t>一种将slice元素循环向左旋转n</w:t>
+      </w:r>
+      <w:proofErr w:type="gramStart"/>
+      <w:r>
+        <w:rPr>
+          <w:rFonts w:hint="eastAsia"/>
+        </w:rPr>
+        <w:t>个</w:t>
+      </w:r>
+      <w:proofErr w:type="gramEnd"/>
+      <w:r>
+        <w:rPr>
+          <w:rFonts w:hint="eastAsia"/>
+        </w:rPr>
+        <w:t>元素的方法是三次调用reverse反转函数，第一次是反转开头的n</w:t>
+      </w:r>
+      <w:proofErr w:type="gramStart"/>
+      <w:r>
+        <w:rPr>
+          <w:rFonts w:hint="eastAsia"/>
+        </w:rPr>
+        <w:t>个</w:t>
+      </w:r>
+      <w:proofErr w:type="gramEnd"/>
+      <w:r>
+        <w:rPr>
+          <w:rFonts w:hint="eastAsia"/>
+        </w:rPr>
+        <w:t>元素，然后是反转剩下的元素，最后是反转整个slice的元素。（如果是向右循环旋转，则将第三个函数调用到第一个调用位置就可以了。）</w:t>
+      </w:r>
+    </w:p>
+    <w:p>
+      <w:pPr>
+        <w:shd w:val="clear" w:color="auto" w:fill="183055"/>
+      </w:pPr>
+      <w:proofErr w:type="gramStart"/>
+      <w:r>
+        <w:t>s :</w:t>
+      </w:r>
+      <w:proofErr w:type="gramEnd"/>
+      <w:r>
+        <w:t>= []int{0, 1, 2, 3, 4, 5}</w:t>
+      </w:r>
+    </w:p>
+    <w:p>
+      <w:pPr>
+        <w:shd w:val="clear" w:color="auto" w:fill="183055"/>
+      </w:pPr>
+      <w:r>
+        <w:t>// Rotate s left by two positions</w:t>
+      </w:r>
+    </w:p>
+    <w:p>
+      <w:pPr>
+        <w:shd w:val="clear" w:color="auto" w:fill="183055"/>
+      </w:pPr>
+      <w:r>
+        <w:t>reverse(</w:t>
+      </w:r>
+      <w:proofErr w:type="gramStart"/>
+      <w:r>
+        <w:t>s[</w:t>
+      </w:r>
+      <w:proofErr w:type="gramEnd"/>
+      <w:r>
+        <w:t>:2])</w:t>
+      </w:r>
+    </w:p>
+    <w:p>
+      <w:pPr>
+        <w:shd w:val="clear" w:color="auto" w:fill="183055"/>
+      </w:pPr>
+      <w:r>
+        <w:t>reverse(</w:t>
+      </w:r>
+      <w:proofErr w:type="gramStart"/>
+      <w:r>
+        <w:t>s[</w:t>
+      </w:r>
+      <w:proofErr w:type="gramEnd"/>
+      <w:r>
+        <w:t>2:])</w:t>
+      </w:r>
+    </w:p>
+    <w:p>
+      <w:pPr>
+        <w:shd w:val="clear" w:color="auto" w:fill="183055"/>
+      </w:pPr>
+      <w:r>
+        <w:t>reverse(s)</w:t>
+      </w:r>
+    </w:p>
+    <w:p>
+      <w:pPr>
+        <w:shd w:val="clear" w:color="auto" w:fill="183055"/>
+      </w:pPr>
+      <w:proofErr w:type="spellStart"/>
+      <w:proofErr w:type="gramStart"/>
+      <w:r>
+        <w:t>fmt.Println</w:t>
+      </w:r>
+      <w:proofErr w:type="spellEnd"/>
+      <w:proofErr w:type="gramEnd"/>
+      <w:r>
+        <w:t>(s) // "[2 3 4 5 0 1]"</w:t>
+      </w:r>
+    </w:p>
+    <w:p/>
+    <w:p>
+      <w:r>
+        <w:rPr>
+          <w:rFonts w:hint="eastAsia"/>
+        </w:rPr>
+        <w:lastRenderedPageBreak/>
+        <w:t>要注意的是slice类型的变量s和数组类型的变量a的初始胡语法的差异。</w:t>
+      </w:r>
+      <w:r>
+        <w:t>slice</w:t>
+      </w:r>
+      <w:r>
+        <w:rPr>
+          <w:rFonts w:hint="eastAsia"/>
+        </w:rPr>
+        <w:t>和数组的字面值语法很类似，它们都是用花括弧包含一系列的初始化元素，但是对于slice并没有指明序列的长度。这会隐式地创建一个合适大小的数组，然后slice的指针指向底层的数组。就像数组字面值一样，slice的字面值也可以按顺序指定初始化值序列，或者是通过索引和元素值指定，或者用两种风格的混合语法初始化。</w:t>
+      </w:r>
+    </w:p>
+    <w:p/>
+    <w:p>
+      <w:r>
+        <w:rPr>
+          <w:rFonts w:hint="eastAsia"/>
+        </w:rPr>
+        <w:t>和数组不同的是，slice之间不能比较，因此我们不能使用=</w:t>
+      </w:r>
+      <w:r>
+        <w:t>=</w:t>
+      </w:r>
+      <w:r>
+        <w:rPr>
+          <w:rFonts w:hint="eastAsia"/>
+        </w:rPr>
+        <w:t>操作符来判断两个slice是否含有全部相等元素。不过标准</w:t>
+      </w:r>
+      <w:proofErr w:type="gramStart"/>
+      <w:r>
+        <w:rPr>
+          <w:rFonts w:hint="eastAsia"/>
+        </w:rPr>
+        <w:t>库提供</w:t>
+      </w:r>
+      <w:proofErr w:type="gramEnd"/>
+      <w:r>
+        <w:rPr>
+          <w:rFonts w:hint="eastAsia"/>
+        </w:rPr>
+        <w:t>了高度优化的</w:t>
+      </w:r>
+      <w:proofErr w:type="spellStart"/>
+      <w:r>
+        <w:rPr>
+          <w:rFonts w:hint="eastAsia"/>
+        </w:rPr>
+        <w:t>bytes</w:t>
+      </w:r>
+      <w:r>
+        <w:t>.Equal</w:t>
+      </w:r>
+      <w:proofErr w:type="spellEnd"/>
+      <w:r>
+        <w:rPr>
+          <w:rFonts w:hint="eastAsia"/>
+        </w:rPr>
+        <w:t>函数来判断两个字节型slice是否相等（[</w:t>
+      </w:r>
+      <w:r>
+        <w:t>]byte</w:t>
+      </w:r>
+      <w:r>
+        <w:rPr>
+          <w:rFonts w:hint="eastAsia"/>
+        </w:rPr>
+        <w:t>），但是对于其他类型的slice，我们必须自己展开每个元素进行比较：</w:t>
+      </w:r>
+    </w:p>
+    <w:p>
+      <w:pPr>
+        <w:shd w:val="clear" w:color="auto" w:fill="183055"/>
+      </w:pPr>
+      <w:proofErr w:type="spellStart"/>
+      <w:r>
+        <w:t>func</w:t>
+      </w:r>
+      <w:proofErr w:type="spellEnd"/>
+      <w:r>
+        <w:t xml:space="preserve"> </w:t>
+      </w:r>
+      <w:proofErr w:type="gramStart"/>
+      <w:r>
+        <w:t>equal(</w:t>
+      </w:r>
+      <w:proofErr w:type="gramEnd"/>
+      <w:r>
+        <w:t>x, y []string) bool {</w:t>
+      </w:r>
+    </w:p>
+    <w:p>
+      <w:pPr>
+        <w:shd w:val="clear" w:color="auto" w:fill="183055"/>
+      </w:pPr>
+      <w:r>
+        <w:tab/>
+        <w:t xml:space="preserve">if </w:t>
+      </w:r>
+      <w:proofErr w:type="spellStart"/>
+      <w:r>
+        <w:t>len</w:t>
+      </w:r>
+      <w:proofErr w:type="spellEnd"/>
+      <w:r>
+        <w:t>(x</w:t>
+      </w:r>
+      <w:proofErr w:type="gramStart"/>
+      <w:r>
+        <w:t>) !</w:t>
+      </w:r>
+      <w:proofErr w:type="gramEnd"/>
+      <w:r>
+        <w:t xml:space="preserve">= </w:t>
+      </w:r>
+      <w:proofErr w:type="spellStart"/>
+      <w:r>
+        <w:t>len</w:t>
+      </w:r>
+      <w:proofErr w:type="spellEnd"/>
+      <w:r>
+        <w:t>(y) {</w:t>
+      </w:r>
+    </w:p>
+    <w:p>
+      <w:pPr>
+        <w:shd w:val="clear" w:color="auto" w:fill="183055"/>
+      </w:pPr>
+      <w:r>
+        <w:tab/>
+      </w:r>
+      <w:r>
+        <w:tab/>
+        <w:t>return false</w:t>
+      </w:r>
+    </w:p>
+    <w:p>
+      <w:pPr>
+        <w:shd w:val="clear" w:color="auto" w:fill="183055"/>
+      </w:pPr>
+      <w:r>
+        <w:tab/>
+        <w:t>}</w:t>
+      </w:r>
+    </w:p>
+    <w:p>
+      <w:pPr>
+        <w:shd w:val="clear" w:color="auto" w:fill="183055"/>
+      </w:pPr>
+      <w:r>
+        <w:tab/>
+        <w:t xml:space="preserve">for </w:t>
+      </w:r>
+      <w:proofErr w:type="spellStart"/>
+      <w:proofErr w:type="gramStart"/>
+      <w:r>
+        <w:t>i</w:t>
+      </w:r>
+      <w:proofErr w:type="spellEnd"/>
+      <w:r>
+        <w:t xml:space="preserve"> :</w:t>
+      </w:r>
+      <w:proofErr w:type="gramEnd"/>
+      <w:r>
+        <w:t>= range x {</w:t>
+      </w:r>
+    </w:p>
+    <w:p>
+      <w:pPr>
+        <w:shd w:val="clear" w:color="auto" w:fill="183055"/>
+      </w:pPr>
+      <w:r>
+        <w:tab/>
+      </w:r>
+      <w:r>
+        <w:tab/>
+        <w:t>if x[</w:t>
+      </w:r>
+      <w:proofErr w:type="spellStart"/>
+      <w:r>
+        <w:t>i</w:t>
+      </w:r>
+      <w:proofErr w:type="spellEnd"/>
+      <w:proofErr w:type="gramStart"/>
+      <w:r>
+        <w:t>] !</w:t>
+      </w:r>
+      <w:proofErr w:type="gramEnd"/>
+      <w:r>
+        <w:t>= y[</w:t>
+      </w:r>
+      <w:proofErr w:type="spellStart"/>
+      <w:r>
+        <w:t>i</w:t>
+      </w:r>
+      <w:proofErr w:type="spellEnd"/>
+      <w:r>
+        <w:t>] {</w:t>
+      </w:r>
+    </w:p>
+    <w:p>
+      <w:pPr>
+        <w:shd w:val="clear" w:color="auto" w:fill="183055"/>
+      </w:pPr>
+      <w:r>
+        <w:tab/>
+      </w:r>
+      <w:r>
+        <w:tab/>
+      </w:r>
+      <w:r>
+        <w:tab/>
+        <w:t>return false</w:t>
+      </w:r>
+    </w:p>
+    <w:p>
+      <w:pPr>
+        <w:shd w:val="clear" w:color="auto" w:fill="183055"/>
+      </w:pPr>
+      <w:r>
+        <w:tab/>
+      </w:r>
+      <w:r>
+        <w:tab/>
+        <w:t>}</w:t>
+      </w:r>
+    </w:p>
+    <w:p>
+      <w:pPr>
+        <w:shd w:val="clear" w:color="auto" w:fill="183055"/>
+      </w:pPr>
+      <w:r>
+        <w:tab/>
+        <w:t>}</w:t>
+      </w:r>
+    </w:p>
+    <w:p>
+      <w:pPr>
+        <w:shd w:val="clear" w:color="auto" w:fill="183055"/>
+      </w:pPr>
+      <w:r>
+        <w:tab/>
+        <w:t>return true</w:t>
+      </w:r>
+    </w:p>
+    <w:p>
+      <w:pPr>
+        <w:shd w:val="clear" w:color="auto" w:fill="183055"/>
+      </w:pPr>
+      <w:r>
+        <w:t>}</w:t>
+      </w:r>
+    </w:p>
+    <w:p/>
+    <w:p>
+      <w:r>
+        <w:rPr>
+          <w:rFonts w:hint="eastAsia"/>
+        </w:rPr>
+        <w:t>上面关于两个slice的深度相等测试，运行的时间并不比支持=</w:t>
+      </w:r>
+      <w:r>
+        <w:t>=</w:t>
+      </w:r>
+      <w:r>
+        <w:rPr>
+          <w:rFonts w:hint="eastAsia"/>
+        </w:rPr>
+        <w:t>操作的数组或字符串更多，</w:t>
+      </w:r>
+      <w:r>
+        <w:rPr>
+          <w:rFonts w:hint="eastAsia"/>
+        </w:rPr>
+        <w:lastRenderedPageBreak/>
+        <w:t>但是为何slice不直接支持比较运算符呢？这方面有两个原因。第一个原因，一个slice的元素是间接引用的，一个slice甚至可以包含自身。虽然有很多办法处理这种情形，但是没有一个是简单有效的。</w:t>
+      </w:r>
+    </w:p>
+    <w:p/>
+    <w:p>
+      <w:r>
+        <w:rPr>
+          <w:rFonts w:hint="eastAsia"/>
+        </w:rPr>
+        <w:t>第二个原因，因为slice的元素是间接引用的，一个固定的slice值（译注：指slice本身的值，而不是元素的值）在不同的时刻可能包含不同的元素，因为底层数组的元素可能会被修改。</w:t>
+      </w:r>
+      <w:proofErr w:type="gramStart"/>
+      <w:r>
+        <w:rPr>
+          <w:rFonts w:hint="eastAsia"/>
+        </w:rPr>
+        <w:t>而例如</w:t>
+      </w:r>
+      <w:proofErr w:type="gramEnd"/>
+      <w:r>
+        <w:rPr>
+          <w:rFonts w:hint="eastAsia"/>
+        </w:rPr>
+        <w:t>Go语言中map的key只做简单的浅拷贝，它要求key在整个生命周期内保持不变性（译注：例如slice扩容，就会导致其本身的值/地址变化）。而用深度相等判断的话，显然在map的key这种场合不合适。对于像指针或</w:t>
+      </w:r>
+      <w:proofErr w:type="spellStart"/>
+      <w:r>
+        <w:rPr>
+          <w:rFonts w:hint="eastAsia"/>
+        </w:rPr>
+        <w:t>chan</w:t>
+      </w:r>
+      <w:proofErr w:type="spellEnd"/>
+      <w:r>
+        <w:rPr>
+          <w:rFonts w:hint="eastAsia"/>
+        </w:rPr>
+        <w:t>之类的引用类型，=</w:t>
+      </w:r>
+      <w:r>
+        <w:t>=</w:t>
+      </w:r>
+      <w:r>
+        <w:rPr>
+          <w:rFonts w:hint="eastAsia"/>
+        </w:rPr>
+        <w:t>相等测试可以判断两个是否引用相同的对象。一个针对slice的浅相等测试的=</w:t>
+      </w:r>
+      <w:r>
+        <w:t>=</w:t>
+      </w:r>
+      <w:r>
+        <w:rPr>
+          <w:rFonts w:hint="eastAsia"/>
+        </w:rPr>
+        <w:t>操作符可能是有一定用处的，也能临时解决map类型的key问题，但是slice和数组不同的相等测试行为会让人困惑。因此，安全的做法是直接禁止slice之间的比较操作。</w:t>
+      </w:r>
+    </w:p>
+    <w:p/>
+    <w:p>
+      <w:r>
+        <w:rPr>
+          <w:rFonts w:hint="eastAsia"/>
+        </w:rPr>
+        <w:t>slice唯一合法的比较操作是和nil比较，例如：</w:t>
+      </w:r>
+    </w:p>
+    <w:p>
+      <w:pPr>
+        <w:shd w:val="clear" w:color="auto" w:fill="183055"/>
+      </w:pPr>
+      <w:r>
+        <w:rPr>
+          <w:rFonts w:hint="eastAsia"/>
+        </w:rPr>
+        <w:t>if</w:t>
+      </w:r>
+      <w:r>
+        <w:t xml:space="preserve"> summer == nil </w:t>
+      </w:r>
+      <w:proofErr w:type="gramStart"/>
+      <w:r>
+        <w:t>{ /</w:t>
+      </w:r>
+      <w:proofErr w:type="gramEnd"/>
+      <w:r>
+        <w:t>*…*/ }</w:t>
+      </w:r>
+    </w:p>
+    <w:p/>
+    <w:p>
+      <w:r>
+        <w:rPr>
+          <w:rFonts w:hint="eastAsia"/>
+        </w:rPr>
+        <w:t>一个零值的slice等于nil。一个nil值的slice并没有底层数组。一个nil值的slice的长度和容量都是0，但是也有非nil值的slice的长度和容量也是0的，例如[</w:t>
+      </w:r>
+      <w:r>
+        <w:t>]int{}</w:t>
+      </w:r>
+      <w:r>
+        <w:rPr>
+          <w:rFonts w:hint="eastAsia"/>
+        </w:rPr>
+        <w:t>或make</w:t>
+      </w:r>
+      <w:r>
+        <w:t>([]int,3)[3:]</w:t>
+      </w:r>
+      <w:r>
+        <w:rPr>
+          <w:rFonts w:hint="eastAsia"/>
+        </w:rPr>
+        <w:t>。与任意类型的nil值一样，我们可以用[</w:t>
+      </w:r>
+      <w:r>
+        <w:t>]int(nil)</w:t>
+      </w:r>
+      <w:r>
+        <w:rPr>
+          <w:rFonts w:hint="eastAsia"/>
+        </w:rPr>
+        <w:t>类型转换表达式来生成一个对应类型slice的nil值。</w:t>
+      </w:r>
+    </w:p>
+    <w:p>
+      <w:pPr>
+        <w:shd w:val="clear" w:color="auto" w:fill="183055"/>
+      </w:pPr>
+      <w:r>
+        <w:t>var s []int</w:t>
+      </w:r>
+      <w:r>
+        <w:rPr>
+          <w:rFonts w:hint="eastAsia"/>
+        </w:rPr>
+        <w:t xml:space="preserve"> </w:t>
+      </w:r>
+      <w:r>
+        <w:t xml:space="preserve">// </w:t>
+      </w:r>
+      <w:proofErr w:type="spellStart"/>
+      <w:r>
+        <w:t>len</w:t>
+      </w:r>
+      <w:proofErr w:type="spellEnd"/>
+      <w:r>
+        <w:t>(s) == 0, s == nil</w:t>
+      </w:r>
+    </w:p>
+    <w:p>
+      <w:pPr>
+        <w:shd w:val="clear" w:color="auto" w:fill="183055"/>
+      </w:pPr>
+      <w:r>
+        <w:rPr>
+          <w:rFonts w:hint="eastAsia"/>
+        </w:rPr>
+        <w:t>s</w:t>
+      </w:r>
+      <w:r>
+        <w:t xml:space="preserve"> = nil // </w:t>
+      </w:r>
+      <w:proofErr w:type="spellStart"/>
+      <w:r>
+        <w:t>len</w:t>
+      </w:r>
+      <w:proofErr w:type="spellEnd"/>
+      <w:r>
+        <w:t>(s) == 0, s == nil</w:t>
+      </w:r>
+    </w:p>
+    <w:p>
+      <w:pPr>
+        <w:shd w:val="clear" w:color="auto" w:fill="183055"/>
+      </w:pPr>
+      <w:r>
+        <w:rPr>
+          <w:rFonts w:hint="eastAsia"/>
+        </w:rPr>
+        <w:lastRenderedPageBreak/>
+        <w:t>s</w:t>
+      </w:r>
+      <w:r>
+        <w:t xml:space="preserve"> = []int(nil) // </w:t>
+      </w:r>
+      <w:proofErr w:type="spellStart"/>
+      <w:r>
+        <w:t>len</w:t>
+      </w:r>
+      <w:proofErr w:type="spellEnd"/>
+      <w:r>
+        <w:t>(s) == 0, s == nil</w:t>
+      </w:r>
+    </w:p>
+    <w:p>
+      <w:pPr>
+        <w:shd w:val="clear" w:color="auto" w:fill="183055"/>
+      </w:pPr>
+      <w:r>
+        <w:rPr>
+          <w:rFonts w:hint="eastAsia"/>
+        </w:rPr>
+        <w:t>s</w:t>
+      </w:r>
+      <w:r>
+        <w:t xml:space="preserve"> = []</w:t>
+      </w:r>
+      <w:proofErr w:type="gramStart"/>
+      <w:r>
+        <w:t>int{</w:t>
+      </w:r>
+      <w:proofErr w:type="gramEnd"/>
+      <w:r>
+        <w:t xml:space="preserve">} // </w:t>
+      </w:r>
+      <w:proofErr w:type="spellStart"/>
+      <w:r>
+        <w:t>len</w:t>
+      </w:r>
+      <w:proofErr w:type="spellEnd"/>
+      <w:r>
+        <w:t>(s) == 0, s != nil</w:t>
+      </w:r>
+    </w:p>
+    <w:p/>
+    <w:p>
+      <w:r>
+        <w:rPr>
+          <w:rFonts w:hint="eastAsia"/>
+        </w:rPr>
+        <w:t>如果你需要测试一个slice是否是空的，使用</w:t>
+      </w:r>
+      <w:proofErr w:type="spellStart"/>
+      <w:r>
+        <w:rPr>
+          <w:rFonts w:hint="eastAsia"/>
+        </w:rPr>
+        <w:t>l</w:t>
+      </w:r>
+      <w:r>
+        <w:t>en</w:t>
+      </w:r>
+      <w:proofErr w:type="spellEnd"/>
+      <w:r>
+        <w:t xml:space="preserve">(s) == 0 </w:t>
+      </w:r>
+      <w:r>
+        <w:rPr>
+          <w:rFonts w:hint="eastAsia"/>
+        </w:rPr>
+        <w:t>来判断，而不应该用s</w:t>
+      </w:r>
+      <w:r>
+        <w:t xml:space="preserve"> == nil </w:t>
+      </w:r>
+      <w:r>
+        <w:rPr>
+          <w:rFonts w:hint="eastAsia"/>
+        </w:rPr>
+        <w:t>来判断。除了和nil相等比较外，一个nil值的slice的行为和其它任意0长度的slice一样；例如reverse</w:t>
+      </w:r>
+      <w:r>
+        <w:t>(nil)</w:t>
+      </w:r>
+      <w:r>
+        <w:rPr>
+          <w:rFonts w:hint="eastAsia"/>
+        </w:rPr>
+        <w:t>也是安全的。除了文档已经明确说明的地方，所有的G</w:t>
+      </w:r>
+      <w:r>
+        <w:t>o</w:t>
+      </w:r>
+      <w:r>
+        <w:rPr>
+          <w:rFonts w:hint="eastAsia"/>
+        </w:rPr>
+        <w:t>语言函数应该以相同的方式对待nil值的slice和0长度的slice。</w:t>
+      </w:r>
+    </w:p>
+    <w:p/>
+    <w:p>
+      <w:r>
+        <w:rPr>
+          <w:rFonts w:hint="eastAsia"/>
+        </w:rPr>
+        <w:t>内置的make函数创建一个指定元素类型、长度和容量的slice。容量部分可以省略，在这种情况下，容量将等于长度。</w:t>
+      </w:r>
+    </w:p>
+    <w:p>
+      <w:pPr>
+        <w:shd w:val="clear" w:color="auto" w:fill="183055"/>
+      </w:pPr>
+      <w:proofErr w:type="gramStart"/>
+      <w:r>
+        <w:rPr>
+          <w:rFonts w:hint="eastAsia"/>
+        </w:rPr>
+        <w:t>m</w:t>
+      </w:r>
+      <w:r>
+        <w:t>ake(</w:t>
+      </w:r>
+      <w:proofErr w:type="gramEnd"/>
+      <w:r>
+        <w:t xml:space="preserve">[]T, </w:t>
+      </w:r>
+      <w:proofErr w:type="spellStart"/>
+      <w:r>
+        <w:t>len</w:t>
+      </w:r>
+      <w:proofErr w:type="spellEnd"/>
+      <w:r>
+        <w:t>)</w:t>
+      </w:r>
+    </w:p>
+    <w:p>
+      <w:pPr>
+        <w:shd w:val="clear" w:color="auto" w:fill="183055"/>
+      </w:pPr>
+      <w:proofErr w:type="gramStart"/>
+      <w:r>
+        <w:rPr>
+          <w:rFonts w:hint="eastAsia"/>
+        </w:rPr>
+        <w:t>m</w:t>
+      </w:r>
+      <w:r>
+        <w:t>ake(</w:t>
+      </w:r>
+      <w:proofErr w:type="gramEnd"/>
+      <w:r>
+        <w:t xml:space="preserve">[]T, </w:t>
+      </w:r>
+      <w:proofErr w:type="spellStart"/>
+      <w:r>
+        <w:t>len</w:t>
+      </w:r>
+      <w:proofErr w:type="spellEnd"/>
+      <w:r>
+        <w:t>, cap) // same as make([]T, cap)[:</w:t>
+      </w:r>
+      <w:proofErr w:type="spellStart"/>
+      <w:r>
+        <w:t>len</w:t>
+      </w:r>
+      <w:proofErr w:type="spellEnd"/>
+      <w:r>
+        <w:t>]</w:t>
+      </w:r>
+    </w:p>
+    <w:p/>
+    <w:p>
+      <w:r>
+        <w:rPr>
+          <w:rFonts w:hint="eastAsia"/>
+        </w:rPr>
+        <w:t>在底层，make创建了一个匿名的数组变量，然后返回一个slice；只有通过返回的slice才能引用底层匿名的数组变量。在第一种语句中，slice是整个数组的view。在第二个语句中，slice只引用了底层数组的前</w:t>
+      </w:r>
+      <w:proofErr w:type="spellStart"/>
+      <w:r>
+        <w:rPr>
+          <w:rFonts w:hint="eastAsia"/>
+        </w:rPr>
+        <w:t>len</w:t>
+      </w:r>
+      <w:proofErr w:type="spellEnd"/>
+      <w:proofErr w:type="gramStart"/>
+      <w:r>
+        <w:rPr>
+          <w:rFonts w:hint="eastAsia"/>
+        </w:rPr>
+        <w:t>个</w:t>
+      </w:r>
+      <w:proofErr w:type="gramEnd"/>
+      <w:r>
+        <w:rPr>
+          <w:rFonts w:hint="eastAsia"/>
+        </w:rPr>
+        <w:t>元素，但是容量将包含整个数组。额外的元素是留给未来的增长用的。</w:t>
+      </w:r>
+    </w:p>
+    <w:p>
+      <w:pPr>
+        <w:pStyle w:val="4"/>
+        <w:rPr>
+          <w:rFonts w:ascii="微软雅黑" w:hAnsi="微软雅黑"/>
+        </w:rPr>
+      </w:pPr>
+      <w:r>
+        <w:rPr>
+          <w:rFonts w:ascii="微软雅黑" w:hAnsi="微软雅黑" w:hint="eastAsia"/>
+        </w:rPr>
+        <w:t>4</w:t>
+      </w:r>
+      <w:r>
+        <w:rPr>
+          <w:rFonts w:ascii="微软雅黑" w:hAnsi="微软雅黑"/>
+        </w:rPr>
+        <w:t>.2.1 append</w:t>
+      </w:r>
+      <w:r>
+        <w:rPr>
+          <w:rFonts w:ascii="微软雅黑" w:hAnsi="微软雅黑" w:hint="eastAsia"/>
+        </w:rPr>
+        <w:t>函数</w:t>
+      </w:r>
+    </w:p>
+    <w:p>
+      <w:r>
+        <w:rPr>
+          <w:rFonts w:hint="eastAsia"/>
+        </w:rPr>
+        <w:t>内置的append函数用于向slice追加元素：</w:t>
+      </w:r>
+    </w:p>
+    <w:p>
+      <w:pPr>
+        <w:shd w:val="clear" w:color="auto" w:fill="183055"/>
+      </w:pPr>
+      <w:r>
+        <w:t xml:space="preserve">var runes </w:t>
+      </w:r>
+      <w:proofErr w:type="gramStart"/>
+      <w:r>
+        <w:t>[]rune</w:t>
+      </w:r>
+      <w:proofErr w:type="gramEnd"/>
+    </w:p>
+    <w:p>
+      <w:pPr>
+        <w:shd w:val="clear" w:color="auto" w:fill="183055"/>
+      </w:pPr>
+      <w:r>
+        <w:t>for _, r := range "Hello, 世界" {</w:t>
+      </w:r>
+    </w:p>
+    <w:p>
+      <w:pPr>
+        <w:shd w:val="clear" w:color="auto" w:fill="183055"/>
+      </w:pPr>
+      <w:r>
+        <w:lastRenderedPageBreak/>
+        <w:tab/>
+        <w:t xml:space="preserve">runes = </w:t>
+      </w:r>
+      <w:proofErr w:type="gramStart"/>
+      <w:r>
+        <w:t>append(</w:t>
+      </w:r>
+      <w:proofErr w:type="gramEnd"/>
+      <w:r>
+        <w:t>runes, r)</w:t>
+      </w:r>
+    </w:p>
+    <w:p>
+      <w:pPr>
+        <w:shd w:val="clear" w:color="auto" w:fill="183055"/>
+      </w:pPr>
+      <w:r>
+        <w:t>}</w:t>
+      </w:r>
+    </w:p>
+    <w:p>
+      <w:pPr>
+        <w:shd w:val="clear" w:color="auto" w:fill="183055"/>
+      </w:pPr>
+      <w:proofErr w:type="spellStart"/>
+      <w:r>
+        <w:t>fmt.Printf</w:t>
+      </w:r>
+      <w:proofErr w:type="spellEnd"/>
+      <w:r>
+        <w:t>("%q\n", runes) // "['H' 'e' 'l' 'l' 'o' ',' ' ' '</w:t>
+      </w:r>
+      <w:proofErr w:type="gramStart"/>
+      <w:r>
+        <w:t>世</w:t>
+      </w:r>
+      <w:proofErr w:type="gramEnd"/>
+      <w:r>
+        <w:t>' '界']"</w:t>
+      </w:r>
+    </w:p>
+    <w:p/>
+    <w:p>
+      <w:r>
+        <w:rPr>
+          <w:rFonts w:hint="eastAsia"/>
+        </w:rPr>
+        <w:t>在循环中使用append函数构建一个由九个rune字符构成的slice，当然对应这个特殊的问题我们可以通过Go语言内置的[</w:t>
+      </w:r>
+      <w:r>
+        <w:t xml:space="preserve">]rune(“hello, </w:t>
+      </w:r>
+      <w:r>
+        <w:rPr>
+          <w:rFonts w:hint="eastAsia"/>
+        </w:rPr>
+        <w:t>世界</w:t>
+      </w:r>
+      <w:r>
+        <w:t>”)</w:t>
+      </w:r>
+      <w:r>
+        <w:rPr>
+          <w:rFonts w:hint="eastAsia"/>
+        </w:rPr>
+        <w:t>转换操作完成。</w:t>
+      </w:r>
+    </w:p>
+    <w:p/>
+    <w:p>
+      <w:r>
+        <w:rPr>
+          <w:rFonts w:hint="eastAsia"/>
+        </w:rPr>
+        <w:t>append函数对于理解slice底层是如何工作的非常重要，所以让我们仔细查看究竟是发生了什么。下面是第一个版本的</w:t>
+      </w:r>
+      <w:proofErr w:type="spellStart"/>
+      <w:r>
+        <w:rPr>
+          <w:rFonts w:hint="eastAsia"/>
+        </w:rPr>
+        <w:t>append</w:t>
+      </w:r>
+      <w:r>
+        <w:t>Int</w:t>
+      </w:r>
+      <w:proofErr w:type="spellEnd"/>
+      <w:r>
+        <w:rPr>
+          <w:rFonts w:hint="eastAsia"/>
+        </w:rPr>
+        <w:t>函数，专门用于处理[</w:t>
+      </w:r>
+      <w:r>
+        <w:t>]int</w:t>
+      </w:r>
+      <w:r>
+        <w:rPr>
+          <w:rFonts w:hint="eastAsia"/>
+        </w:rPr>
+        <w:t>类型的slice：</w:t>
+      </w:r>
+    </w:p>
+    <w:p/>
+    <w:p>
+      <w:r>
+        <w:rPr>
+          <w:rFonts w:hint="eastAsia"/>
+        </w:rPr>
+        <w:t>g</w:t>
+      </w:r>
+      <w:r>
+        <w:t>opl.io/ch4/append</w:t>
+      </w:r>
+    </w:p>
+    <w:p>
+      <w:pPr>
+        <w:shd w:val="clear" w:color="auto" w:fill="183055"/>
+      </w:pPr>
+      <w:proofErr w:type="spellStart"/>
+      <w:r>
+        <w:t>func</w:t>
+      </w:r>
+      <w:proofErr w:type="spellEnd"/>
+      <w:r>
+        <w:t xml:space="preserve"> </w:t>
+      </w:r>
+      <w:proofErr w:type="spellStart"/>
+      <w:proofErr w:type="gramStart"/>
+      <w:r>
+        <w:t>appendInt</w:t>
+      </w:r>
+      <w:proofErr w:type="spellEnd"/>
+      <w:r>
+        <w:t>(</w:t>
+      </w:r>
+      <w:proofErr w:type="gramEnd"/>
+      <w:r>
+        <w:t>x []int, y int) []int {</w:t>
+      </w:r>
+    </w:p>
+    <w:p>
+      <w:pPr>
+        <w:shd w:val="clear" w:color="auto" w:fill="183055"/>
+      </w:pPr>
+      <w:r>
+        <w:tab/>
+        <w:t>var z []int</w:t>
+      </w:r>
+    </w:p>
+    <w:p>
+      <w:pPr>
+        <w:shd w:val="clear" w:color="auto" w:fill="183055"/>
+      </w:pPr>
+      <w:r>
+        <w:tab/>
+      </w:r>
+      <w:proofErr w:type="spellStart"/>
+      <w:proofErr w:type="gramStart"/>
+      <w:r>
+        <w:t>zlen</w:t>
+      </w:r>
+      <w:proofErr w:type="spellEnd"/>
+      <w:r>
+        <w:t xml:space="preserve"> :</w:t>
+      </w:r>
+      <w:proofErr w:type="gramEnd"/>
+      <w:r>
+        <w:t xml:space="preserve">= </w:t>
+      </w:r>
+      <w:proofErr w:type="spellStart"/>
+      <w:r>
+        <w:t>len</w:t>
+      </w:r>
+      <w:proofErr w:type="spellEnd"/>
+      <w:r>
+        <w:t>(x) + 1</w:t>
+      </w:r>
+    </w:p>
+    <w:p>
+      <w:pPr>
+        <w:shd w:val="clear" w:color="auto" w:fill="183055"/>
+      </w:pPr>
+      <w:r>
+        <w:tab/>
+        <w:t xml:space="preserve">if </w:t>
+      </w:r>
+      <w:proofErr w:type="spellStart"/>
+      <w:r>
+        <w:t>zlen</w:t>
+      </w:r>
+      <w:proofErr w:type="spellEnd"/>
+      <w:r>
+        <w:t xml:space="preserve"> &lt;= cap(x) {</w:t>
+      </w:r>
+    </w:p>
+    <w:p>
+      <w:pPr>
+        <w:shd w:val="clear" w:color="auto" w:fill="183055"/>
+      </w:pPr>
+      <w:r>
+        <w:tab/>
+      </w:r>
+      <w:r>
+        <w:tab/>
+        <w:t>// There is room to grow. Extend the slice.</w:t>
+      </w:r>
+    </w:p>
+    <w:p>
+      <w:pPr>
+        <w:shd w:val="clear" w:color="auto" w:fill="183055"/>
+      </w:pPr>
+      <w:r>
+        <w:tab/>
+      </w:r>
+      <w:r>
+        <w:tab/>
+        <w:t>z = x</w:t>
+      </w:r>
+      <w:proofErr w:type="gramStart"/>
+      <w:r>
+        <w:t>[:</w:t>
+      </w:r>
+      <w:proofErr w:type="spellStart"/>
+      <w:r>
+        <w:t>zlen</w:t>
+      </w:r>
+      <w:proofErr w:type="spellEnd"/>
+      <w:proofErr w:type="gramEnd"/>
+      <w:r>
+        <w:t>]</w:t>
+      </w:r>
+    </w:p>
+    <w:p>
+      <w:pPr>
+        <w:shd w:val="clear" w:color="auto" w:fill="183055"/>
+      </w:pPr>
+      <w:r>
+        <w:tab/>
+        <w:t>} else {</w:t>
+      </w:r>
+    </w:p>
+    <w:p>
+      <w:pPr>
+        <w:shd w:val="clear" w:color="auto" w:fill="183055"/>
+      </w:pPr>
+      <w:r>
+        <w:tab/>
+      </w:r>
+      <w:r>
+        <w:tab/>
+        <w:t>// There is insufficient space. Allocate a new array.</w:t>
+      </w:r>
+    </w:p>
+    <w:p>
+      <w:pPr>
+        <w:shd w:val="clear" w:color="auto" w:fill="183055"/>
+      </w:pPr>
+      <w:r>
+        <w:tab/>
+      </w:r>
+      <w:r>
+        <w:tab/>
+        <w:t>// Grow by doubling, for amortized linear complexity.</w:t>
+      </w:r>
+    </w:p>
+    <w:p>
+      <w:pPr>
+        <w:shd w:val="clear" w:color="auto" w:fill="183055"/>
+      </w:pPr>
+      <w:r>
+        <w:tab/>
+      </w:r>
+      <w:r>
+        <w:tab/>
+      </w:r>
+      <w:proofErr w:type="spellStart"/>
+      <w:proofErr w:type="gramStart"/>
+      <w:r>
+        <w:t>zcap</w:t>
+      </w:r>
+      <w:proofErr w:type="spellEnd"/>
+      <w:r>
+        <w:t xml:space="preserve"> :</w:t>
+      </w:r>
+      <w:proofErr w:type="gramEnd"/>
+      <w:r>
+        <w:t xml:space="preserve">= </w:t>
+      </w:r>
+      <w:proofErr w:type="spellStart"/>
+      <w:r>
+        <w:t>zlen</w:t>
+      </w:r>
+      <w:proofErr w:type="spellEnd"/>
+    </w:p>
+    <w:p>
+      <w:pPr>
+        <w:shd w:val="clear" w:color="auto" w:fill="183055"/>
+      </w:pPr>
+      <w:r>
+        <w:tab/>
+      </w:r>
+      <w:r>
+        <w:tab/>
+        <w:t xml:space="preserve">if </w:t>
+      </w:r>
+      <w:proofErr w:type="spellStart"/>
+      <w:r>
+        <w:t>zcap</w:t>
+      </w:r>
+      <w:proofErr w:type="spellEnd"/>
+      <w:r>
+        <w:t xml:space="preserve"> &lt; 2*</w:t>
+      </w:r>
+      <w:proofErr w:type="spellStart"/>
+      <w:r>
+        <w:t>len</w:t>
+      </w:r>
+      <w:proofErr w:type="spellEnd"/>
+      <w:r>
+        <w:t>(x) {</w:t>
+      </w:r>
+    </w:p>
+    <w:p>
+      <w:pPr>
+        <w:shd w:val="clear" w:color="auto" w:fill="183055"/>
+      </w:pPr>
+      <w:r>
+        <w:lastRenderedPageBreak/>
+        <w:tab/>
+      </w:r>
+      <w:r>
+        <w:tab/>
+      </w:r>
+      <w:r>
+        <w:tab/>
+      </w:r>
+      <w:proofErr w:type="spellStart"/>
+      <w:r>
+        <w:t>zcap</w:t>
+      </w:r>
+      <w:proofErr w:type="spellEnd"/>
+      <w:r>
+        <w:t xml:space="preserve"> = 2 * </w:t>
+      </w:r>
+      <w:proofErr w:type="spellStart"/>
+      <w:r>
+        <w:t>len</w:t>
+      </w:r>
+      <w:proofErr w:type="spellEnd"/>
+      <w:r>
+        <w:t>(x)</w:t>
+      </w:r>
+    </w:p>
+    <w:p>
+      <w:pPr>
+        <w:shd w:val="clear" w:color="auto" w:fill="183055"/>
+      </w:pPr>
+      <w:r>
+        <w:tab/>
+      </w:r>
+      <w:r>
+        <w:tab/>
+        <w:t>}</w:t>
+      </w:r>
+    </w:p>
+    <w:p>
+      <w:pPr>
+        <w:shd w:val="clear" w:color="auto" w:fill="183055"/>
+      </w:pPr>
+      <w:r>
+        <w:tab/>
+      </w:r>
+      <w:r>
+        <w:tab/>
+        <w:t xml:space="preserve">z = </w:t>
+      </w:r>
+      <w:proofErr w:type="gramStart"/>
+      <w:r>
+        <w:t>make(</w:t>
+      </w:r>
+      <w:proofErr w:type="gramEnd"/>
+      <w:r>
+        <w:t xml:space="preserve">[]int, </w:t>
+      </w:r>
+      <w:proofErr w:type="spellStart"/>
+      <w:r>
+        <w:t>zlen</w:t>
+      </w:r>
+      <w:proofErr w:type="spellEnd"/>
+      <w:r>
+        <w:t xml:space="preserve">, </w:t>
+      </w:r>
+      <w:proofErr w:type="spellStart"/>
+      <w:r>
+        <w:t>zcap</w:t>
+      </w:r>
+      <w:proofErr w:type="spellEnd"/>
+      <w:r>
+        <w:t>)</w:t>
+      </w:r>
+    </w:p>
+    <w:p>
+      <w:pPr>
+        <w:shd w:val="clear" w:color="auto" w:fill="183055"/>
+      </w:pPr>
+      <w:r>
+        <w:tab/>
+      </w:r>
+      <w:r>
+        <w:tab/>
+      </w:r>
+      <w:proofErr w:type="gramStart"/>
+      <w:r>
+        <w:t>copy(</w:t>
+      </w:r>
+      <w:proofErr w:type="gramEnd"/>
+      <w:r>
+        <w:t>z, x) // a built-in function; see text</w:t>
+      </w:r>
+    </w:p>
+    <w:p>
+      <w:pPr>
+        <w:shd w:val="clear" w:color="auto" w:fill="183055"/>
+      </w:pPr>
+      <w:r>
+        <w:tab/>
+        <w:t>}</w:t>
+      </w:r>
+    </w:p>
+    <w:p>
+      <w:pPr>
+        <w:shd w:val="clear" w:color="auto" w:fill="183055"/>
+      </w:pPr>
+      <w:r>
+        <w:tab/>
+        <w:t>z[</w:t>
+      </w:r>
+      <w:proofErr w:type="spellStart"/>
+      <w:r>
+        <w:t>len</w:t>
+      </w:r>
+      <w:proofErr w:type="spellEnd"/>
+      <w:r>
+        <w:t>(x)] = y</w:t>
+      </w:r>
+    </w:p>
+    <w:p>
+      <w:pPr>
+        <w:shd w:val="clear" w:color="auto" w:fill="183055"/>
+      </w:pPr>
+      <w:r>
+        <w:tab/>
+        <w:t>return z</w:t>
+      </w:r>
+    </w:p>
+    <w:p>
+      <w:pPr>
+        <w:shd w:val="clear" w:color="auto" w:fill="183055"/>
+      </w:pPr>
+      <w:r>
+        <w:t>}</w:t>
+      </w:r>
+    </w:p>
+    <w:p/>
+    <w:p>
+      <w:r>
+        <w:rPr>
+          <w:rFonts w:hint="eastAsia"/>
+        </w:rPr>
+        <w:t>每次调用</w:t>
+      </w:r>
+      <w:proofErr w:type="spellStart"/>
+      <w:r>
+        <w:rPr>
+          <w:rFonts w:hint="eastAsia"/>
+        </w:rPr>
+        <w:t>append</w:t>
+      </w:r>
+      <w:r>
+        <w:t>Int</w:t>
+      </w:r>
+      <w:proofErr w:type="spellEnd"/>
+      <w:r>
+        <w:rPr>
+          <w:rFonts w:hint="eastAsia"/>
+        </w:rPr>
+        <w:t>函数，必须先检测slice底层数组是否有足够的容量来保存新添加的元素。如果有足够空间的话，直接扩展slice（依然在原有的底层数组之上），将新添加的y元素复制到新扩展的空间，并返回slice。因此，输入的x和输出的z共享相同的底层数组。</w:t>
+      </w:r>
+    </w:p>
+    <w:p/>
+    <w:p>
+      <w:r>
+        <w:rPr>
+          <w:rFonts w:hint="eastAsia"/>
+        </w:rPr>
+        <w:t>如果没有足够的增长空间的话，</w:t>
+      </w:r>
+      <w:proofErr w:type="spellStart"/>
+      <w:r>
+        <w:rPr>
+          <w:rFonts w:hint="eastAsia"/>
+        </w:rPr>
+        <w:t>appendInt</w:t>
+      </w:r>
+      <w:proofErr w:type="spellEnd"/>
+      <w:r>
+        <w:rPr>
+          <w:rFonts w:hint="eastAsia"/>
+        </w:rPr>
+        <w:t>函数则会先分配一个足够大的slice用于保存新的结果，先将输入的x复制到新的空间，然后添加y元素。结果z和输入的x引用的将是不同的底层数组。</w:t>
+      </w:r>
+    </w:p>
+    <w:p/>
+    <w:p>
+      <w:r>
+        <w:rPr>
+          <w:rFonts w:hint="eastAsia"/>
+        </w:rPr>
+        <w:t>虽然通过循环复制元素更直接，不过内置的copy函数可以方便地将一个</w:t>
+      </w:r>
+      <w:r>
+        <w:t>slice复制到另一个想同类型的slice。copy函数的第一个参数是要复制的目标slice，第二个参数是源slice，目标和</w:t>
+      </w:r>
+      <w:proofErr w:type="gramStart"/>
+      <w:r>
+        <w:t>源的</w:t>
+      </w:r>
+      <w:proofErr w:type="gramEnd"/>
+      <w:r>
+        <w:t>位置顺序和</w:t>
+      </w:r>
+      <w:proofErr w:type="spellStart"/>
+      <w:r>
+        <w:t>dst</w:t>
+      </w:r>
+      <w:proofErr w:type="spellEnd"/>
+      <w:r>
+        <w:t xml:space="preserve"> = </w:t>
+      </w:r>
+      <w:proofErr w:type="spellStart"/>
+      <w:r>
+        <w:t>src</w:t>
+      </w:r>
+      <w:proofErr w:type="spellEnd"/>
+      <w:r>
+        <w:t>赋值语句是一致的。两个slice可以共享同一个底层数组，甚至有重叠也没有问题。copy函数将返回成功复制的元素的个数（我们这里没有用到），等于两个slice中较小的长度，所以我们不用担心覆盖会超出目标slice的范围。</w:t>
+      </w:r>
+    </w:p>
+    <w:p/>
+    <w:p>
+      <w:r>
+        <w:t>为了提高内存使用效率，新分配的数组一般略大于保存x和y所需要的最低大小。通过在每次扩展数组时直接将长度翻倍从而避免了多次内存分配，也确保了添加单个元素操作时的平均时间是一个常数。这个程序演示了效果：</w:t>
+      </w:r>
+    </w:p>
+    <w:p>
+      <w:pPr>
+        <w:shd w:val="clear" w:color="auto" w:fill="183055"/>
+      </w:pPr>
+      <w:proofErr w:type="spellStart"/>
+      <w:r>
+        <w:t>func</w:t>
+      </w:r>
+      <w:proofErr w:type="spellEnd"/>
+      <w:r>
+        <w:t xml:space="preserve"> </w:t>
+      </w:r>
+      <w:proofErr w:type="gramStart"/>
+      <w:r>
+        <w:t>main(</w:t>
+      </w:r>
+      <w:proofErr w:type="gramEnd"/>
+      <w:r>
+        <w:t>) {</w:t>
+      </w:r>
+    </w:p>
+    <w:p>
+      <w:pPr>
+        <w:shd w:val="clear" w:color="auto" w:fill="183055"/>
+      </w:pPr>
+      <w:r>
+        <w:tab/>
+        <w:t>var x, y []int</w:t>
+      </w:r>
+    </w:p>
+    <w:p>
+      <w:pPr>
+        <w:shd w:val="clear" w:color="auto" w:fill="183055"/>
+      </w:pPr>
+      <w:r>
+        <w:tab/>
+        <w:t xml:space="preserve">for </w:t>
+      </w:r>
+      <w:proofErr w:type="spellStart"/>
+      <w:proofErr w:type="gramStart"/>
+      <w:r>
+        <w:t>i</w:t>
+      </w:r>
+      <w:proofErr w:type="spellEnd"/>
+      <w:r>
+        <w:t xml:space="preserve"> :</w:t>
+      </w:r>
+      <w:proofErr w:type="gramEnd"/>
+      <w:r>
+        <w:t xml:space="preserve">= 0; </w:t>
+      </w:r>
+      <w:proofErr w:type="spellStart"/>
+      <w:r>
+        <w:t>i</w:t>
+      </w:r>
+      <w:proofErr w:type="spellEnd"/>
+      <w:r>
+        <w:t xml:space="preserve"> &lt; 10; </w:t>
+      </w:r>
+      <w:proofErr w:type="spellStart"/>
+      <w:r>
+        <w:t>i</w:t>
+      </w:r>
+      <w:proofErr w:type="spellEnd"/>
+      <w:r>
+        <w:t>++ {</w:t>
+      </w:r>
+    </w:p>
+    <w:p>
+      <w:pPr>
+        <w:shd w:val="clear" w:color="auto" w:fill="183055"/>
+      </w:pPr>
+      <w:r>
+        <w:tab/>
+      </w:r>
+      <w:r>
+        <w:tab/>
+        <w:t xml:space="preserve">y = </w:t>
+      </w:r>
+      <w:proofErr w:type="spellStart"/>
+      <w:proofErr w:type="gramStart"/>
+      <w:r>
+        <w:t>appendInt</w:t>
+      </w:r>
+      <w:proofErr w:type="spellEnd"/>
+      <w:r>
+        <w:t>(</w:t>
+      </w:r>
+      <w:proofErr w:type="gramEnd"/>
+      <w:r>
+        <w:t xml:space="preserve">x, </w:t>
+      </w:r>
+      <w:proofErr w:type="spellStart"/>
+      <w:r>
+        <w:t>i</w:t>
+      </w:r>
+      <w:proofErr w:type="spellEnd"/>
+      <w:r>
+        <w:t>)</w:t>
+      </w:r>
+    </w:p>
+    <w:p>
+      <w:pPr>
+        <w:shd w:val="clear" w:color="auto" w:fill="183055"/>
+      </w:pPr>
+      <w:r>
+        <w:tab/>
+      </w:r>
+      <w:r>
+        <w:tab/>
+      </w:r>
+      <w:proofErr w:type="spellStart"/>
+      <w:proofErr w:type="gramStart"/>
+      <w:r>
+        <w:t>fmt.Printf</w:t>
+      </w:r>
+      <w:proofErr w:type="spellEnd"/>
+      <w:proofErr w:type="gramEnd"/>
+      <w:r>
+        <w:t>("%d cap=%d\</w:t>
+      </w:r>
+      <w:proofErr w:type="spellStart"/>
+      <w:r>
+        <w:t>t%v</w:t>
+      </w:r>
+      <w:proofErr w:type="spellEnd"/>
+      <w:r>
+        <w:t xml:space="preserve">\n", </w:t>
+      </w:r>
+      <w:proofErr w:type="spellStart"/>
+      <w:r>
+        <w:t>i</w:t>
+      </w:r>
+      <w:proofErr w:type="spellEnd"/>
+      <w:r>
+        <w:t>, cap(y), y)</w:t>
+      </w:r>
+    </w:p>
+    <w:p>
+      <w:pPr>
+        <w:shd w:val="clear" w:color="auto" w:fill="183055"/>
+      </w:pPr>
+      <w:r>
+        <w:tab/>
+      </w:r>
+      <w:r>
+        <w:tab/>
+        <w:t>x = y</w:t>
+      </w:r>
+    </w:p>
+    <w:p>
+      <w:pPr>
+        <w:shd w:val="clear" w:color="auto" w:fill="183055"/>
+      </w:pPr>
+      <w:r>
+        <w:tab/>
+        <w:t>}</w:t>
+      </w:r>
+    </w:p>
+    <w:p>
+      <w:pPr>
+        <w:shd w:val="clear" w:color="auto" w:fill="183055"/>
+        <w:rPr>
+          <w:rFonts w:hint="eastAsia"/>
+        </w:rPr>
+      </w:pPr>
+      <w:r>
+        <w:rPr>
+          <w:rFonts w:hint="eastAsia"/>
+        </w:rPr>
+        <w:t>}</w:t>
+      </w:r>
+    </w:p>
+    <w:p/>
+    <w:p>
+      <w:r>
+        <w:t>每一次容量的变化都会导致重新分配内存和copy操作：</w:t>
+      </w:r>
+    </w:p>
+    <w:p>
+      <w:pPr>
+        <w:shd w:val="clear" w:color="auto" w:fill="183055"/>
+      </w:pPr>
+      <w:proofErr w:type="gramStart"/>
+      <w:r>
+        <w:t>0  cap</w:t>
+      </w:r>
+      <w:proofErr w:type="gramEnd"/>
+      <w:r>
+        <w:t>=1    [0]</w:t>
+      </w:r>
+    </w:p>
+    <w:p>
+      <w:pPr>
+        <w:shd w:val="clear" w:color="auto" w:fill="183055"/>
+      </w:pPr>
+      <w:proofErr w:type="gramStart"/>
+      <w:r>
+        <w:t>1  cap</w:t>
+      </w:r>
+      <w:proofErr w:type="gramEnd"/>
+      <w:r>
+        <w:t>=2    [0 1]</w:t>
+      </w:r>
+    </w:p>
+    <w:p>
+      <w:pPr>
+        <w:shd w:val="clear" w:color="auto" w:fill="183055"/>
+      </w:pPr>
+      <w:proofErr w:type="gramStart"/>
+      <w:r>
+        <w:t>2  cap</w:t>
+      </w:r>
+      <w:proofErr w:type="gramEnd"/>
+      <w:r>
+        <w:t>=4    [0 1 2]</w:t>
+      </w:r>
+    </w:p>
+    <w:p>
+      <w:pPr>
+        <w:shd w:val="clear" w:color="auto" w:fill="183055"/>
+      </w:pPr>
+      <w:proofErr w:type="gramStart"/>
+      <w:r>
+        <w:t>3  cap</w:t>
+      </w:r>
+      <w:proofErr w:type="gramEnd"/>
+      <w:r>
+        <w:t>=4    [0 1 2 3]</w:t>
+      </w:r>
+    </w:p>
+    <w:p>
+      <w:pPr>
+        <w:shd w:val="clear" w:color="auto" w:fill="183055"/>
+      </w:pPr>
+      <w:proofErr w:type="gramStart"/>
+      <w:r>
+        <w:t>4  cap</w:t>
+      </w:r>
+      <w:proofErr w:type="gramEnd"/>
+      <w:r>
+        <w:t>=8    [0 1 2 3 4]</w:t>
+      </w:r>
+    </w:p>
+    <w:p>
+      <w:pPr>
+        <w:shd w:val="clear" w:color="auto" w:fill="183055"/>
+      </w:pPr>
+      <w:proofErr w:type="gramStart"/>
+      <w:r>
+        <w:t>5  cap</w:t>
+      </w:r>
+      <w:proofErr w:type="gramEnd"/>
+      <w:r>
+        <w:t>=8    [0 1 2 3 4 5]</w:t>
+      </w:r>
+    </w:p>
+    <w:p>
+      <w:pPr>
+        <w:shd w:val="clear" w:color="auto" w:fill="183055"/>
+      </w:pPr>
+      <w:proofErr w:type="gramStart"/>
+      <w:r>
+        <w:t>6  cap</w:t>
+      </w:r>
+      <w:proofErr w:type="gramEnd"/>
+      <w:r>
+        <w:t>=8    [0 1 2 3 4 5 6]</w:t>
+      </w:r>
+    </w:p>
+    <w:p>
+      <w:pPr>
+        <w:shd w:val="clear" w:color="auto" w:fill="183055"/>
+      </w:pPr>
+      <w:proofErr w:type="gramStart"/>
+      <w:r>
+        <w:t>7  cap</w:t>
+      </w:r>
+      <w:proofErr w:type="gramEnd"/>
+      <w:r>
+        <w:t>=8    [0 1 2 3 4 5 6 7]</w:t>
+      </w:r>
+    </w:p>
+    <w:p>
+      <w:pPr>
+        <w:shd w:val="clear" w:color="auto" w:fill="183055"/>
+      </w:pPr>
+      <w:proofErr w:type="gramStart"/>
+      <w:r>
+        <w:lastRenderedPageBreak/>
+        <w:t>8  cap</w:t>
+      </w:r>
+      <w:proofErr w:type="gramEnd"/>
+      <w:r>
+        <w:t>=16   [0 1 2 3 4 5 6 7 8]</w:t>
+      </w:r>
+    </w:p>
+    <w:p>
+      <w:pPr>
+        <w:shd w:val="clear" w:color="auto" w:fill="183055"/>
+      </w:pPr>
+      <w:proofErr w:type="gramStart"/>
+      <w:r>
+        <w:t>9  cap</w:t>
+      </w:r>
+      <w:proofErr w:type="gramEnd"/>
+      <w:r>
+        <w:t>=16   [0 1 2 3 4 5 6 7 8 9]</w:t>
+      </w:r>
+    </w:p>
+    <w:p/>
+    <w:p>
+      <w:r>
+        <w:t>让我们仔细看</w:t>
+      </w:r>
+      <w:proofErr w:type="spellStart"/>
+      <w:r>
+        <w:t>i</w:t>
+      </w:r>
+      <w:proofErr w:type="spellEnd"/>
+      <w:r>
+        <w:t>=3次的迭代</w:t>
+      </w:r>
+      <w:r>
+        <w:t>。当时x包含了</w:t>
+      </w:r>
+      <w:r>
+        <w:rPr>
+          <w:rFonts w:hint="eastAsia"/>
+        </w:rPr>
+        <w:t>[</w:t>
+      </w:r>
+      <w:r>
+        <w:t>0 1 2</w:t>
+      </w:r>
+      <w:r>
+        <w:rPr>
+          <w:rFonts w:hint="eastAsia"/>
+        </w:rPr>
+        <w:t>]</w:t>
+      </w:r>
+      <w:r>
+        <w:t>三个元素，当时容量是</w:t>
+      </w:r>
+      <w:r>
+        <w:rPr>
+          <w:rFonts w:hint="eastAsia"/>
+        </w:rPr>
+        <w:t>4</w:t>
+      </w:r>
+      <w:r>
+        <w:t>，因此可以简单将新的元素添加到末尾，不需要新的内存分配。</w:t>
+      </w:r>
+      <w:proofErr w:type="gramStart"/>
+      <w:r>
+        <w:t>然后新</w:t>
+      </w:r>
+      <w:proofErr w:type="gramEnd"/>
+      <w:r>
+        <w:t>的y的长度和容量都是</w:t>
+      </w:r>
+      <w:r>
+        <w:rPr>
+          <w:rFonts w:hint="eastAsia"/>
+        </w:rPr>
+        <w:t>4</w:t>
+      </w:r>
+      <w:r>
+        <w:t>，并且和x</w:t>
+      </w:r>
+      <w:proofErr w:type="gramStart"/>
+      <w:r>
+        <w:t>引用着</w:t>
+      </w:r>
+      <w:proofErr w:type="gramEnd"/>
+      <w:r>
+        <w:t>相同的底层数组，如图</w:t>
+      </w:r>
+      <w:r>
+        <w:rPr>
+          <w:rFonts w:hint="eastAsia"/>
+        </w:rPr>
+        <w:t>4</w:t>
+      </w:r>
+      <w:r>
+        <w:t>.2所示。</w:t>
+      </w:r>
+    </w:p>
+    <w:p>
+      <w:pPr>
+        <w:jc w:val="center"/>
+      </w:pPr>
+      <w:r>
+        <w:rPr>
+          <w:noProof/>
+        </w:rPr>
+        <w:drawing>
+          <wp:inline distT="0" distB="0" distL="0" distR="0" wp14:anchorId="0A76BC4E" wp14:editId="2E10F893">
+            <wp:extent cx="5197351" cy="2508079"/>
+            <wp:effectExtent l="0" t="0" r="3810" b="6985"/>
+            <wp:docPr id="11" name="图片 11"/>
+            <wp:cNvGraphicFramePr>
+              <a:graphicFrameLocks xmlns:a="http://schemas.openxmlformats.org/drawingml/2006/main" noChangeAspect="1"/>
+            </wp:cNvGraphicFramePr>
+            <a:graphic xmlns:a="http://schemas.openxmlformats.org/drawingml/2006/main">
+              <a:graphicData uri="http://schemas.openxmlformats.org/drawingml/2006/picture">
+                <pic:pic xmlns:pic="http://schemas.openxmlformats.org/drawingml/2006/picture">
+                  <pic:nvPicPr>
+                    <pic:cNvPr id="11" name="ch4-02.png"/>
+                    <pic:cNvPicPr/>
+                  </pic:nvPicPr>
+                  <pic:blipFill>
+                    <a:blip r:embed="rId41">
+                      <a:extLst>
+                        <a:ext uri="{28A0092B-C50C-407E-A947-70E740481C1C}">
+                          <a14:useLocalDpi xmlns:a14="http://schemas.microsoft.com/office/drawing/2010/main" val="0"/>
+                        </a:ext>
+                      </a:extLst>
+                    </a:blip>
+                    <a:stretch>
+                      <a:fillRect/>
+                    </a:stretch>
+                  </pic:blipFill>
+                  <pic:spPr>
+                    <a:xfrm>
+                      <a:off x="0" y="0"/>
+                      <a:ext cx="5197351" cy="2508079"/>
+                    </a:xfrm>
+                    <a:prstGeom prst="rect">
+                      <a:avLst/>
+                    </a:prstGeom>
+                  </pic:spPr>
+                </pic:pic>
+              </a:graphicData>
+            </a:graphic>
+          </wp:inline>
+        </w:drawing>
+      </w:r>
+    </w:p>
+    <w:p/>
+    <w:p>
+      <w:r>
+        <w:t>在下一次迭代时</w:t>
+      </w:r>
+      <w:proofErr w:type="spellStart"/>
+      <w:r>
+        <w:t>i</w:t>
+      </w:r>
+      <w:proofErr w:type="spellEnd"/>
+      <w:r>
+        <w:t>=4，现在没有新的空余的空间了，因此</w:t>
+      </w:r>
+      <w:proofErr w:type="spellStart"/>
+      <w:r>
+        <w:t>appendInt</w:t>
+      </w:r>
+      <w:proofErr w:type="spellEnd"/>
+      <w:r>
+        <w:t>函数分配一个容量为</w:t>
+      </w:r>
+      <w:r>
+        <w:rPr>
+          <w:rFonts w:hint="eastAsia"/>
+        </w:rPr>
+        <w:t>8</w:t>
+      </w:r>
+      <w:r>
+        <w:t>的底层数组，将x的</w:t>
+      </w:r>
+      <w:r>
+        <w:rPr>
+          <w:rFonts w:hint="eastAsia"/>
+        </w:rPr>
+        <w:t>4</w:t>
+      </w:r>
+      <w:r>
+        <w:t>个元素</w:t>
+      </w:r>
+      <w:r>
+        <w:rPr>
+          <w:rFonts w:hint="eastAsia"/>
+        </w:rPr>
+        <w:t>[</w:t>
+      </w:r>
+      <w:r>
+        <w:t>0 1 2 3]复制到新空间的开头，然后添加新的元素</w:t>
+      </w:r>
+      <w:proofErr w:type="spellStart"/>
+      <w:r>
+        <w:t>i</w:t>
+      </w:r>
+      <w:proofErr w:type="spellEnd"/>
+      <w:r>
+        <w:t>，新元素的值是</w:t>
+      </w:r>
+      <w:r>
+        <w:rPr>
+          <w:rFonts w:hint="eastAsia"/>
+        </w:rPr>
+        <w:t>4</w:t>
+      </w:r>
+      <w:r>
+        <w:t>。新的y的长度是</w:t>
+      </w:r>
+      <w:r>
+        <w:rPr>
+          <w:rFonts w:hint="eastAsia"/>
+        </w:rPr>
+        <w:t>5</w:t>
+      </w:r>
+      <w:r>
+        <w:t>，容量是</w:t>
+      </w:r>
+      <w:r>
+        <w:rPr>
+          <w:rFonts w:hint="eastAsia"/>
+        </w:rPr>
+        <w:t>8</w:t>
+      </w:r>
+      <w:r>
+        <w:t>；后面有</w:t>
+      </w:r>
+      <w:r>
+        <w:rPr>
+          <w:rFonts w:hint="eastAsia"/>
+        </w:rPr>
+        <w:t>3</w:t>
+      </w:r>
+      <w:r>
+        <w:t>个空闲的位置，三次迭代都不需要分配新的空间。当前迭代中，y和x是对应不同底层数组的view。这</w:t>
+      </w:r>
+      <w:proofErr w:type="gramStart"/>
+      <w:r>
+        <w:t>次操作</w:t>
+      </w:r>
+      <w:proofErr w:type="gramEnd"/>
+      <w:r>
+        <w:t>如图4.3所示。</w:t>
+      </w:r>
+    </w:p>
+    <w:p>
+      <w:pPr>
+        <w:jc w:val="center"/>
+      </w:pPr>
+      <w:r>
+        <w:rPr>
+          <w:noProof/>
+        </w:rPr>
+        <w:lastRenderedPageBreak/>
+        <w:drawing>
+          <wp:inline distT="0" distB="0" distL="0" distR="0" wp14:anchorId="3A8D02C3" wp14:editId="0B151AC8">
+            <wp:extent cx="5274310" cy="2534285"/>
+            <wp:effectExtent l="0" t="0" r="2540" b="0"/>
+            <wp:docPr id="12" name="图片 12"/>
+            <wp:cNvGraphicFramePr>
+              <a:graphicFrameLocks xmlns:a="http://schemas.openxmlformats.org/drawingml/2006/main" noChangeAspect="1"/>
+            </wp:cNvGraphicFramePr>
+            <a:graphic xmlns:a="http://schemas.openxmlformats.org/drawingml/2006/main">
+              <a:graphicData uri="http://schemas.openxmlformats.org/drawingml/2006/picture">
+                <pic:pic xmlns:pic="http://schemas.openxmlformats.org/drawingml/2006/picture">
+                  <pic:nvPicPr>
+                    <pic:cNvPr id="12" name="ch4-03.png"/>
+                    <pic:cNvPicPr/>
+                  </pic:nvPicPr>
+                  <pic:blipFill>
+                    <a:blip r:embed="rId42">
+                      <a:extLst>
+                        <a:ext uri="{28A0092B-C50C-407E-A947-70E740481C1C}">
+                          <a14:useLocalDpi xmlns:a14="http://schemas.microsoft.com/office/drawing/2010/main" val="0"/>
+                        </a:ext>
+                      </a:extLst>
+                    </a:blip>
+                    <a:stretch>
+                      <a:fillRect/>
+                    </a:stretch>
+                  </pic:blipFill>
+                  <pic:spPr>
+                    <a:xfrm>
+                      <a:off x="0" y="0"/>
+                      <a:ext cx="5274310" cy="2534285"/>
+                    </a:xfrm>
+                    <a:prstGeom prst="rect">
+                      <a:avLst/>
+                    </a:prstGeom>
+                  </pic:spPr>
+                </pic:pic>
+              </a:graphicData>
+            </a:graphic>
+          </wp:inline>
+        </w:drawing>
+      </w:r>
+    </w:p>
+    <w:p/>
+    <w:p>
+      <w:r>
+        <w:t>内置的append函数可能使用比</w:t>
+      </w:r>
+      <w:proofErr w:type="spellStart"/>
+      <w:r>
+        <w:t>appendInt</w:t>
+      </w:r>
+      <w:proofErr w:type="spellEnd"/>
+      <w:r>
+        <w:t>更复杂的内存扩展策略。因此，通常我们并不知道append调用是否导致了内存的重新分配，因此我们也不能确认新的slice和原始的slice是否引用的是相同的底层数组空间。同样，我们不能确认在原先的slice上的操作是否会影响到新的slice。因此，通常是将append返回的结果直接赋值给输入的slice变量：</w:t>
+      </w:r>
+    </w:p>
+    <w:p>
+      <w:pPr>
+        <w:shd w:val="clear" w:color="auto" w:fill="183055"/>
+      </w:pPr>
+      <w:r>
+        <w:t xml:space="preserve">runes = </w:t>
+      </w:r>
+      <w:proofErr w:type="gramStart"/>
+      <w:r>
+        <w:t>append(</w:t>
+      </w:r>
+      <w:proofErr w:type="gramEnd"/>
+      <w:r>
+        <w:t>runes, r)</w:t>
+      </w:r>
+    </w:p>
+    <w:p/>
+    <w:p>
+      <w:r>
+        <w:t>更新slice变量不仅对调用append函数是必要的，实际上对应任何可能导致长度、容量或底层数组变化的操作都是必要的。要正确地使用slice，需要记住尽管底层数组的元素是</w:t>
+      </w:r>
+      <w:proofErr w:type="gramStart"/>
+      <w:r>
+        <w:t>间接访问</w:t>
+      </w:r>
+      <w:proofErr w:type="gramEnd"/>
+      <w:r>
+        <w:t>的，但是slice对应结构体本身的指针、长度和容量部分是直接访问的。要更新这些信息需要像上面例子那样一个显式的赋值操作。从这个角度看，slice并不是一个纯粹的引用类型，它实际上是一个类似下面结构体的聚合类型：</w:t>
+      </w:r>
+    </w:p>
+    <w:p>
+      <w:pPr>
+        <w:shd w:val="clear" w:color="auto" w:fill="183055"/>
+      </w:pPr>
+      <w:r>
+        <w:t xml:space="preserve">type </w:t>
+      </w:r>
+      <w:proofErr w:type="spellStart"/>
+      <w:r>
+        <w:t>IntSlice</w:t>
+      </w:r>
+      <w:proofErr w:type="spellEnd"/>
+      <w:r>
+        <w:t xml:space="preserve"> struct {</w:t>
+      </w:r>
+    </w:p>
+    <w:p>
+      <w:pPr>
+        <w:shd w:val="clear" w:color="auto" w:fill="183055"/>
+      </w:pPr>
+      <w:r>
+        <w:tab/>
+      </w:r>
+      <w:proofErr w:type="spellStart"/>
+      <w:r>
+        <w:t>ptr</w:t>
+      </w:r>
+      <w:proofErr w:type="spellEnd"/>
+      <w:r>
+        <w:t xml:space="preserve"> *int</w:t>
+      </w:r>
+    </w:p>
+    <w:p>
+      <w:pPr>
+        <w:shd w:val="clear" w:color="auto" w:fill="183055"/>
+        <w:rPr>
+          <w:rFonts w:hint="eastAsia"/>
+        </w:rPr>
+      </w:pPr>
+      <w:r>
+        <w:tab/>
+      </w:r>
+      <w:proofErr w:type="spellStart"/>
+      <w:r>
+        <w:t>len</w:t>
+      </w:r>
+      <w:proofErr w:type="spellEnd"/>
+      <w:r>
+        <w:t>, cap int</w:t>
+      </w:r>
+    </w:p>
+    <w:p>
+      <w:pPr>
+        <w:shd w:val="clear" w:color="auto" w:fill="183055"/>
+      </w:pPr>
+      <w:r>
+        <w:rPr>
+          <w:rFonts w:hint="eastAsia"/>
+        </w:rPr>
+        <w:t>}</w:t>
+      </w:r>
+    </w:p>
+    <w:p/>
+    <w:p>
+      <w:r>
+        <w:t>我们的</w:t>
+      </w:r>
+      <w:proofErr w:type="spellStart"/>
+      <w:r>
+        <w:t>appendInt</w:t>
+      </w:r>
+      <w:proofErr w:type="spellEnd"/>
+      <w:r>
+        <w:t>函数每次只能向slice追加一个元素，但是内置的append函数则可以追加多个元素，甚至追加一个slice。</w:t>
+      </w:r>
+    </w:p>
+    <w:p>
+      <w:pPr>
+        <w:shd w:val="clear" w:color="auto" w:fill="183055"/>
+      </w:pPr>
+      <w:r>
+        <w:t>var x []int</w:t>
+      </w:r>
+    </w:p>
+    <w:p>
+      <w:pPr>
+        <w:shd w:val="clear" w:color="auto" w:fill="183055"/>
+      </w:pPr>
+      <w:r>
+        <w:t xml:space="preserve">x = </w:t>
+      </w:r>
+      <w:proofErr w:type="gramStart"/>
+      <w:r>
+        <w:t>append(</w:t>
+      </w:r>
+      <w:proofErr w:type="gramEnd"/>
+      <w:r>
+        <w:t>x, 1)</w:t>
+      </w:r>
+    </w:p>
+    <w:p>
+      <w:pPr>
+        <w:shd w:val="clear" w:color="auto" w:fill="183055"/>
+      </w:pPr>
+      <w:r>
+        <w:t xml:space="preserve">x = </w:t>
+      </w:r>
+      <w:proofErr w:type="gramStart"/>
+      <w:r>
+        <w:t>append(</w:t>
+      </w:r>
+      <w:proofErr w:type="gramEnd"/>
+      <w:r>
+        <w:t>x, 2, 3)</w:t>
+      </w:r>
+    </w:p>
+    <w:p>
+      <w:pPr>
+        <w:shd w:val="clear" w:color="auto" w:fill="183055"/>
+      </w:pPr>
+      <w:r>
+        <w:t xml:space="preserve">x = </w:t>
+      </w:r>
+      <w:proofErr w:type="gramStart"/>
+      <w:r>
+        <w:t>append(</w:t>
+      </w:r>
+      <w:proofErr w:type="gramEnd"/>
+      <w:r>
+        <w:t>x, 4, 5, 6)</w:t>
+      </w:r>
+    </w:p>
+    <w:p>
+      <w:pPr>
+        <w:shd w:val="clear" w:color="auto" w:fill="183055"/>
+      </w:pPr>
+      <w:r>
+        <w:t xml:space="preserve">x = </w:t>
+      </w:r>
+      <w:proofErr w:type="gramStart"/>
+      <w:r>
+        <w:t>append(</w:t>
+      </w:r>
+      <w:proofErr w:type="gramEnd"/>
+      <w:r>
+        <w:t>x, x...) // append the slice x</w:t>
+      </w:r>
+    </w:p>
+    <w:p>
+      <w:pPr>
+        <w:shd w:val="clear" w:color="auto" w:fill="183055"/>
+      </w:pPr>
+      <w:proofErr w:type="spellStart"/>
+      <w:proofErr w:type="gramStart"/>
+      <w:r>
+        <w:t>fmt.Println</w:t>
+      </w:r>
+      <w:proofErr w:type="spellEnd"/>
+      <w:proofErr w:type="gramEnd"/>
+      <w:r>
+        <w:t>(x)      // "[1 2 3 4 5 6 1 2 3 4 5 6]"</w:t>
+      </w:r>
+    </w:p>
+    <w:p/>
+    <w:p>
+      <w:r>
+        <w:t>通过下面的小修改，我们可以达到append函数类似的功能。其中在</w:t>
+      </w:r>
+      <w:proofErr w:type="spellStart"/>
+      <w:r>
+        <w:t>appendInt</w:t>
+      </w:r>
+      <w:proofErr w:type="spellEnd"/>
+      <w:r>
+        <w:t>函数参数中的最后的“…”省略号表示接收变长的参数为slice。我们将在</w:t>
+      </w:r>
+      <w:r>
+        <w:rPr>
+          <w:rFonts w:hint="eastAsia"/>
+        </w:rPr>
+        <w:t>5</w:t>
+      </w:r>
+      <w:r>
+        <w:t>.7节详细解释这种特性。</w:t>
+      </w:r>
+    </w:p>
+    <w:p>
+      <w:pPr>
+        <w:shd w:val="clear" w:color="auto" w:fill="183055"/>
+      </w:pPr>
+      <w:proofErr w:type="spellStart"/>
+      <w:r>
+        <w:t>func</w:t>
+      </w:r>
+      <w:proofErr w:type="spellEnd"/>
+      <w:r>
+        <w:t xml:space="preserve"> </w:t>
+      </w:r>
+      <w:proofErr w:type="spellStart"/>
+      <w:proofErr w:type="gramStart"/>
+      <w:r>
+        <w:t>appendInt</w:t>
+      </w:r>
+      <w:proofErr w:type="spellEnd"/>
+      <w:r>
+        <w:t>(</w:t>
+      </w:r>
+      <w:proofErr w:type="gramEnd"/>
+      <w:r>
+        <w:t>x []int, y ...int) []int {</w:t>
+      </w:r>
+    </w:p>
+    <w:p>
+      <w:pPr>
+        <w:shd w:val="clear" w:color="auto" w:fill="183055"/>
+      </w:pPr>
+      <w:r>
+        <w:tab/>
+        <w:t>var z []int</w:t>
+      </w:r>
+    </w:p>
+    <w:p>
+      <w:pPr>
+        <w:shd w:val="clear" w:color="auto" w:fill="183055"/>
+      </w:pPr>
+      <w:r>
+        <w:tab/>
+      </w:r>
+      <w:proofErr w:type="spellStart"/>
+      <w:proofErr w:type="gramStart"/>
+      <w:r>
+        <w:t>zlen</w:t>
+      </w:r>
+      <w:proofErr w:type="spellEnd"/>
+      <w:r>
+        <w:t xml:space="preserve"> :</w:t>
+      </w:r>
+      <w:proofErr w:type="gramEnd"/>
+      <w:r>
+        <w:t xml:space="preserve">= </w:t>
+      </w:r>
+      <w:proofErr w:type="spellStart"/>
+      <w:r>
+        <w:t>len</w:t>
+      </w:r>
+      <w:proofErr w:type="spellEnd"/>
+      <w:r>
+        <w:t xml:space="preserve">(x) + </w:t>
+      </w:r>
+      <w:proofErr w:type="spellStart"/>
+      <w:r>
+        <w:t>len</w:t>
+      </w:r>
+      <w:proofErr w:type="spellEnd"/>
+      <w:r>
+        <w:t>(y)</w:t>
+      </w:r>
+    </w:p>
+    <w:p>
+      <w:pPr>
+        <w:shd w:val="clear" w:color="auto" w:fill="183055"/>
+      </w:pPr>
+      <w:r>
+        <w:tab/>
+        <w:t xml:space="preserve">// ... expand z to at least </w:t>
+      </w:r>
+      <w:proofErr w:type="spellStart"/>
+      <w:r>
+        <w:t>zlen</w:t>
+      </w:r>
+      <w:proofErr w:type="spellEnd"/>
+      <w:r>
+        <w:t>...</w:t>
+      </w:r>
+    </w:p>
+    <w:p>
+      <w:pPr>
+        <w:shd w:val="clear" w:color="auto" w:fill="183055"/>
+      </w:pPr>
+      <w:r>
+        <w:tab/>
+        <w:t>copy(z[</w:t>
+      </w:r>
+      <w:proofErr w:type="spellStart"/>
+      <w:r>
+        <w:t>len</w:t>
+      </w:r>
+      <w:proofErr w:type="spellEnd"/>
+      <w:r>
+        <w:t>(x):], y)</w:t>
+      </w:r>
+    </w:p>
+    <w:p>
+      <w:pPr>
+        <w:shd w:val="clear" w:color="auto" w:fill="183055"/>
+      </w:pPr>
+      <w:r>
+        <w:tab/>
+        <w:t>return z</w:t>
+      </w:r>
+    </w:p>
+    <w:p>
+      <w:pPr>
+        <w:shd w:val="clear" w:color="auto" w:fill="183055"/>
+      </w:pPr>
+      <w:r>
+        <w:t>}</w:t>
+      </w:r>
+    </w:p>
+    <w:p/>
+    <w:p>
+      <w:pPr>
+        <w:rPr>
+          <w:rFonts w:hint="eastAsia"/>
+        </w:rPr>
+      </w:pPr>
+      <w:r>
+        <w:t>为了避免重复，和前面相同的代码并没有显示。</w:t>
+      </w:r>
+    </w:p>
+    <w:p>
+      <w:pPr>
+        <w:pStyle w:val="4"/>
+        <w:rPr>
+          <w:rFonts w:ascii="微软雅黑" w:hAnsi="微软雅黑"/>
+        </w:rPr>
+      </w:pPr>
+      <w:r>
+        <w:rPr>
+          <w:rFonts w:ascii="微软雅黑" w:hAnsi="微软雅黑" w:hint="eastAsia"/>
+        </w:rPr>
+        <w:lastRenderedPageBreak/>
+        <w:t>4</w:t>
+      </w:r>
+      <w:r>
+        <w:rPr>
+          <w:rFonts w:ascii="微软雅黑" w:hAnsi="微软雅黑"/>
+        </w:rPr>
+        <w:t>.2.2 slice</w:t>
+      </w:r>
+      <w:r>
+        <w:rPr>
+          <w:rFonts w:ascii="微软雅黑" w:hAnsi="微软雅黑" w:hint="eastAsia"/>
+        </w:rPr>
+        <w:t>内存技巧</w:t>
+      </w:r>
+    </w:p>
+    <w:p>
+      <w:r>
+        <w:t>让我们看看更多的例子，比如旋转slice、反转slice或在slice原有内存空间修改元素。给定一个字符串列表，下面的nonempty函数将在原有slice内存空间之上返回不包含空字符串的列表：</w:t>
+      </w:r>
+    </w:p>
+    <w:p/>
+    <w:p>
+      <w:r>
+        <w:t>gopl.io/ch4/nonempty</w:t>
+      </w:r>
+    </w:p>
+    <w:p>
+      <w:pPr>
+        <w:shd w:val="clear" w:color="auto" w:fill="183055"/>
+      </w:pPr>
+      <w:r>
+        <w:t>// Nonempty is an example of an in-place slice algorithm</w:t>
+      </w:r>
+    </w:p>
+    <w:p>
+      <w:pPr>
+        <w:shd w:val="clear" w:color="auto" w:fill="183055"/>
+      </w:pPr>
+      <w:r>
+        <w:t>package main</w:t>
+      </w:r>
+    </w:p>
+    <w:p>
+      <w:pPr>
+        <w:shd w:val="clear" w:color="auto" w:fill="183055"/>
+      </w:pPr>
+    </w:p>
+    <w:p>
+      <w:pPr>
+        <w:shd w:val="clear" w:color="auto" w:fill="183055"/>
+      </w:pPr>
+      <w:r>
+        <w:t>import "</w:t>
+      </w:r>
+      <w:proofErr w:type="spellStart"/>
+      <w:r>
+        <w:t>fmt</w:t>
+      </w:r>
+      <w:proofErr w:type="spellEnd"/>
+      <w:r>
+        <w:t>"</w:t>
+      </w:r>
+    </w:p>
+    <w:p>
+      <w:pPr>
+        <w:shd w:val="clear" w:color="auto" w:fill="183055"/>
+      </w:pPr>
+    </w:p>
+    <w:p>
+      <w:pPr>
+        <w:shd w:val="clear" w:color="auto" w:fill="183055"/>
+      </w:pPr>
+      <w:r>
+        <w:t>// nonempty returns a slice holding only the non-empty strings.</w:t>
+      </w:r>
+    </w:p>
+    <w:p>
+      <w:pPr>
+        <w:shd w:val="clear" w:color="auto" w:fill="183055"/>
+      </w:pPr>
+      <w:r>
+        <w:t>// The underlying array is modified during the call.</w:t>
+      </w:r>
+    </w:p>
+    <w:p>
+      <w:pPr>
+        <w:shd w:val="clear" w:color="auto" w:fill="183055"/>
+      </w:pPr>
+      <w:proofErr w:type="spellStart"/>
+      <w:r>
+        <w:t>func</w:t>
+      </w:r>
+      <w:proofErr w:type="spellEnd"/>
+      <w:r>
+        <w:t xml:space="preserve"> </w:t>
+      </w:r>
+      <w:proofErr w:type="gramStart"/>
+      <w:r>
+        <w:t>nonempty(</w:t>
+      </w:r>
+      <w:proofErr w:type="gramEnd"/>
+      <w:r>
+        <w:t>strings []string) []string {</w:t>
+      </w:r>
+    </w:p>
+    <w:p>
+      <w:pPr>
+        <w:shd w:val="clear" w:color="auto" w:fill="183055"/>
+      </w:pPr>
+      <w:r>
+        <w:tab/>
+      </w:r>
+      <w:proofErr w:type="spellStart"/>
+      <w:proofErr w:type="gramStart"/>
+      <w:r>
+        <w:t>i</w:t>
+      </w:r>
+      <w:proofErr w:type="spellEnd"/>
+      <w:r>
+        <w:t xml:space="preserve"> :</w:t>
+      </w:r>
+      <w:proofErr w:type="gramEnd"/>
+      <w:r>
+        <w:t>= 0</w:t>
+      </w:r>
+    </w:p>
+    <w:p>
+      <w:pPr>
+        <w:shd w:val="clear" w:color="auto" w:fill="183055"/>
+      </w:pPr>
+      <w:r>
+        <w:tab/>
+        <w:t xml:space="preserve">for _, </w:t>
+      </w:r>
+      <w:proofErr w:type="gramStart"/>
+      <w:r>
+        <w:t>s :</w:t>
+      </w:r>
+      <w:proofErr w:type="gramEnd"/>
+      <w:r>
+        <w:t>= range strings {</w:t>
+      </w:r>
+    </w:p>
+    <w:p>
+      <w:pPr>
+        <w:shd w:val="clear" w:color="auto" w:fill="183055"/>
+      </w:pPr>
+      <w:r>
+        <w:tab/>
+      </w:r>
+      <w:r>
+        <w:tab/>
+        <w:t xml:space="preserve">if </w:t>
+      </w:r>
+      <w:proofErr w:type="gramStart"/>
+      <w:r>
+        <w:t>s !</w:t>
+      </w:r>
+      <w:proofErr w:type="gramEnd"/>
+      <w:r>
+        <w:t>= "" {</w:t>
+      </w:r>
+    </w:p>
+    <w:p>
+      <w:pPr>
+        <w:shd w:val="clear" w:color="auto" w:fill="183055"/>
+      </w:pPr>
+      <w:r>
+        <w:tab/>
+      </w:r>
+      <w:r>
+        <w:tab/>
+      </w:r>
+      <w:r>
+        <w:tab/>
+        <w:t>strings[</w:t>
+      </w:r>
+      <w:proofErr w:type="spellStart"/>
+      <w:r>
+        <w:t>i</w:t>
+      </w:r>
+      <w:proofErr w:type="spellEnd"/>
+      <w:r>
+        <w:t>] = s</w:t>
+      </w:r>
+    </w:p>
+    <w:p>
+      <w:pPr>
+        <w:shd w:val="clear" w:color="auto" w:fill="183055"/>
+      </w:pPr>
+      <w:r>
+        <w:tab/>
+      </w:r>
+      <w:r>
+        <w:tab/>
+      </w:r>
+      <w:r>
+        <w:tab/>
+      </w:r>
+      <w:proofErr w:type="spellStart"/>
+      <w:r>
+        <w:t>i</w:t>
+      </w:r>
+      <w:proofErr w:type="spellEnd"/>
+      <w:r>
+        <w:t>++</w:t>
+      </w:r>
+    </w:p>
+    <w:p>
+      <w:pPr>
+        <w:shd w:val="clear" w:color="auto" w:fill="183055"/>
+      </w:pPr>
+      <w:r>
+        <w:tab/>
+      </w:r>
+      <w:r>
+        <w:tab/>
+        <w:t>}</w:t>
+      </w:r>
+    </w:p>
+    <w:p>
+      <w:pPr>
+        <w:shd w:val="clear" w:color="auto" w:fill="183055"/>
+      </w:pPr>
+      <w:r>
+        <w:tab/>
+        <w:t>}</w:t>
+      </w:r>
+    </w:p>
+    <w:p>
+      <w:pPr>
+        <w:shd w:val="clear" w:color="auto" w:fill="183055"/>
+      </w:pPr>
+      <w:r>
+        <w:tab/>
+        <w:t>return strings</w:t>
+      </w:r>
+      <w:proofErr w:type="gramStart"/>
+      <w:r>
+        <w:t>[:</w:t>
+      </w:r>
+      <w:proofErr w:type="spellStart"/>
+      <w:r>
+        <w:t>i</w:t>
+      </w:r>
+      <w:proofErr w:type="spellEnd"/>
+      <w:proofErr w:type="gramEnd"/>
+      <w:r>
+        <w:t>]</w:t>
+      </w:r>
+    </w:p>
+    <w:p>
+      <w:pPr>
+        <w:shd w:val="clear" w:color="auto" w:fill="183055"/>
+        <w:rPr>
+          <w:rFonts w:hint="eastAsia"/>
+        </w:rPr>
+      </w:pPr>
+      <w:r>
+        <w:lastRenderedPageBreak/>
+        <w:t>}</w:t>
+      </w:r>
+    </w:p>
+    <w:p/>
+    <w:p>
+      <w:r>
+        <w:t>比较微妙的地方是，输入的slice和输出的slice共享一个底层数组。这可以避免分配另一个数组，不过原来的数据将可能会被覆盖，正如下面两个打印语句看到的那样：</w:t>
+      </w:r>
+    </w:p>
+    <w:p>
+      <w:pPr>
+        <w:shd w:val="clear" w:color="auto" w:fill="183055"/>
+      </w:pPr>
+      <w:proofErr w:type="gramStart"/>
+      <w:r>
+        <w:t>data :</w:t>
+      </w:r>
+      <w:proofErr w:type="gramEnd"/>
+      <w:r>
+        <w:t>= []string{"one", "", "three"}</w:t>
+      </w:r>
+    </w:p>
+    <w:p>
+      <w:pPr>
+        <w:shd w:val="clear" w:color="auto" w:fill="183055"/>
+      </w:pPr>
+      <w:proofErr w:type="spellStart"/>
+      <w:proofErr w:type="gramStart"/>
+      <w:r>
+        <w:t>fmt.Printf</w:t>
+      </w:r>
+      <w:proofErr w:type="spellEnd"/>
+      <w:proofErr w:type="gramEnd"/>
+      <w:r>
+        <w:t>("%q\n", nonempty(data)) // "["one" "three"]"</w:t>
+      </w:r>
+    </w:p>
+    <w:p>
+      <w:pPr>
+        <w:shd w:val="clear" w:color="auto" w:fill="183055"/>
+        <w:rPr>
+          <w:rFonts w:hint="eastAsia"/>
+        </w:rPr>
+      </w:pPr>
+      <w:proofErr w:type="spellStart"/>
+      <w:proofErr w:type="gramStart"/>
+      <w:r>
+        <w:t>fmt.Printf</w:t>
+      </w:r>
+      <w:proofErr w:type="spellEnd"/>
+      <w:proofErr w:type="gramEnd"/>
+      <w:r>
+        <w:t>("%q\n", data)           // "["one" "three" "three"]"</w:t>
+      </w:r>
+    </w:p>
+    <w:p/>
+    <w:p>
+      <w:r>
+        <w:t>因此我们通常会这样使用nonempty函数：data = nonempty(data)。</w:t>
+      </w:r>
+    </w:p>
+    <w:p>
+      <w:r>
+        <w:t>nonempty函数也可以使用append函数实现：</w:t>
+      </w:r>
+    </w:p>
+    <w:p>
+      <w:pPr>
+        <w:shd w:val="clear" w:color="auto" w:fill="183055"/>
+      </w:pPr>
+      <w:proofErr w:type="spellStart"/>
+      <w:r>
+        <w:t>func</w:t>
+      </w:r>
+      <w:proofErr w:type="spellEnd"/>
+      <w:r>
+        <w:t xml:space="preserve"> nonempty2(strings </w:t>
+      </w:r>
+      <w:proofErr w:type="gramStart"/>
+      <w:r>
+        <w:t>[]string</w:t>
+      </w:r>
+      <w:proofErr w:type="gramEnd"/>
+      <w:r>
+        <w:t>) []string {</w:t>
+      </w:r>
+    </w:p>
+    <w:p>
+      <w:pPr>
+        <w:shd w:val="clear" w:color="auto" w:fill="183055"/>
+      </w:pPr>
+      <w:r>
+        <w:tab/>
+      </w:r>
+      <w:proofErr w:type="gramStart"/>
+      <w:r>
+        <w:t>out :</w:t>
+      </w:r>
+      <w:proofErr w:type="gramEnd"/>
+      <w:r>
+        <w:t>= strings[:0] // zero-length slice of original</w:t>
+      </w:r>
+    </w:p>
+    <w:p>
+      <w:pPr>
+        <w:shd w:val="clear" w:color="auto" w:fill="183055"/>
+      </w:pPr>
+      <w:r>
+        <w:tab/>
+        <w:t xml:space="preserve">for _, </w:t>
+      </w:r>
+      <w:proofErr w:type="gramStart"/>
+      <w:r>
+        <w:t>s :</w:t>
+      </w:r>
+      <w:proofErr w:type="gramEnd"/>
+      <w:r>
+        <w:t>= range strings {</w:t>
+      </w:r>
+    </w:p>
+    <w:p>
+      <w:pPr>
+        <w:shd w:val="clear" w:color="auto" w:fill="183055"/>
+      </w:pPr>
+      <w:r>
+        <w:tab/>
+      </w:r>
+      <w:r>
+        <w:tab/>
+        <w:t xml:space="preserve">if </w:t>
+      </w:r>
+      <w:proofErr w:type="gramStart"/>
+      <w:r>
+        <w:t>s !</w:t>
+      </w:r>
+      <w:proofErr w:type="gramEnd"/>
+      <w:r>
+        <w:t>= "" {</w:t>
+      </w:r>
+    </w:p>
+    <w:p>
+      <w:pPr>
+        <w:shd w:val="clear" w:color="auto" w:fill="183055"/>
+      </w:pPr>
+      <w:r>
+        <w:tab/>
+      </w:r>
+      <w:r>
+        <w:tab/>
+      </w:r>
+      <w:r>
+        <w:tab/>
+        <w:t xml:space="preserve">out = </w:t>
+      </w:r>
+      <w:proofErr w:type="gramStart"/>
+      <w:r>
+        <w:t>append(</w:t>
+      </w:r>
+      <w:proofErr w:type="gramEnd"/>
+      <w:r>
+        <w:t>out, s)</w:t>
+      </w:r>
+    </w:p>
+    <w:p>
+      <w:pPr>
+        <w:shd w:val="clear" w:color="auto" w:fill="183055"/>
+      </w:pPr>
+      <w:r>
+        <w:tab/>
+      </w:r>
+      <w:r>
+        <w:tab/>
+        <w:t>}</w:t>
+      </w:r>
+    </w:p>
+    <w:p>
+      <w:pPr>
+        <w:shd w:val="clear" w:color="auto" w:fill="183055"/>
+      </w:pPr>
+      <w:r>
+        <w:tab/>
+        <w:t>}</w:t>
+      </w:r>
+    </w:p>
+    <w:p>
+      <w:pPr>
+        <w:shd w:val="clear" w:color="auto" w:fill="183055"/>
+      </w:pPr>
+      <w:r>
+        <w:tab/>
+        <w:t>return out</w:t>
+      </w:r>
+    </w:p>
+    <w:p>
+      <w:pPr>
+        <w:shd w:val="clear" w:color="auto" w:fill="183055"/>
+      </w:pPr>
+      <w:r>
+        <w:t>}</w:t>
+      </w:r>
+    </w:p>
+    <w:p/>
+    <w:p>
+      <w:r>
+        <w:t>无论如何实现，以这种方式重用一个slice一般都要求最多为每个输入值产生一个输出值，事实上很多这类算法都是用来过滤或合并序列中相邻的元素。这种slice用法是比较复杂的</w:t>
+      </w:r>
+      <w:r>
+        <w:lastRenderedPageBreak/>
+        <w:t>技巧，虽然使用到了slice的一些技巧，但是对于某些场合是比较清晰和有效的。</w:t>
+      </w:r>
+    </w:p>
+    <w:p/>
+    <w:p>
+      <w:r>
+        <w:t>一个slice可以用来模拟一个stack。最初给定的空slice对应一个空的stack，然后可以使用append函数将新的值压入stack：</w:t>
+      </w:r>
+    </w:p>
+    <w:p>
+      <w:pPr>
+        <w:shd w:val="clear" w:color="auto" w:fill="183055"/>
+      </w:pPr>
+      <w:r>
+        <w:t xml:space="preserve">stack = </w:t>
+      </w:r>
+      <w:proofErr w:type="gramStart"/>
+      <w:r>
+        <w:t>append(</w:t>
+      </w:r>
+      <w:proofErr w:type="gramEnd"/>
+      <w:r>
+        <w:t>stack, v) // push v</w:t>
+      </w:r>
+    </w:p>
+    <w:p/>
+    <w:p>
+      <w:r>
+        <w:t>stack的顶部位置对应slice的最后一个元素：</w:t>
+      </w:r>
+    </w:p>
+    <w:p>
+      <w:pPr>
+        <w:shd w:val="clear" w:color="auto" w:fill="183055"/>
+      </w:pPr>
+      <w:proofErr w:type="gramStart"/>
+      <w:r>
+        <w:t>top :</w:t>
+      </w:r>
+      <w:proofErr w:type="gramEnd"/>
+      <w:r>
+        <w:t>= stack[</w:t>
+      </w:r>
+      <w:proofErr w:type="spellStart"/>
+      <w:r>
+        <w:t>len</w:t>
+      </w:r>
+      <w:proofErr w:type="spellEnd"/>
+      <w:r>
+        <w:t>(stack)-1] // top of stack</w:t>
+      </w:r>
+    </w:p>
+    <w:p/>
+    <w:p>
+      <w:r>
+        <w:t>通过收缩stack可以弹出</w:t>
+      </w:r>
+      <w:proofErr w:type="gramStart"/>
+      <w:r>
+        <w:t>栈</w:t>
+      </w:r>
+      <w:proofErr w:type="gramEnd"/>
+      <w:r>
+        <w:t>顶的元素</w:t>
+      </w:r>
+    </w:p>
+    <w:p>
+      <w:pPr>
+        <w:shd w:val="clear" w:color="auto" w:fill="183055"/>
+      </w:pPr>
+      <w:r>
+        <w:t>stack = stack</w:t>
+      </w:r>
+      <w:proofErr w:type="gramStart"/>
+      <w:r>
+        <w:t>[:</w:t>
+      </w:r>
+      <w:proofErr w:type="spellStart"/>
+      <w:r>
+        <w:t>len</w:t>
+      </w:r>
+      <w:proofErr w:type="spellEnd"/>
+      <w:proofErr w:type="gramEnd"/>
+      <w:r>
+        <w:t>(stack)-1] // pop</w:t>
+      </w:r>
+    </w:p>
+    <w:p/>
+    <w:p>
+      <w:r>
+        <w:t>要删除slice中间的某个元素并保存原有的元素顺序，可以通过内置的copy函数将后面的字slice向前依次移动一位完成：</w:t>
+      </w:r>
+    </w:p>
+    <w:p>
+      <w:pPr>
+        <w:shd w:val="clear" w:color="auto" w:fill="183055"/>
+      </w:pPr>
+      <w:proofErr w:type="spellStart"/>
+      <w:r>
+        <w:t>func</w:t>
+      </w:r>
+      <w:proofErr w:type="spellEnd"/>
+      <w:r>
+        <w:t xml:space="preserve"> </w:t>
+      </w:r>
+      <w:proofErr w:type="gramStart"/>
+      <w:r>
+        <w:t>remove(</w:t>
+      </w:r>
+      <w:proofErr w:type="gramEnd"/>
+      <w:r>
+        <w:t xml:space="preserve">slice []int, </w:t>
+      </w:r>
+      <w:proofErr w:type="spellStart"/>
+      <w:r>
+        <w:t>i</w:t>
+      </w:r>
+      <w:proofErr w:type="spellEnd"/>
+      <w:r>
+        <w:t xml:space="preserve"> int) []int {</w:t>
+      </w:r>
+    </w:p>
+    <w:p>
+      <w:pPr>
+        <w:shd w:val="clear" w:color="auto" w:fill="183055"/>
+      </w:pPr>
+      <w:r>
+        <w:tab/>
+        <w:t>copy(slice[</w:t>
+      </w:r>
+      <w:proofErr w:type="spellStart"/>
+      <w:r>
+        <w:t>i</w:t>
+      </w:r>
+      <w:proofErr w:type="spellEnd"/>
+      <w:r>
+        <w:t>:], slice[i+1:])</w:t>
+      </w:r>
+    </w:p>
+    <w:p>
+      <w:pPr>
+        <w:shd w:val="clear" w:color="auto" w:fill="183055"/>
+      </w:pPr>
+      <w:r>
+        <w:tab/>
+        <w:t>return slice</w:t>
+      </w:r>
+      <w:proofErr w:type="gramStart"/>
+      <w:r>
+        <w:t>[:</w:t>
+      </w:r>
+      <w:proofErr w:type="spellStart"/>
+      <w:r>
+        <w:t>len</w:t>
+      </w:r>
+      <w:proofErr w:type="spellEnd"/>
+      <w:proofErr w:type="gramEnd"/>
+      <w:r>
+        <w:t>(slice)-1]</w:t>
+      </w:r>
+    </w:p>
+    <w:p>
+      <w:pPr>
+        <w:shd w:val="clear" w:color="auto" w:fill="183055"/>
+      </w:pPr>
+      <w:r>
+        <w:t>}</w:t>
+      </w:r>
+    </w:p>
+    <w:p>
+      <w:pPr>
+        <w:shd w:val="clear" w:color="auto" w:fill="183055"/>
+      </w:pPr>
+      <w:proofErr w:type="spellStart"/>
+      <w:r>
+        <w:t>func</w:t>
+      </w:r>
+      <w:proofErr w:type="spellEnd"/>
+      <w:r>
+        <w:t xml:space="preserve"> </w:t>
+      </w:r>
+      <w:proofErr w:type="gramStart"/>
+      <w:r>
+        <w:t>main</w:t>
+      </w:r>
+      <w:r>
+        <w:t>(</w:t>
+      </w:r>
+      <w:proofErr w:type="gramEnd"/>
+      <w:r>
+        <w:t>) {</w:t>
+      </w:r>
+    </w:p>
+    <w:p>
+      <w:pPr>
+        <w:shd w:val="clear" w:color="auto" w:fill="183055"/>
+      </w:pPr>
+      <w:r>
+        <w:tab/>
+      </w:r>
+      <w:proofErr w:type="gramStart"/>
+      <w:r>
+        <w:t>s :</w:t>
+      </w:r>
+      <w:proofErr w:type="gramEnd"/>
+      <w:r>
+        <w:t>= []int{5, 6, 7, 8, 9}</w:t>
+      </w:r>
+    </w:p>
+    <w:p>
+      <w:pPr>
+        <w:shd w:val="clear" w:color="auto" w:fill="183055"/>
+        <w:rPr>
+          <w:rFonts w:hint="eastAsia"/>
+        </w:rPr>
+      </w:pPr>
+      <w:r>
+        <w:tab/>
+      </w:r>
+      <w:proofErr w:type="spellStart"/>
+      <w:proofErr w:type="gramStart"/>
+      <w:r>
+        <w:t>fmt.Println</w:t>
+      </w:r>
+      <w:proofErr w:type="spellEnd"/>
+      <w:proofErr w:type="gramEnd"/>
+      <w:r>
+        <w:t>(remove(s, 2)) // "[5 6 8 9]"</w:t>
+      </w:r>
+    </w:p>
+    <w:p>
+      <w:pPr>
+        <w:shd w:val="clear" w:color="auto" w:fill="183055"/>
+      </w:pPr>
+      <w:r>
+        <w:t>}</w:t>
+      </w:r>
+    </w:p>
+    <w:p>
+      <w:pPr>
+        <w:rPr>
+          <w:rFonts w:hint="eastAsia"/>
+        </w:rPr>
+      </w:pPr>
+    </w:p>
+    <w:p>
+      <w:pPr>
+        <w:rPr>
+          <w:rFonts w:hint="eastAsia"/>
+        </w:rPr>
+      </w:pPr>
+      <w:r>
+        <w:t>如果删除元素后不用保持原来顺序的话，我们可以简单的用最后一个元素覆盖被删除的元素：</w:t>
+      </w:r>
+    </w:p>
+    <w:p>
+      <w:pPr>
+        <w:shd w:val="clear" w:color="auto" w:fill="183055"/>
+      </w:pPr>
+      <w:proofErr w:type="spellStart"/>
+      <w:r>
+        <w:t>func</w:t>
+      </w:r>
+      <w:proofErr w:type="spellEnd"/>
+      <w:r>
+        <w:t xml:space="preserve"> </w:t>
+      </w:r>
+      <w:proofErr w:type="gramStart"/>
+      <w:r>
+        <w:t>remove(</w:t>
+      </w:r>
+      <w:proofErr w:type="gramEnd"/>
+      <w:r>
+        <w:t xml:space="preserve">slice []int, </w:t>
+      </w:r>
+      <w:proofErr w:type="spellStart"/>
+      <w:r>
+        <w:t>i</w:t>
+      </w:r>
+      <w:proofErr w:type="spellEnd"/>
+      <w:r>
+        <w:t xml:space="preserve"> int) []int {</w:t>
+      </w:r>
+    </w:p>
+    <w:p>
+      <w:pPr>
+        <w:shd w:val="clear" w:color="auto" w:fill="183055"/>
+      </w:pPr>
+      <w:r>
+        <w:tab/>
+        <w:t>slice[</w:t>
+      </w:r>
+      <w:proofErr w:type="spellStart"/>
+      <w:r>
+        <w:t>i</w:t>
+      </w:r>
+      <w:proofErr w:type="spellEnd"/>
+      <w:r>
+        <w:t>] = slice[</w:t>
+      </w:r>
+      <w:proofErr w:type="spellStart"/>
+      <w:r>
+        <w:t>len</w:t>
+      </w:r>
+      <w:proofErr w:type="spellEnd"/>
+      <w:r>
+        <w:t>(slice)-1]</w:t>
+      </w:r>
+    </w:p>
+    <w:p>
+      <w:pPr>
+        <w:shd w:val="clear" w:color="auto" w:fill="183055"/>
+      </w:pPr>
+      <w:r>
+        <w:tab/>
+        <w:t>return slice</w:t>
+      </w:r>
+      <w:proofErr w:type="gramStart"/>
+      <w:r>
+        <w:t>[:</w:t>
+      </w:r>
+      <w:proofErr w:type="spellStart"/>
+      <w:r>
+        <w:t>len</w:t>
+      </w:r>
+      <w:proofErr w:type="spellEnd"/>
+      <w:proofErr w:type="gramEnd"/>
+      <w:r>
+        <w:t>(slice)-1]</w:t>
+      </w:r>
+    </w:p>
+    <w:p>
+      <w:pPr>
+        <w:shd w:val="clear" w:color="auto" w:fill="183055"/>
+      </w:pPr>
+      <w:r>
+        <w:t>}</w:t>
+      </w:r>
+    </w:p>
+    <w:p>
+      <w:pPr>
+        <w:shd w:val="clear" w:color="auto" w:fill="183055"/>
+      </w:pPr>
+      <w:proofErr w:type="spellStart"/>
+      <w:r>
+        <w:t>func</w:t>
+      </w:r>
+      <w:proofErr w:type="spellEnd"/>
+      <w:r>
+        <w:t xml:space="preserve"> </w:t>
+      </w:r>
+      <w:proofErr w:type="gramStart"/>
+      <w:r>
+        <w:t>main(</w:t>
+      </w:r>
+      <w:proofErr w:type="gramEnd"/>
+      <w:r>
+        <w:t>) {</w:t>
+      </w:r>
+    </w:p>
+    <w:p>
+      <w:pPr>
+        <w:shd w:val="clear" w:color="auto" w:fill="183055"/>
+      </w:pPr>
+      <w:r>
+        <w:tab/>
+      </w:r>
+      <w:proofErr w:type="gramStart"/>
+      <w:r>
+        <w:t>s :</w:t>
+      </w:r>
+      <w:proofErr w:type="gramEnd"/>
+      <w:r>
+        <w:t>= []int{5, 6, 7, 8, 9}</w:t>
+      </w:r>
+    </w:p>
+    <w:p>
+      <w:pPr>
+        <w:shd w:val="clear" w:color="auto" w:fill="183055"/>
+        <w:rPr>
+          <w:rFonts w:hint="eastAsia"/>
+        </w:rPr>
+      </w:pPr>
+      <w:r>
+        <w:tab/>
+      </w:r>
+      <w:proofErr w:type="spellStart"/>
+      <w:proofErr w:type="gramStart"/>
+      <w:r>
+        <w:t>fmt.Println</w:t>
+      </w:r>
+      <w:proofErr w:type="spellEnd"/>
+      <w:proofErr w:type="gramEnd"/>
+      <w:r>
+        <w:t>(remove(s, 2)) // "</w:t>
+      </w:r>
+      <w:r>
+        <w:t xml:space="preserve"> </w:t>
+      </w:r>
+      <w:r>
+        <w:t>[5 6 9 8]</w:t>
+      </w:r>
+      <w:r>
+        <w:t>"</w:t>
+      </w:r>
+    </w:p>
+    <w:p>
+      <w:pPr>
+        <w:shd w:val="clear" w:color="auto" w:fill="183055"/>
+      </w:pPr>
+      <w:r>
+        <w:t>}</w:t>
+      </w:r>
+    </w:p>
+    <w:p/>
+    <w:p>
+      <w:r>
+        <w:rPr>
+          <w:b/>
+          <w:bCs/>
+        </w:rPr>
+        <w:t>练习4.3：</w:t>
+      </w:r>
+      <w:r>
+        <w:t>重写reverse函数，使用数组指针代替slice。</w:t>
+      </w:r>
+    </w:p>
+    <w:p>
+      <w:r>
+        <w:rPr>
+          <w:b/>
+          <w:bCs/>
+        </w:rPr>
+        <w:t>练习4.4：</w:t>
+      </w:r>
+      <w:r>
+        <w:t>编写一个rotate函数，通过一次循环完成旋转。</w:t>
+      </w:r>
+    </w:p>
+    <w:p>
+      <w:r>
+        <w:rPr>
+          <w:b/>
+          <w:bCs/>
+        </w:rPr>
+        <w:t>练习</w:t>
+      </w:r>
+      <w:r>
+        <w:rPr>
+          <w:rFonts w:hint="eastAsia"/>
+          <w:b/>
+          <w:bCs/>
+        </w:rPr>
+        <w:t>4.</w:t>
+      </w:r>
+      <w:r>
+        <w:rPr>
+          <w:b/>
+          <w:bCs/>
+        </w:rPr>
+        <w:t>5：</w:t>
+      </w:r>
+      <w:r>
+        <w:t>写一个函数在原地完成消除</w:t>
+      </w:r>
+      <w:r>
+        <w:rPr>
+          <w:rFonts w:hint="eastAsia"/>
+        </w:rPr>
+        <w:t>[</w:t>
+      </w:r>
+      <w:r>
+        <w:t>]string中相邻重复的字符串的操作。</w:t>
+      </w:r>
+    </w:p>
+    <w:p>
+      <w:r>
+        <w:rPr>
+          <w:b/>
+          <w:bCs/>
+        </w:rPr>
+        <w:t>练习</w:t>
+      </w:r>
+      <w:r>
+        <w:rPr>
+          <w:rFonts w:hint="eastAsia"/>
+          <w:b/>
+          <w:bCs/>
+        </w:rPr>
+        <w:t>4</w:t>
+      </w:r>
+      <w:r>
+        <w:rPr>
+          <w:b/>
+          <w:bCs/>
+        </w:rPr>
+        <w:t>.6：</w:t>
+      </w:r>
+      <w:r>
+        <w:t>编写</w:t>
+      </w:r>
       <w:bookmarkStart w:id="1" w:name="_GoBack"/>
       <w:bookmarkEnd w:id="1"/>
-    </w:p>
-    <w:p>
-      <w:pPr>
-        <w:rPr>
-          <w:rFonts w:hint="eastAsia"/>
-        </w:rPr>
-      </w:pPr>
-    </w:p>
-    <w:p>
-      <w:r>
-        <w:rPr>
-          <w:rFonts w:hint="eastAsia"/>
-        </w:rPr>
-        <w:t>虽然通过指针来传递数组参数是高效的，而且也允许在函数内部修改数组的值，但是数组依然是僵化的类型，因为数组的类型包含了僵化的长度信息。上面的zero函数并不能接收指向[</w:t>
-      </w:r>
-      <w:r>
-        <w:t>16]byte</w:t>
-      </w:r>
-      <w:r>
-        <w:rPr>
-          <w:rFonts w:hint="eastAsia"/>
-        </w:rPr>
-        <w:t>类型数组的指针，而且也没有任何添加和删除数组元素的方法。由于这些原因，除了像SHA</w:t>
-      </w:r>
-      <w:r>
-        <w:t>256</w:t>
-      </w:r>
-      <w:r>
-        <w:rPr>
-          <w:rFonts w:hint="eastAsia"/>
-        </w:rPr>
-        <w:t>这类需要处理</w:t>
-      </w:r>
-      <w:proofErr w:type="gramStart"/>
-      <w:r>
-        <w:rPr>
-          <w:rFonts w:hint="eastAsia"/>
-        </w:rPr>
-        <w:t>特定大</w:t>
-      </w:r>
-      <w:proofErr w:type="gramEnd"/>
-      <w:r>
-        <w:rPr>
-          <w:rFonts w:hint="eastAsia"/>
-        </w:rPr>
-        <w:t>数组的特例外，数组依然很少用作函数参数；相反，我们一般使用slice来替代数组。</w:t>
-      </w:r>
-    </w:p>
-    <w:p/>
-    <w:p>
-      <w:r>
-        <w:rPr>
-          <w:rFonts w:hint="eastAsia"/>
+      <w:r>
+        <w:t>一个函数，原地将一个UTF-8编码的</w:t>
+      </w:r>
+      <w:r>
+        <w:rPr>
+          <w:rFonts w:hint="eastAsia"/>
+        </w:rPr>
+        <w:t>[</w:t>
+      </w:r>
+      <w:r>
+        <w:t>]byte类型的slice中相邻的空格（参考</w:t>
+      </w:r>
+      <w:proofErr w:type="spellStart"/>
+      <w:r>
+        <w:t>unicode.IsSpace</w:t>
+      </w:r>
+      <w:proofErr w:type="spellEnd"/>
+      <w:r>
+        <w:t>）替换成一个空格返回</w:t>
+      </w:r>
+    </w:p>
+    <w:p>
+      <w:pPr>
+        <w:rPr>
+          <w:rFonts w:hint="eastAsia"/>
+        </w:rPr>
+      </w:pPr>
+      <w:r>
+        <w:rPr>
           <w:b/>
           <w:bCs/>
         </w:rPr>
-        <w:t>练习4</w:t>
-      </w:r>
-      <w:r>
-        <w:rPr>
-          <w:b/>
-          <w:bCs/>
-        </w:rPr>
-        <w:t>.1</w:t>
-      </w:r>
-      <w:r>
-        <w:rPr>
-          <w:rFonts w:hint="eastAsia"/>
-          <w:b/>
-          <w:bCs/>
-        </w:rPr>
-        <w:t>：</w:t>
-      </w:r>
-      <w:r>
-        <w:rPr>
-          <w:rFonts w:hint="eastAsia"/>
-        </w:rPr>
-        <w:t>编写一个函数，计算两个SHA</w:t>
-      </w:r>
-      <w:r>
-        <w:t>256</w:t>
-      </w:r>
-      <w:proofErr w:type="gramStart"/>
-      <w:r>
-        <w:rPr>
-          <w:rFonts w:hint="eastAsia"/>
-        </w:rPr>
-        <w:t>哈希码中</w:t>
-      </w:r>
-      <w:proofErr w:type="gramEnd"/>
-      <w:r>
-        <w:rPr>
-          <w:rFonts w:hint="eastAsia"/>
-        </w:rPr>
-        <w:t>不同bit的数目。（参考2</w:t>
-      </w:r>
-      <w:r>
-        <w:t>.6.2</w:t>
-      </w:r>
-      <w:r>
-        <w:rPr>
-          <w:rFonts w:hint="eastAsia"/>
-        </w:rPr>
-        <w:t>节的</w:t>
-      </w:r>
-      <w:proofErr w:type="spellStart"/>
-      <w:r>
-        <w:rPr>
-          <w:rFonts w:hint="eastAsia"/>
-        </w:rPr>
-        <w:t>PopCount</w:t>
-      </w:r>
-      <w:proofErr w:type="spellEnd"/>
-      <w:r>
-        <w:rPr>
-          <w:rFonts w:hint="eastAsia"/>
-        </w:rPr>
-        <w:t>函数。）</w:t>
-      </w:r>
-    </w:p>
-    <w:p>
-      <w:pPr>
-        <w:rPr>
-          <w:rFonts w:hint="eastAsia"/>
-        </w:rPr>
-      </w:pPr>
-      <w:r>
-        <w:rPr>
-          <w:rFonts w:hint="eastAsia"/>
-          <w:b/>
-          <w:bCs/>
-        </w:rPr>
-        <w:t>练习4</w:t>
-      </w:r>
-      <w:r>
-        <w:rPr>
-          <w:b/>
-          <w:bCs/>
-        </w:rPr>
-        <w:t>.2</w:t>
-      </w:r>
-      <w:r>
-        <w:rPr>
-          <w:rFonts w:hint="eastAsia"/>
-          <w:b/>
-          <w:bCs/>
-        </w:rPr>
-        <w:t>：</w:t>
-      </w:r>
-      <w:r>
-        <w:rPr>
-          <w:rFonts w:hint="eastAsia"/>
-        </w:rPr>
-        <w:t>编写一个函数，默认打印标准输入的以SHA</w:t>
-      </w:r>
-      <w:r>
-        <w:t>256</w:t>
-      </w:r>
-      <w:r>
-        <w:rPr>
-          <w:rFonts w:hint="eastAsia"/>
-        </w:rPr>
-        <w:t>哈希码，也可以通过命令行标准参数选择SHA</w:t>
-      </w:r>
-      <w:r>
-        <w:t>384</w:t>
-      </w:r>
-      <w:r>
-        <w:rPr>
-          <w:rFonts w:hint="eastAsia"/>
-        </w:rPr>
-        <w:t>或SHA</w:t>
-      </w:r>
-      <w:r>
-        <w:t>512</w:t>
-      </w:r>
-      <w:r>
-        <w:rPr>
-          <w:rFonts w:hint="eastAsia"/>
-        </w:rPr>
-        <w:t>哈希算法。</w:t>
+        <w:t>练习4.7：</w:t>
+      </w:r>
+      <w:r>
+        <w:t>修改reverse函数用于原地反转UTF-8编码的</w:t>
+      </w:r>
+      <w:r>
+        <w:rPr>
+          <w:rFonts w:hint="eastAsia"/>
+        </w:rPr>
+        <w:t>[</w:t>
+      </w:r>
+      <w:r>
+        <w:t>]byte。是否可以不用分配额外的内存？</w:t>
       </w:r>
     </w:p>
     <w:p>
@@ -37797,13 +42044,13 @@
       </w:pPr>
       <w:r>
         <w:lastRenderedPageBreak/>
-        <w:t xml:space="preserve">4.2 </w:t>
-      </w:r>
-      <w:r>
-        <w:rPr>
-          <w:rFonts w:hint="eastAsia"/>
-        </w:rPr>
-        <w:t>Slice</w:t>
+        <w:t xml:space="preserve">4.3 </w:t>
+      </w:r>
+      <w:r>
+        <w:rPr>
+          <w:rFonts w:hint="eastAsia"/>
+        </w:rPr>
+        <w:t>Map</w:t>
       </w:r>
     </w:p>
     <w:p>
@@ -37811,13 +42058,19 @@
         <w:pStyle w:val="3"/>
       </w:pPr>
       <w:r>
-        <w:t xml:space="preserve">4.3 </w:t>
-      </w:r>
-      <w:r>
-        <w:rPr>
-          <w:rFonts w:hint="eastAsia"/>
-        </w:rPr>
-        <w:t>Map</w:t>
+        <w:rPr>
+          <w:rFonts w:hint="eastAsia"/>
+        </w:rPr>
+        <w:t>4</w:t>
+      </w:r>
+      <w:r>
+        <w:t xml:space="preserve">.4 </w:t>
+      </w:r>
+      <w:r>
+        <w:rPr>
+          <w:rFonts w:hint="eastAsia"/>
+        </w:rPr>
+        <w:t>结构体</w:t>
       </w:r>
     </w:p>
     <w:p>
@@ -37825,41 +42078,18 @@
         <w:pStyle w:val="3"/>
       </w:pPr>
       <w:r>
-        <w:rPr>
-          <w:rFonts w:hint="eastAsia"/>
-        </w:rPr>
-        <w:t>4</w:t>
-      </w:r>
-      <w:r>
-        <w:t xml:space="preserve">.4 </w:t>
-      </w:r>
-      <w:r>
-        <w:rPr>
-          <w:rFonts w:hint="eastAsia"/>
-        </w:rPr>
-        <w:t>结构体</w:t>
+        <w:t xml:space="preserve">4.5 </w:t>
+      </w:r>
+      <w:r>
+        <w:rPr>
+          <w:rFonts w:hint="eastAsia"/>
+        </w:rPr>
+        <w:t>JSON</w:t>
       </w:r>
     </w:p>
     <w:p>
       <w:pPr>
         <w:pStyle w:val="3"/>
-      </w:pPr>
-      <w:r>
-        <w:t xml:space="preserve">4.5 </w:t>
-      </w:r>
-      <w:r>
-        <w:rPr>
-          <w:rFonts w:hint="eastAsia"/>
-        </w:rPr>
-        <w:t>JSON</w:t>
-      </w:r>
-    </w:p>
-    <w:p>
-      <w:pPr>
-        <w:pStyle w:val="3"/>
-        <w:rPr>
-          <w:rFonts w:hint="eastAsia"/>
-        </w:rPr>
       </w:pPr>
       <w:r>
         <w:rPr>
@@ -39335,6 +43565,29 @@
       <w:szCs w:val="32"/>
     </w:rPr>
   </w:style>
+  <w:style w:type="paragraph" w:styleId="4">
+    <w:name w:val="heading 4"/>
+    <w:basedOn w:val="a"/>
+    <w:next w:val="a"/>
+    <w:link w:val="40"/>
+    <w:uiPriority w:val="9"/>
+    <w:unhideWhenUsed/>
+    <w:qFormat/>
+    <w:rsid w:val="00025D7A"/>
+    <w:pPr>
+      <w:keepNext/>
+      <w:keepLines/>
+      <w:spacing w:before="280" w:after="290" w:line="376" w:lineRule="auto"/>
+      <w:outlineLvl w:val="3"/>
+    </w:pPr>
+    <w:rPr>
+      <w:rFonts w:asciiTheme="majorHAnsi" w:hAnsiTheme="majorHAnsi" w:cstheme="majorBidi"/>
+      <w:b/>
+      <w:bCs/>
+      <w:sz w:val="28"/>
+      <w:szCs w:val="28"/>
+    </w:rPr>
+  </w:style>
   <w:style w:type="character" w:default="1" w:styleId="a0">
     <w:name w:val="Default Paragraph Font"/>
     <w:uiPriority w:val="1"/>
@@ -39549,6 +43802,20 @@
         <w:insideV w:val="single" w:sz="4" w:space="0" w:color="auto"/>
       </w:tblBorders>
     </w:tblPr>
+  </w:style>
+  <w:style w:type="character" w:customStyle="1" w:styleId="40">
+    <w:name w:val="标题 4 字符"/>
+    <w:basedOn w:val="a0"/>
+    <w:link w:val="4"/>
+    <w:uiPriority w:val="9"/>
+    <w:rsid w:val="00025D7A"/>
+    <w:rPr>
+      <w:rFonts w:asciiTheme="majorHAnsi" w:eastAsia="微软雅黑" w:hAnsiTheme="majorHAnsi" w:cstheme="majorBidi"/>
+      <w:b/>
+      <w:bCs/>
+      <w:sz w:val="28"/>
+      <w:szCs w:val="28"/>
+    </w:rPr>
   </w:style>
 </w:styles>
 </file>

</xml_diff>

<commit_message>
update the golang programming language docs and some golang programing
</commit_message>
<xml_diff>
--- a/docs/Go语言圣经.docx
+++ b/docs/Go语言圣经.docx
@@ -28308,59 +28308,2762 @@
       </w:r>
     </w:p>
     <w:p>
-      <w:r>
-        <w:t>args := make(map[string]int) // mapping from strings to ints</w:t>
-      </w:r>
-    </w:p>
-    <w:p/>
-    <w:p>
-      <w:pPr>
-        <w:rPr>
-          <w:rFonts w:hint="eastAsia"/>
-        </w:rPr>
-      </w:pPr>
+      <w:pPr>
+        <w:shd w:val="clear" w:color="auto" w:fill="183055"/>
+      </w:pPr>
+      <w:r>
+        <w:t>ages</w:t>
+      </w:r>
+      <w:r>
+        <w:t xml:space="preserve"> := make(map[string]int) // mapping from strings to ints</w:t>
+      </w:r>
+    </w:p>
+    <w:p/>
+    <w:p>
       <w:r>
         <w:rPr>
           <w:rFonts w:hint="eastAsia"/>
         </w:rPr>
         <w:t>我们也可以用map字面值的</w:t>
+      </w:r>
+      <w:r>
+        <w:rPr>
+          <w:rFonts w:hint="eastAsia"/>
+        </w:rPr>
+        <w:t>语法创建map，同时还可以指定一些最初的key</w:t>
+      </w:r>
+      <w:r>
+        <w:t>/value</w:t>
+      </w:r>
+      <w:r>
+        <w:rPr>
+          <w:rFonts w:hint="eastAsia"/>
+        </w:rPr>
+        <w:t>：</w:t>
+      </w:r>
+    </w:p>
+    <w:p>
+      <w:pPr>
+        <w:shd w:val="clear" w:color="auto" w:fill="183055"/>
+      </w:pPr>
+      <w:r>
+        <w:t>ages</w:t>
+      </w:r>
+      <w:r>
+        <w:t xml:space="preserve"> := map[string]int{</w:t>
+      </w:r>
+    </w:p>
+    <w:p>
+      <w:pPr>
+        <w:shd w:val="clear" w:color="auto" w:fill="183055"/>
+      </w:pPr>
+      <w:r>
+        <w:tab/>
+        <w:t>"alice":   31,</w:t>
+      </w:r>
+    </w:p>
+    <w:p>
+      <w:pPr>
+        <w:shd w:val="clear" w:color="auto" w:fill="183055"/>
+      </w:pPr>
+      <w:r>
+        <w:tab/>
+        <w:t>"charlie": 34,</w:t>
+      </w:r>
+    </w:p>
+    <w:p>
+      <w:pPr>
+        <w:shd w:val="clear" w:color="auto" w:fill="183055"/>
+      </w:pPr>
+      <w:r>
+        <w:t>}</w:t>
+      </w:r>
+    </w:p>
+    <w:p/>
+    <w:p>
+      <w:pPr>
+        <w:rPr>
+          <w:rFonts w:hint="eastAsia"/>
+        </w:rPr>
+      </w:pPr>
+      <w:r>
+        <w:rPr>
+          <w:rFonts w:hint="eastAsia"/>
+        </w:rPr>
+        <w:t>这相当于：</w:t>
+      </w:r>
+    </w:p>
+    <w:p>
+      <w:pPr>
+        <w:shd w:val="clear" w:color="auto" w:fill="183055"/>
+      </w:pPr>
+      <w:r>
+        <w:t>ages</w:t>
+      </w:r>
+      <w:r>
+        <w:t xml:space="preserve"> := make(map[string]int)</w:t>
+      </w:r>
+    </w:p>
+    <w:p>
+      <w:pPr>
+        <w:shd w:val="clear" w:color="auto" w:fill="183055"/>
+      </w:pPr>
+      <w:r>
+        <w:lastRenderedPageBreak/>
+        <w:t xml:space="preserve">ages </w:t>
+      </w:r>
+      <w:r>
+        <w:t>["alice"] = 31</w:t>
+      </w:r>
+    </w:p>
+    <w:p>
+      <w:pPr>
+        <w:shd w:val="clear" w:color="auto" w:fill="183055"/>
+      </w:pPr>
+      <w:r>
+        <w:t xml:space="preserve">ages </w:t>
+      </w:r>
+      <w:r>
+        <w:t>["charlie"] = 34</w:t>
+      </w:r>
+    </w:p>
+    <w:p/>
+    <w:p>
+      <w:r>
+        <w:rPr>
+          <w:rFonts w:hint="eastAsia"/>
+        </w:rPr>
+        <w:t>因此，另一种创建空的map的表达式是map[</w:t>
+      </w:r>
+      <w:r>
+        <w:t>string]int{}</w:t>
+      </w:r>
+      <w:r>
+        <w:rPr>
+          <w:rFonts w:hint="eastAsia"/>
+        </w:rPr>
+        <w:t>。</w:t>
+      </w:r>
+    </w:p>
+    <w:p>
+      <w:r>
+        <w:t>m</w:t>
+      </w:r>
+      <w:r>
+        <w:rPr>
+          <w:rFonts w:hint="eastAsia"/>
+        </w:rPr>
+        <w:t>ap中的元素通过key对应的下标语法访问：</w:t>
+      </w:r>
+    </w:p>
+    <w:p>
+      <w:pPr>
+        <w:shd w:val="clear" w:color="auto" w:fill="183055"/>
+      </w:pPr>
+      <w:r>
+        <w:t>ages["alice"] = 32</w:t>
+      </w:r>
+    </w:p>
+    <w:p>
+      <w:pPr>
+        <w:shd w:val="clear" w:color="auto" w:fill="183055"/>
+      </w:pPr>
+      <w:r>
+        <w:t>fmt.Println(ages["alice"]) // "32</w:t>
+      </w:r>
+    </w:p>
+    <w:p/>
+    <w:p>
+      <w:pPr>
+        <w:rPr>
+          <w:rFonts w:hint="eastAsia"/>
+        </w:rPr>
+      </w:pPr>
+      <w:r>
+        <w:rPr>
+          <w:rFonts w:hint="eastAsia"/>
+        </w:rPr>
+        <w:t>使用内置的delete函数可以删除元素：</w:t>
+      </w:r>
+    </w:p>
+    <w:p>
+      <w:pPr>
+        <w:shd w:val="clear" w:color="auto" w:fill="183055"/>
+      </w:pPr>
+      <w:r>
+        <w:t>delete(ages, "alice") // remove element ages["alice"]</w:t>
+      </w:r>
+    </w:p>
+    <w:p/>
+    <w:p>
+      <w:pPr>
+        <w:rPr>
+          <w:rFonts w:hint="eastAsia"/>
+        </w:rPr>
+      </w:pPr>
+      <w:r>
+        <w:rPr>
+          <w:rFonts w:hint="eastAsia"/>
+        </w:rPr>
+        <w:t>所有这些操作是安全的，即使这些元素不在map中也没有关系；如果一个查找失败将返回value类型对应的零值，例如，即使map中不存在“bob”下面的代码也可以正常工作，因为a</w:t>
+      </w:r>
+      <w:r>
+        <w:t>ges[“bob”]</w:t>
+      </w:r>
+      <w:r>
+        <w:rPr>
+          <w:rFonts w:hint="eastAsia"/>
+        </w:rPr>
+        <w:t>失败时将返回0</w:t>
+      </w:r>
+      <w:r>
+        <w:t>.</w:t>
+      </w:r>
+    </w:p>
+    <w:p>
+      <w:pPr>
+        <w:shd w:val="clear" w:color="auto" w:fill="183055"/>
+      </w:pPr>
+      <w:r>
+        <w:t>ages["bob"] = ages["bob"] + 1 // happy birthday!</w:t>
+      </w:r>
+    </w:p>
+    <w:p/>
+    <w:p>
+      <w:pPr>
+        <w:rPr>
+          <w:rFonts w:hint="eastAsia"/>
+        </w:rPr>
+      </w:pPr>
+      <w:r>
+        <w:rPr>
+          <w:rFonts w:hint="eastAsia"/>
+        </w:rPr>
+        <w:t>而且</w:t>
+      </w:r>
+      <w:r>
+        <w:t>x += y</w:t>
+      </w:r>
+      <w:r>
+        <w:rPr>
+          <w:rFonts w:hint="eastAsia"/>
+        </w:rPr>
+        <w:t>和x</w:t>
+      </w:r>
+      <w:r>
+        <w:t>++</w:t>
+      </w:r>
+      <w:r>
+        <w:rPr>
+          <w:rFonts w:hint="eastAsia"/>
+        </w:rPr>
+        <w:t>等简短赋值语法也可以用在map上，所以上面的代码可以改写成</w:t>
+      </w:r>
+    </w:p>
+    <w:p>
+      <w:pPr>
+        <w:shd w:val="clear" w:color="auto" w:fill="183055"/>
+      </w:pPr>
+      <w:r>
+        <w:t>ages["bob"] += 1</w:t>
+      </w:r>
+    </w:p>
+    <w:p/>
+    <w:p>
+      <w:pPr>
+        <w:rPr>
+          <w:rFonts w:hint="eastAsia"/>
+        </w:rPr>
+      </w:pPr>
+      <w:r>
+        <w:rPr>
+          <w:rFonts w:hint="eastAsia"/>
+        </w:rPr>
+        <w:t>更简单的写法</w:t>
+      </w:r>
+    </w:p>
+    <w:p>
+      <w:pPr>
+        <w:shd w:val="clear" w:color="auto" w:fill="183055"/>
+      </w:pPr>
+      <w:r>
+        <w:t>ages["bob"]++</w:t>
+      </w:r>
+    </w:p>
+    <w:p/>
+    <w:p>
+      <w:pPr>
+        <w:rPr>
+          <w:rFonts w:hint="eastAsia"/>
+        </w:rPr>
+      </w:pPr>
+      <w:r>
+        <w:rPr>
+          <w:rFonts w:hint="eastAsia"/>
+        </w:rPr>
+        <w:lastRenderedPageBreak/>
+        <w:t>但是map中的元素并不是一个变量，因此我们不能对map的元素进行取址操作：</w:t>
+      </w:r>
+    </w:p>
+    <w:p>
+      <w:pPr>
+        <w:shd w:val="clear" w:color="auto" w:fill="183055"/>
+      </w:pPr>
+      <w:r>
+        <w:t>_ = &amp;ages["bob"] // compile error: cannot take address of map element</w:t>
+      </w:r>
+    </w:p>
+    <w:p/>
+    <w:p>
+      <w:r>
+        <w:rPr>
+          <w:rFonts w:hint="eastAsia"/>
+        </w:rPr>
+        <w:t>禁止对map元素去址的原因是map可能随着元素数量的增长而重新分配更大的内存空间，从而可能导致之前的地址无效。</w:t>
+      </w:r>
+    </w:p>
+    <w:p/>
+    <w:p>
+      <w:r>
+        <w:rPr>
+          <w:rFonts w:hint="eastAsia"/>
+        </w:rPr>
+        <w:t>要想遍历map中全部的key</w:t>
+      </w:r>
+      <w:r>
+        <w:t>/value</w:t>
+      </w:r>
+      <w:r>
+        <w:rPr>
+          <w:rFonts w:hint="eastAsia"/>
+        </w:rPr>
+        <w:t>对的话，可以使用range风格的for循环实现，和之前的slice遍历语法类似。下面的迭代语句将在每次迭代时设置name和age变量，它们对应下一个键值对：</w:t>
+      </w:r>
+    </w:p>
+    <w:p>
+      <w:pPr>
+        <w:shd w:val="clear" w:color="auto" w:fill="183055"/>
+      </w:pPr>
+      <w:r>
+        <w:t>for name, age := range ages {</w:t>
+      </w:r>
+    </w:p>
+    <w:p>
+      <w:pPr>
+        <w:shd w:val="clear" w:color="auto" w:fill="183055"/>
+      </w:pPr>
+      <w:r>
+        <w:tab/>
+        <w:t>fmt.Printf("%s\t%d\n", name, age)</w:t>
+      </w:r>
+    </w:p>
+    <w:p>
+      <w:pPr>
+        <w:shd w:val="clear" w:color="auto" w:fill="183055"/>
+      </w:pPr>
+      <w:r>
+        <w:t>}</w:t>
+      </w:r>
+    </w:p>
+    <w:p/>
+    <w:p>
+      <w:pPr>
+        <w:rPr>
+          <w:rFonts w:hint="eastAsia"/>
+        </w:rPr>
+      </w:pPr>
+      <w:r>
+        <w:t>map</w:t>
+      </w:r>
+      <w:r>
+        <w:rPr>
+          <w:rFonts w:hint="eastAsia"/>
+        </w:rPr>
+        <w:t>的迭代顺序是不确定的，并且不同的哈希函数实现可能导致不同的遍历顺序。在实践中，遍历的顺序是随机的，每一次遍历的顺序都不相同。这是故意的，每次都使用随机的遍历顺序可以强制要求程序不会依赖具体的哈希函数实现。如果要按顺序遍历key</w:t>
+      </w:r>
+      <w:r>
+        <w:t>/value</w:t>
+      </w:r>
+      <w:r>
+        <w:rPr>
+          <w:rFonts w:hint="eastAsia"/>
+        </w:rPr>
+        <w:t>对，我们必须显式地对key进行排序，可以使用sort包的Strings函数对字符串slice进行排序。下面是常见的处理方式：</w:t>
+      </w:r>
+    </w:p>
+    <w:p>
+      <w:pPr>
+        <w:shd w:val="clear" w:color="auto" w:fill="183055"/>
+      </w:pPr>
+      <w:r>
+        <w:t>var names []string</w:t>
+      </w:r>
+    </w:p>
+    <w:p>
+      <w:pPr>
+        <w:shd w:val="clear" w:color="auto" w:fill="183055"/>
+      </w:pPr>
+      <w:r>
+        <w:t>for name := range ages {</w:t>
+      </w:r>
+    </w:p>
+    <w:p>
+      <w:pPr>
+        <w:shd w:val="clear" w:color="auto" w:fill="183055"/>
+      </w:pPr>
+      <w:r>
+        <w:tab/>
+        <w:t>names = append(names, name)</w:t>
+      </w:r>
+    </w:p>
+    <w:p>
+      <w:pPr>
+        <w:shd w:val="clear" w:color="auto" w:fill="183055"/>
+      </w:pPr>
+      <w:r>
+        <w:t>}</w:t>
+      </w:r>
+    </w:p>
+    <w:p>
+      <w:pPr>
+        <w:shd w:val="clear" w:color="auto" w:fill="183055"/>
+      </w:pPr>
+      <w:r>
+        <w:lastRenderedPageBreak/>
+        <w:t>sort.Strings(names)</w:t>
+      </w:r>
+    </w:p>
+    <w:p>
+      <w:pPr>
+        <w:shd w:val="clear" w:color="auto" w:fill="183055"/>
+      </w:pPr>
+      <w:r>
+        <w:t>for _, name := range names {</w:t>
+      </w:r>
+    </w:p>
+    <w:p>
+      <w:pPr>
+        <w:shd w:val="clear" w:color="auto" w:fill="183055"/>
+      </w:pPr>
+      <w:r>
+        <w:tab/>
+        <w:t>fmt.Printf("%s\t%d\n", name, ages[name])</w:t>
+      </w:r>
+    </w:p>
+    <w:p>
+      <w:pPr>
+        <w:shd w:val="clear" w:color="auto" w:fill="183055"/>
+      </w:pPr>
+      <w:r>
+        <w:t>}</w:t>
+      </w:r>
+    </w:p>
+    <w:p/>
+    <w:p>
+      <w:pPr>
+        <w:rPr>
+          <w:rFonts w:hint="eastAsia"/>
+        </w:rPr>
+      </w:pPr>
+      <w:r>
+        <w:rPr>
+          <w:rFonts w:hint="eastAsia"/>
+        </w:rPr>
+        <w:t>因为我们一开始就知道names的最终大小，因此给slice分配一个合适的大小将会更有效。下面的代码创建了一个空的slice，但是slice的容量刚好可以放下m</w:t>
+      </w:r>
+      <w:r>
+        <w:t>ap</w:t>
+      </w:r>
+      <w:r>
+        <w:rPr>
+          <w:rFonts w:hint="eastAsia"/>
+        </w:rPr>
+        <w:t>中全部的key：</w:t>
+      </w:r>
+    </w:p>
+    <w:p>
+      <w:pPr>
+        <w:shd w:val="clear" w:color="auto" w:fill="183055"/>
+      </w:pPr>
+      <w:r>
+        <w:t>names := make([]string, 0, len(ages))</w:t>
+      </w:r>
+    </w:p>
+    <w:p/>
+    <w:p>
+      <w:r>
+        <w:rPr>
+          <w:rFonts w:hint="eastAsia"/>
+        </w:rPr>
+        <w:t>在上面的第一个range循环中，我们只关心map中的key，所以我们忽略了第二个循环变量。在第二个循环中，我们只关心names中的名字，所以我们使用“_”空白标识符来忽略第一个循环变量，也就是迭代slice时的索引。</w:t>
+      </w:r>
+    </w:p>
+    <w:p/>
+    <w:p>
+      <w:pPr>
+        <w:rPr>
+          <w:rFonts w:hint="eastAsia"/>
+        </w:rPr>
+      </w:pPr>
+      <w:r>
+        <w:rPr>
+          <w:rFonts w:hint="eastAsia"/>
+        </w:rPr>
+        <w:t>map类型的零值是nil，也就是没有引用任何哈希表。</w:t>
+      </w:r>
+    </w:p>
+    <w:p>
+      <w:pPr>
+        <w:shd w:val="clear" w:color="auto" w:fill="183055"/>
+      </w:pPr>
+      <w:r>
+        <w:t>var ages map[string]int</w:t>
+      </w:r>
+    </w:p>
+    <w:p>
+      <w:pPr>
+        <w:shd w:val="clear" w:color="auto" w:fill="183055"/>
+      </w:pPr>
+      <w:r>
+        <w:t>fmt.Println(ages == nil)    // "true"</w:t>
+      </w:r>
+    </w:p>
+    <w:p>
+      <w:pPr>
+        <w:shd w:val="clear" w:color="auto" w:fill="183055"/>
+      </w:pPr>
+      <w:r>
+        <w:t>fmt.Println(len(ages) == 0) // "true"</w:t>
+      </w:r>
+    </w:p>
+    <w:p/>
+    <w:p>
+      <w:pPr>
+        <w:rPr>
+          <w:rFonts w:hint="eastAsia"/>
+        </w:rPr>
+      </w:pPr>
+      <w:r>
+        <w:rPr>
+          <w:rFonts w:hint="eastAsia"/>
+        </w:rPr>
+        <w:t>map上的大部分操作，包括查找、删除、len和range循环都可以安全工作在nil值的map上，它们的行为和一个空的map类似。但是向一个nil值的map存入元素将导致一个panic异常：</w:t>
+      </w:r>
+    </w:p>
+    <w:p>
+      <w:pPr>
+        <w:shd w:val="clear" w:color="auto" w:fill="183055"/>
+      </w:pPr>
+      <w:r>
+        <w:t>ages["carol"] = 21 // panic: assignment to entry in nil map</w:t>
+      </w:r>
+    </w:p>
+    <w:p/>
+    <w:p>
+      <w:r>
+        <w:rPr>
+          <w:rFonts w:hint="eastAsia"/>
+        </w:rPr>
+        <w:t>在向map存数据前必须先创建map。</w:t>
+      </w:r>
+    </w:p>
+    <w:p/>
+    <w:p>
+      <w:r>
+        <w:rPr>
+          <w:rFonts w:hint="eastAsia"/>
+        </w:rPr>
+        <w:t>通过key作为索引下标来访问map将产生一个value。如果key在map中是存在的，那么将得到与key对应的value；如果key不存在，那么将得到value对应类型的零值，正如我们前面看到的ages</w:t>
+      </w:r>
+      <w:r>
+        <w:t>[“bob”]</w:t>
+      </w:r>
+      <w:r>
+        <w:rPr>
+          <w:rFonts w:hint="eastAsia"/>
+        </w:rPr>
+        <w:t>那样。这个规则很实用，但是有时候可能需要知道对应的元素是否真的是在map之中。例如，如果元素类型是一个数字，你可能需要区分一个已经存在的0，和不存在而返回零值的0，可以像下面这样测试：</w:t>
+      </w:r>
+    </w:p>
+    <w:p>
+      <w:pPr>
+        <w:shd w:val="clear" w:color="auto" w:fill="183055"/>
+      </w:pPr>
+      <w:r>
+        <w:t>age, ok := ages["bob"]</w:t>
+      </w:r>
+    </w:p>
+    <w:p>
+      <w:pPr>
+        <w:shd w:val="clear" w:color="auto" w:fill="183055"/>
+      </w:pPr>
+      <w:r>
+        <w:t>if !ok {</w:t>
+      </w:r>
+    </w:p>
+    <w:p>
+      <w:pPr>
+        <w:shd w:val="clear" w:color="auto" w:fill="183055"/>
+      </w:pPr>
+      <w:r>
+        <w:tab/>
+        <w:t>/* "bob" is not a key in this map; age == 0. */</w:t>
+      </w:r>
+    </w:p>
+    <w:p>
+      <w:pPr>
+        <w:shd w:val="clear" w:color="auto" w:fill="183055"/>
+      </w:pPr>
+      <w:r>
+        <w:t>}</w:t>
+      </w:r>
+    </w:p>
+    <w:p/>
+    <w:p>
+      <w:pPr>
+        <w:rPr>
+          <w:rFonts w:hint="eastAsia"/>
+        </w:rPr>
+      </w:pPr>
+      <w:r>
+        <w:rPr>
+          <w:rFonts w:hint="eastAsia"/>
+        </w:rPr>
+        <w:t>你会经常看到将这两个结合起来使用，像这样：</w:t>
+      </w:r>
+    </w:p>
+    <w:p>
+      <w:pPr>
+        <w:shd w:val="clear" w:color="auto" w:fill="183055"/>
+      </w:pPr>
+      <w:r>
+        <w:t>if age, ok := ages["bob"]; !ok {</w:t>
+      </w:r>
+    </w:p>
+    <w:p>
+      <w:pPr>
+        <w:shd w:val="clear" w:color="auto" w:fill="183055"/>
+      </w:pPr>
+      <w:r>
+        <w:tab/>
+        <w:t>/* ... */</w:t>
+      </w:r>
+    </w:p>
+    <w:p>
+      <w:pPr>
+        <w:shd w:val="clear" w:color="auto" w:fill="183055"/>
+        <w:rPr>
+          <w:rFonts w:hint="eastAsia"/>
+        </w:rPr>
+      </w:pPr>
+      <w:r>
+        <w:t>}</w:t>
+      </w:r>
+    </w:p>
+    <w:p/>
+    <w:p>
+      <w:r>
+        <w:rPr>
+          <w:rFonts w:hint="eastAsia"/>
+        </w:rPr>
+        <w:t>在这种场景下，map的下标语法将产生两个值；第二个是一个布尔值，用于报告元素是否真的存在。布尔变量一般命名为ok，特别适合马上用于if条件判断部分。</w:t>
+      </w:r>
+    </w:p>
+    <w:p/>
+    <w:p>
+      <w:r>
+        <w:rPr>
+          <w:rFonts w:hint="eastAsia"/>
+        </w:rPr>
+        <w:t>和slice一样，map之间也不能进行相等比较；唯一的例外是和nil进行比较。要判断两个</w:t>
+      </w:r>
+      <w:r>
+        <w:rPr>
+          <w:rFonts w:hint="eastAsia"/>
+        </w:rPr>
+        <w:lastRenderedPageBreak/>
+        <w:t>map是否包含相同的key和value，我们必须通过一个循环实现：</w:t>
+      </w:r>
+    </w:p>
+    <w:p>
+      <w:pPr>
+        <w:shd w:val="clear" w:color="auto" w:fill="183055"/>
+      </w:pPr>
+      <w:r>
+        <w:t>func equal(x, y map[string]int) bool {</w:t>
+      </w:r>
+    </w:p>
+    <w:p>
+      <w:pPr>
+        <w:shd w:val="clear" w:color="auto" w:fill="183055"/>
+      </w:pPr>
+      <w:r>
+        <w:tab/>
+        <w:t>if len(x) != len(y) {</w:t>
+      </w:r>
+    </w:p>
+    <w:p>
+      <w:pPr>
+        <w:shd w:val="clear" w:color="auto" w:fill="183055"/>
+      </w:pPr>
+      <w:r>
+        <w:tab/>
+      </w:r>
+      <w:r>
+        <w:tab/>
+        <w:t>return false</w:t>
+      </w:r>
+    </w:p>
+    <w:p>
+      <w:pPr>
+        <w:shd w:val="clear" w:color="auto" w:fill="183055"/>
+      </w:pPr>
+      <w:r>
+        <w:tab/>
+        <w:t>}</w:t>
+      </w:r>
+    </w:p>
+    <w:p>
+      <w:pPr>
+        <w:shd w:val="clear" w:color="auto" w:fill="183055"/>
+      </w:pPr>
+      <w:r>
+        <w:tab/>
+        <w:t>for k, xv := range x {</w:t>
+      </w:r>
+    </w:p>
+    <w:p>
+      <w:pPr>
+        <w:shd w:val="clear" w:color="auto" w:fill="183055"/>
+      </w:pPr>
+      <w:r>
+        <w:tab/>
+      </w:r>
+      <w:r>
+        <w:tab/>
+        <w:t>if yv, ok := y[k]; !ok || yv != xv {</w:t>
+      </w:r>
+    </w:p>
+    <w:p>
+      <w:pPr>
+        <w:shd w:val="clear" w:color="auto" w:fill="183055"/>
+      </w:pPr>
+      <w:r>
+        <w:tab/>
+      </w:r>
+      <w:r>
+        <w:tab/>
+      </w:r>
+      <w:r>
+        <w:tab/>
+        <w:t>return false</w:t>
+      </w:r>
+    </w:p>
+    <w:p>
+      <w:pPr>
+        <w:shd w:val="clear" w:color="auto" w:fill="183055"/>
+      </w:pPr>
+      <w:r>
+        <w:tab/>
+      </w:r>
+      <w:r>
+        <w:tab/>
+        <w:t>}</w:t>
+      </w:r>
+    </w:p>
+    <w:p>
+      <w:pPr>
+        <w:shd w:val="clear" w:color="auto" w:fill="183055"/>
+      </w:pPr>
+      <w:r>
+        <w:tab/>
+        <w:t>}</w:t>
+      </w:r>
+    </w:p>
+    <w:p>
+      <w:pPr>
+        <w:shd w:val="clear" w:color="auto" w:fill="183055"/>
+      </w:pPr>
+      <w:r>
+        <w:tab/>
+        <w:t>return true</w:t>
+      </w:r>
+    </w:p>
+    <w:p>
+      <w:pPr>
+        <w:shd w:val="clear" w:color="auto" w:fill="183055"/>
+      </w:pPr>
+      <w:r>
+        <w:t>}</w:t>
+      </w:r>
+    </w:p>
+    <w:p/>
+    <w:p>
+      <w:r>
+        <w:rPr>
+          <w:rFonts w:hint="eastAsia"/>
+        </w:rPr>
+        <w:t>从例子中可以看到如何用!</w:t>
+      </w:r>
+      <w:r>
+        <w:t>ok</w:t>
+      </w:r>
+      <w:r>
+        <w:rPr>
+          <w:rFonts w:hint="eastAsia"/>
+        </w:rPr>
+        <w:t>来区分元素不存在，与元素存在但为0的。我们不能简单地用x</w:t>
+      </w:r>
+      <w:r>
+        <w:t>v != y[k]</w:t>
+      </w:r>
+      <w:r>
+        <w:rPr>
+          <w:rFonts w:hint="eastAsia"/>
+        </w:rPr>
+        <w:t>判断，那样会导致在判定下面两个map时产生错误的结果：</w:t>
+      </w:r>
+    </w:p>
+    <w:p>
+      <w:pPr>
+        <w:shd w:val="clear" w:color="auto" w:fill="183055"/>
+      </w:pPr>
+      <w:r>
+        <w:t>// True if equal is written incorrectly</w:t>
+      </w:r>
+    </w:p>
+    <w:p>
+      <w:pPr>
+        <w:shd w:val="clear" w:color="auto" w:fill="183055"/>
+      </w:pPr>
+      <w:r>
+        <w:t>mapEqual(map[string]int{"A": 0}, map[string]int{"B": 42})</w:t>
+      </w:r>
+    </w:p>
+    <w:p/>
+    <w:p>
+      <w:r>
+        <w:rPr>
+          <w:rFonts w:hint="eastAsia"/>
+        </w:rPr>
+        <w:t>Go语言中并没有提供一个set类型，但是map中的key也是不相同的，可以用map是实现类似set的功能。为了说明这一点，下面的dedup程序读取多行输入，但是只打印第一次出现的行。（它是1</w:t>
+      </w:r>
+      <w:r>
+        <w:t>.3</w:t>
+      </w:r>
+      <w:r>
+        <w:rPr>
+          <w:rFonts w:hint="eastAsia"/>
+        </w:rPr>
+        <w:t>节中出现的dup程序的变体。）dedup程序通过map来表示所有的输入行所对应的set集合，以确保已经在集合存在的行不会被重复打印。</w:t>
+      </w:r>
+    </w:p>
+    <w:p/>
+    <w:p>
+      <w:r>
+        <w:rPr>
+          <w:rFonts w:hint="eastAsia"/>
+        </w:rPr>
+        <w:t>g</w:t>
+      </w:r>
+      <w:r>
+        <w:t>opl.io/ch4/dedup</w:t>
+      </w:r>
+    </w:p>
+    <w:p>
+      <w:pPr>
+        <w:shd w:val="clear" w:color="auto" w:fill="183055"/>
+      </w:pPr>
+      <w:r>
+        <w:t>func main() {</w:t>
+      </w:r>
+    </w:p>
+    <w:p>
+      <w:pPr>
+        <w:shd w:val="clear" w:color="auto" w:fill="183055"/>
+      </w:pPr>
+      <w:r>
+        <w:tab/>
+        <w:t>seen := make(map[string]bool) // a set of strings</w:t>
+      </w:r>
+    </w:p>
+    <w:p>
+      <w:pPr>
+        <w:shd w:val="clear" w:color="auto" w:fill="183055"/>
+      </w:pPr>
+      <w:r>
+        <w:tab/>
+        <w:t>input := bufio.NewScanner(os.Stdin)</w:t>
+      </w:r>
+    </w:p>
+    <w:p>
+      <w:pPr>
+        <w:shd w:val="clear" w:color="auto" w:fill="183055"/>
+      </w:pPr>
+      <w:r>
+        <w:tab/>
+        <w:t>for input.Scan() {</w:t>
+      </w:r>
+    </w:p>
+    <w:p>
+      <w:pPr>
+        <w:shd w:val="clear" w:color="auto" w:fill="183055"/>
+      </w:pPr>
+      <w:r>
+        <w:tab/>
+      </w:r>
+      <w:r>
+        <w:tab/>
+        <w:t>line := input.Text()</w:t>
+      </w:r>
+    </w:p>
+    <w:p>
+      <w:pPr>
+        <w:shd w:val="clear" w:color="auto" w:fill="183055"/>
+      </w:pPr>
+      <w:r>
+        <w:tab/>
+      </w:r>
+      <w:r>
+        <w:tab/>
+        <w:t>if !seen[line] {</w:t>
+      </w:r>
+    </w:p>
+    <w:p>
+      <w:pPr>
+        <w:shd w:val="clear" w:color="auto" w:fill="183055"/>
+      </w:pPr>
+      <w:r>
+        <w:tab/>
+      </w:r>
+      <w:r>
+        <w:tab/>
+      </w:r>
+      <w:r>
+        <w:tab/>
+        <w:t>seen[line] = true</w:t>
+      </w:r>
+    </w:p>
+    <w:p>
+      <w:pPr>
+        <w:shd w:val="clear" w:color="auto" w:fill="183055"/>
+      </w:pPr>
+      <w:r>
+        <w:tab/>
+      </w:r>
+      <w:r>
+        <w:tab/>
+      </w:r>
+      <w:r>
+        <w:tab/>
+        <w:t>fmt.Println(line)</w:t>
+      </w:r>
+    </w:p>
+    <w:p>
+      <w:pPr>
+        <w:shd w:val="clear" w:color="auto" w:fill="183055"/>
+      </w:pPr>
+      <w:r>
+        <w:tab/>
+      </w:r>
+      <w:r>
+        <w:tab/>
+        <w:t>}</w:t>
+      </w:r>
+    </w:p>
+    <w:p>
+      <w:pPr>
+        <w:shd w:val="clear" w:color="auto" w:fill="183055"/>
+      </w:pPr>
+      <w:r>
+        <w:tab/>
+        <w:t>}</w:t>
+      </w:r>
+    </w:p>
+    <w:p>
+      <w:pPr>
+        <w:shd w:val="clear" w:color="auto" w:fill="183055"/>
+      </w:pPr>
+    </w:p>
+    <w:p>
+      <w:pPr>
+        <w:shd w:val="clear" w:color="auto" w:fill="183055"/>
+      </w:pPr>
+      <w:r>
+        <w:tab/>
+        <w:t>if err := input.Err(); err != nil {</w:t>
+      </w:r>
+    </w:p>
+    <w:p>
+      <w:pPr>
+        <w:shd w:val="clear" w:color="auto" w:fill="183055"/>
+      </w:pPr>
+      <w:r>
+        <w:tab/>
+      </w:r>
+      <w:r>
+        <w:tab/>
+        <w:t>fmt.Fprintf(os.Stderr, "dedup: %v\n", err)</w:t>
+      </w:r>
+    </w:p>
+    <w:p>
+      <w:pPr>
+        <w:shd w:val="clear" w:color="auto" w:fill="183055"/>
+      </w:pPr>
+      <w:r>
+        <w:tab/>
+      </w:r>
+      <w:r>
+        <w:tab/>
+        <w:t>os.Exit(1)</w:t>
+      </w:r>
+    </w:p>
+    <w:p>
+      <w:pPr>
+        <w:shd w:val="clear" w:color="auto" w:fill="183055"/>
+      </w:pPr>
+      <w:r>
+        <w:tab/>
+        <w:t>}</w:t>
+      </w:r>
+    </w:p>
+    <w:p>
+      <w:pPr>
+        <w:shd w:val="clear" w:color="auto" w:fill="183055"/>
+      </w:pPr>
+      <w:r>
+        <w:t>}</w:t>
+      </w:r>
+    </w:p>
+    <w:p>
+      <w:pPr>
+        <w:rPr>
+          <w:rFonts w:hint="eastAsia"/>
+        </w:rPr>
+      </w:pPr>
+    </w:p>
+    <w:p>
+      <w:r>
+        <w:rPr>
+          <w:rFonts w:hint="eastAsia"/>
+        </w:rPr>
+        <w:t>G</w:t>
+      </w:r>
+      <w:r>
+        <w:t>o</w:t>
+      </w:r>
+      <w:r>
+        <w:rPr>
+          <w:rFonts w:hint="eastAsia"/>
+        </w:rPr>
+        <w:t>程序员将这种忽略value的map当作一个字符串集合，并非所有map</w:t>
+      </w:r>
+      <w:r>
+        <w:t>[string]bool</w:t>
+      </w:r>
+      <w:r>
+        <w:rPr>
+          <w:rFonts w:hint="eastAsia"/>
+        </w:rPr>
+        <w:t>类型value都是无关紧要的；有一些则可能会同时包含true和false的值。</w:t>
+      </w:r>
+    </w:p>
+    <w:p/>
+    <w:p>
+      <w:r>
+        <w:rPr>
+          <w:rFonts w:hint="eastAsia"/>
+        </w:rPr>
+        <w:lastRenderedPageBreak/>
+        <w:t>有时候我们需要一个map或set的key是slice类型，但是map的key必须是可比较的类型，但是slice并不满足这个条件。不过，我们可以通过两个步骤绕过这个限制。第一步，定义一个辅助函数k，将slice转为map对应的string类型的key，确保只有x和y相等时k</w:t>
+      </w:r>
+      <w:r>
+        <w:t>(x</w:t>
+      </w:r>
+      <w:r>
+        <w:rPr>
+          <w:rFonts w:hint="eastAsia"/>
+        </w:rPr>
+        <w:t>)</w:t>
+      </w:r>
+      <w:r>
+        <w:t xml:space="preserve"> == </w:t>
+      </w:r>
+      <w:r>
+        <w:rPr>
+          <w:rFonts w:hint="eastAsia"/>
+        </w:rPr>
+        <w:t>k</w:t>
+      </w:r>
+      <w:r>
+        <w:t>(y)</w:t>
+      </w:r>
+      <w:r>
+        <w:rPr>
+          <w:rFonts w:hint="eastAsia"/>
+        </w:rPr>
+        <w:t>才成立。然后创建一个key为string类型的map，在每次对map操作时先用k辅助函数将slice转换为string类型。</w:t>
+      </w:r>
+    </w:p>
+    <w:p/>
+    <w:p>
+      <w:r>
+        <w:rPr>
+          <w:rFonts w:hint="eastAsia"/>
+        </w:rPr>
+        <w:t>下面的例子演示了如何使用map来记录提交相同的字符串列表的次数。它使用了fmt</w:t>
+      </w:r>
+      <w:r>
+        <w:t>.Sprintf</w:t>
+      </w:r>
+      <w:r>
+        <w:rPr>
+          <w:rFonts w:hint="eastAsia"/>
+        </w:rPr>
+        <w:t>函数将字符串列表转换为一个字符串以用于map的key，通过%</w:t>
+      </w:r>
+      <w:r>
+        <w:t>q</w:t>
+      </w:r>
+      <w:r>
+        <w:rPr>
+          <w:rFonts w:hint="eastAsia"/>
+        </w:rPr>
+        <w:t>参数忠实的记录每个字符串元素的信息：</w:t>
+      </w:r>
+    </w:p>
+    <w:p>
+      <w:pPr>
+        <w:shd w:val="clear" w:color="auto" w:fill="183055"/>
+      </w:pPr>
+      <w:r>
+        <w:t>var m = make(map[string]int)</w:t>
+      </w:r>
+    </w:p>
+    <w:p>
+      <w:pPr>
+        <w:shd w:val="clear" w:color="auto" w:fill="183055"/>
+      </w:pPr>
+    </w:p>
+    <w:p>
+      <w:pPr>
+        <w:shd w:val="clear" w:color="auto" w:fill="183055"/>
+      </w:pPr>
+      <w:r>
+        <w:t>func k(list []string) string {</w:t>
+      </w:r>
+    </w:p>
+    <w:p>
+      <w:pPr>
+        <w:shd w:val="clear" w:color="auto" w:fill="183055"/>
+      </w:pPr>
+      <w:r>
+        <w:tab/>
+        <w:t>return fmt.Sprintf("%q", list)</w:t>
+      </w:r>
+    </w:p>
+    <w:p>
+      <w:pPr>
+        <w:shd w:val="clear" w:color="auto" w:fill="183055"/>
+      </w:pPr>
+      <w:r>
+        <w:t>}</w:t>
+      </w:r>
+    </w:p>
+    <w:p>
+      <w:pPr>
+        <w:shd w:val="clear" w:color="auto" w:fill="183055"/>
+      </w:pPr>
+    </w:p>
+    <w:p>
+      <w:pPr>
+        <w:shd w:val="clear" w:color="auto" w:fill="183055"/>
+      </w:pPr>
+      <w:r>
+        <w:t>func Add(list []string) {</w:t>
+      </w:r>
+    </w:p>
+    <w:p>
+      <w:pPr>
+        <w:shd w:val="clear" w:color="auto" w:fill="183055"/>
+      </w:pPr>
+      <w:r>
+        <w:tab/>
+        <w:t>m[k(list)]++</w:t>
+      </w:r>
+    </w:p>
+    <w:p>
+      <w:pPr>
+        <w:shd w:val="clear" w:color="auto" w:fill="183055"/>
+      </w:pPr>
+      <w:r>
+        <w:t>}</w:t>
+      </w:r>
+    </w:p>
+    <w:p>
+      <w:pPr>
+        <w:shd w:val="clear" w:color="auto" w:fill="183055"/>
+      </w:pPr>
+    </w:p>
+    <w:p>
+      <w:pPr>
+        <w:shd w:val="clear" w:color="auto" w:fill="183055"/>
+      </w:pPr>
+      <w:r>
+        <w:t>func Count(list []string) int {</w:t>
+      </w:r>
+    </w:p>
+    <w:p>
+      <w:pPr>
+        <w:shd w:val="clear" w:color="auto" w:fill="183055"/>
+      </w:pPr>
+      <w:r>
+        <w:tab/>
+        <w:t>return m[k(list)]</w:t>
+      </w:r>
+    </w:p>
+    <w:p>
+      <w:pPr>
+        <w:shd w:val="clear" w:color="auto" w:fill="183055"/>
+      </w:pPr>
+      <w:r>
+        <w:t>}</w:t>
+      </w:r>
+    </w:p>
+    <w:p/>
+    <w:p>
+      <w:r>
+        <w:rPr>
+          <w:rFonts w:hint="eastAsia"/>
+        </w:rPr>
+        <w:t>使用同样的技术可以处理任何不可比较的key类型，而不仅仅是slice类型。这种技术对于想使用自定义key比较函数的时候也很有用，例如在比较字符串的时候忽略大小写。同时，辅助函数k</w:t>
+      </w:r>
+      <w:r>
+        <w:t>(x)</w:t>
+      </w:r>
+      <w:r>
+        <w:rPr>
+          <w:rFonts w:hint="eastAsia"/>
+        </w:rPr>
+        <w:t>也不一定是字符串类型，它可以返回任何可比较的类型，例如整数、数组或结构体等。</w:t>
+      </w:r>
+    </w:p>
+    <w:p/>
+    <w:p>
+      <w:r>
+        <w:rPr>
+          <w:rFonts w:hint="eastAsia"/>
+        </w:rPr>
+        <w:t>这是map的另一个例子，下面的程序用于统计输入中每个Unicode码点出现的次数。虽然Unicode全部码点的数量巨大，但是出现在特定文档中的字符种类并没有多少，使用map可以用比较自然的方式来跟踪那些出现过的字符的次数。</w:t>
+      </w:r>
+    </w:p>
+    <w:p/>
+    <w:p>
+      <w:r>
+        <w:rPr>
+          <w:rFonts w:hint="eastAsia"/>
+        </w:rPr>
+        <w:t>gop</w:t>
+      </w:r>
+      <w:r>
+        <w:t>l.io/ch4/charcount</w:t>
+      </w:r>
+    </w:p>
+    <w:p>
+      <w:pPr>
+        <w:shd w:val="clear" w:color="auto" w:fill="183055"/>
+      </w:pPr>
+      <w:r>
+        <w:t>// Charcount computes counts of Unicode characters.</w:t>
+      </w:r>
+    </w:p>
+    <w:p>
+      <w:pPr>
+        <w:shd w:val="clear" w:color="auto" w:fill="183055"/>
+      </w:pPr>
+      <w:r>
+        <w:t>package main</w:t>
+      </w:r>
+    </w:p>
+    <w:p>
+      <w:pPr>
+        <w:shd w:val="clear" w:color="auto" w:fill="183055"/>
+      </w:pPr>
+    </w:p>
+    <w:p>
+      <w:pPr>
+        <w:shd w:val="clear" w:color="auto" w:fill="183055"/>
+      </w:pPr>
+      <w:r>
+        <w:t>import (</w:t>
+      </w:r>
+    </w:p>
+    <w:p>
+      <w:pPr>
+        <w:shd w:val="clear" w:color="auto" w:fill="183055"/>
+      </w:pPr>
+      <w:r>
+        <w:tab/>
+        <w:t>"bufio"</w:t>
+      </w:r>
+    </w:p>
+    <w:p>
+      <w:pPr>
+        <w:shd w:val="clear" w:color="auto" w:fill="183055"/>
+      </w:pPr>
+      <w:r>
+        <w:tab/>
+        <w:t>"fmt"</w:t>
+      </w:r>
+    </w:p>
+    <w:p>
+      <w:pPr>
+        <w:shd w:val="clear" w:color="auto" w:fill="183055"/>
+      </w:pPr>
+      <w:r>
+        <w:tab/>
+        <w:t>"io"</w:t>
+      </w:r>
+    </w:p>
+    <w:p>
+      <w:pPr>
+        <w:shd w:val="clear" w:color="auto" w:fill="183055"/>
+      </w:pPr>
+      <w:r>
+        <w:tab/>
+        <w:t>"os"</w:t>
+      </w:r>
+    </w:p>
+    <w:p>
+      <w:pPr>
+        <w:shd w:val="clear" w:color="auto" w:fill="183055"/>
+      </w:pPr>
+      <w:r>
+        <w:tab/>
+        <w:t>"unicode"</w:t>
+      </w:r>
+    </w:p>
+    <w:p>
+      <w:pPr>
+        <w:shd w:val="clear" w:color="auto" w:fill="183055"/>
+      </w:pPr>
+      <w:r>
+        <w:tab/>
+        <w:t>"unicode/utf8"</w:t>
+      </w:r>
+    </w:p>
+    <w:p>
+      <w:pPr>
+        <w:shd w:val="clear" w:color="auto" w:fill="183055"/>
+      </w:pPr>
+      <w:r>
+        <w:t>)</w:t>
+      </w:r>
+    </w:p>
+    <w:p>
+      <w:pPr>
+        <w:shd w:val="clear" w:color="auto" w:fill="183055"/>
+      </w:pPr>
+    </w:p>
+    <w:p>
+      <w:pPr>
+        <w:shd w:val="clear" w:color="auto" w:fill="183055"/>
+      </w:pPr>
+      <w:r>
+        <w:t>func main() {</w:t>
+      </w:r>
+    </w:p>
+    <w:p>
+      <w:pPr>
+        <w:shd w:val="clear" w:color="auto" w:fill="183055"/>
+      </w:pPr>
+      <w:r>
+        <w:tab/>
+        <w:t>counts := make(map[rune]int)    // counts of Unicode characters</w:t>
+      </w:r>
+    </w:p>
+    <w:p>
+      <w:pPr>
+        <w:shd w:val="clear" w:color="auto" w:fill="183055"/>
+      </w:pPr>
+      <w:r>
+        <w:tab/>
+        <w:t>var utflen [utf8.UTFMax + 1]int // count of lengths of UTF-8 encodings</w:t>
+      </w:r>
+    </w:p>
+    <w:p>
+      <w:pPr>
+        <w:shd w:val="clear" w:color="auto" w:fill="183055"/>
+      </w:pPr>
+      <w:r>
+        <w:tab/>
+        <w:t>invalid := 0                    // count of invalid UTF-8 characters</w:t>
+      </w:r>
+    </w:p>
+    <w:p>
+      <w:pPr>
+        <w:shd w:val="clear" w:color="auto" w:fill="183055"/>
+      </w:pPr>
+    </w:p>
+    <w:p>
+      <w:pPr>
+        <w:shd w:val="clear" w:color="auto" w:fill="183055"/>
+      </w:pPr>
+      <w:r>
+        <w:tab/>
+        <w:t>in := bufio.NewReader(os.Stdin)</w:t>
+      </w:r>
+    </w:p>
+    <w:p>
+      <w:pPr>
+        <w:shd w:val="clear" w:color="auto" w:fill="183055"/>
+      </w:pPr>
+      <w:r>
+        <w:tab/>
+        <w:t>for {</w:t>
+      </w:r>
+    </w:p>
+    <w:p>
+      <w:pPr>
+        <w:shd w:val="clear" w:color="auto" w:fill="183055"/>
+      </w:pPr>
+      <w:r>
+        <w:tab/>
+      </w:r>
+      <w:r>
+        <w:tab/>
+        <w:t>r, n, err := in.ReadRune() // returns rune, nbytes, error</w:t>
+      </w:r>
+    </w:p>
+    <w:p>
+      <w:pPr>
+        <w:shd w:val="clear" w:color="auto" w:fill="183055"/>
+      </w:pPr>
+      <w:r>
+        <w:tab/>
+      </w:r>
+      <w:r>
+        <w:tab/>
+        <w:t>if err == io.EOF {</w:t>
+      </w:r>
+    </w:p>
+    <w:p>
+      <w:pPr>
+        <w:shd w:val="clear" w:color="auto" w:fill="183055"/>
+      </w:pPr>
+      <w:r>
+        <w:tab/>
+      </w:r>
+      <w:r>
+        <w:tab/>
+      </w:r>
+      <w:r>
+        <w:tab/>
+        <w:t>break</w:t>
+      </w:r>
+    </w:p>
+    <w:p>
+      <w:pPr>
+        <w:shd w:val="clear" w:color="auto" w:fill="183055"/>
+      </w:pPr>
+      <w:r>
+        <w:tab/>
+      </w:r>
+      <w:r>
+        <w:tab/>
+        <w:t>}</w:t>
+      </w:r>
+    </w:p>
+    <w:p>
+      <w:pPr>
+        <w:shd w:val="clear" w:color="auto" w:fill="183055"/>
+      </w:pPr>
+      <w:r>
+        <w:tab/>
+      </w:r>
+      <w:r>
+        <w:tab/>
+        <w:t>if err != nil {</w:t>
+      </w:r>
+    </w:p>
+    <w:p>
+      <w:pPr>
+        <w:shd w:val="clear" w:color="auto" w:fill="183055"/>
+      </w:pPr>
+      <w:r>
+        <w:tab/>
+      </w:r>
+      <w:r>
+        <w:tab/>
+      </w:r>
+      <w:r>
+        <w:tab/>
+        <w:t>fmt.Fprintf(os.Stderr, "charcount: %v\n", err)</w:t>
+      </w:r>
+    </w:p>
+    <w:p>
+      <w:pPr>
+        <w:shd w:val="clear" w:color="auto" w:fill="183055"/>
+      </w:pPr>
+      <w:r>
+        <w:tab/>
+      </w:r>
+      <w:r>
+        <w:tab/>
+      </w:r>
+      <w:r>
+        <w:tab/>
+        <w:t>os.Exit(1)</w:t>
+      </w:r>
+    </w:p>
+    <w:p>
+      <w:pPr>
+        <w:shd w:val="clear" w:color="auto" w:fill="183055"/>
+      </w:pPr>
+      <w:r>
+        <w:tab/>
+      </w:r>
+      <w:r>
+        <w:tab/>
+        <w:t>}</w:t>
+      </w:r>
+    </w:p>
+    <w:p>
+      <w:pPr>
+        <w:shd w:val="clear" w:color="auto" w:fill="183055"/>
+      </w:pPr>
+      <w:r>
+        <w:tab/>
+      </w:r>
+      <w:r>
+        <w:tab/>
+        <w:t>if r == unicode.ReplacementChar &amp;&amp; n == 1 {</w:t>
+      </w:r>
+    </w:p>
+    <w:p>
+      <w:pPr>
+        <w:shd w:val="clear" w:color="auto" w:fill="183055"/>
+      </w:pPr>
+      <w:r>
+        <w:tab/>
+      </w:r>
+      <w:r>
+        <w:tab/>
+      </w:r>
+      <w:r>
+        <w:tab/>
+        <w:t>invalid++</w:t>
+      </w:r>
+    </w:p>
+    <w:p>
+      <w:pPr>
+        <w:shd w:val="clear" w:color="auto" w:fill="183055"/>
+      </w:pPr>
+      <w:r>
+        <w:tab/>
+      </w:r>
+      <w:r>
+        <w:tab/>
+      </w:r>
+      <w:r>
+        <w:tab/>
+        <w:t>continue</w:t>
+      </w:r>
+    </w:p>
+    <w:p>
+      <w:pPr>
+        <w:shd w:val="clear" w:color="auto" w:fill="183055"/>
+      </w:pPr>
+      <w:r>
+        <w:tab/>
+      </w:r>
+      <w:r>
+        <w:tab/>
+        <w:t>}</w:t>
+      </w:r>
+    </w:p>
+    <w:p>
+      <w:pPr>
+        <w:shd w:val="clear" w:color="auto" w:fill="183055"/>
+      </w:pPr>
+      <w:r>
+        <w:tab/>
+      </w:r>
+      <w:r>
+        <w:tab/>
+        <w:t>counts[r]++</w:t>
+      </w:r>
+    </w:p>
+    <w:p>
+      <w:pPr>
+        <w:shd w:val="clear" w:color="auto" w:fill="183055"/>
+      </w:pPr>
+      <w:r>
+        <w:tab/>
+      </w:r>
+      <w:r>
+        <w:tab/>
+        <w:t>utflen[n]++</w:t>
+      </w:r>
+    </w:p>
+    <w:p>
+      <w:pPr>
+        <w:shd w:val="clear" w:color="auto" w:fill="183055"/>
+      </w:pPr>
+      <w:r>
+        <w:lastRenderedPageBreak/>
+        <w:tab/>
+        <w:t>}</w:t>
+      </w:r>
+    </w:p>
+    <w:p>
+      <w:pPr>
+        <w:shd w:val="clear" w:color="auto" w:fill="183055"/>
+      </w:pPr>
+      <w:r>
+        <w:tab/>
+        <w:t>fmt.Printf("rune\tcount\n")</w:t>
+      </w:r>
+    </w:p>
+    <w:p>
+      <w:pPr>
+        <w:shd w:val="clear" w:color="auto" w:fill="183055"/>
+      </w:pPr>
+      <w:r>
+        <w:tab/>
+        <w:t>for c, n := range counts {</w:t>
+      </w:r>
+    </w:p>
+    <w:p>
+      <w:pPr>
+        <w:shd w:val="clear" w:color="auto" w:fill="183055"/>
+      </w:pPr>
+      <w:r>
+        <w:tab/>
+      </w:r>
+      <w:r>
+        <w:tab/>
+        <w:t>fmt.Printf("%q\t%d\n", c, n)</w:t>
+      </w:r>
+    </w:p>
+    <w:p>
+      <w:pPr>
+        <w:shd w:val="clear" w:color="auto" w:fill="183055"/>
+      </w:pPr>
+      <w:r>
+        <w:tab/>
+        <w:t>}</w:t>
+      </w:r>
+    </w:p>
+    <w:p>
+      <w:pPr>
+        <w:shd w:val="clear" w:color="auto" w:fill="183055"/>
+      </w:pPr>
+      <w:r>
+        <w:tab/>
+        <w:t>fmt.Print("\nlen\tcount\n")</w:t>
+      </w:r>
+    </w:p>
+    <w:p>
+      <w:pPr>
+        <w:shd w:val="clear" w:color="auto" w:fill="183055"/>
+      </w:pPr>
+      <w:r>
+        <w:tab/>
+        <w:t>for i, n := range utflen {</w:t>
+      </w:r>
+    </w:p>
+    <w:p>
+      <w:pPr>
+        <w:shd w:val="clear" w:color="auto" w:fill="183055"/>
+      </w:pPr>
+      <w:r>
+        <w:tab/>
+      </w:r>
+      <w:r>
+        <w:tab/>
+        <w:t>if i &gt; 0 {</w:t>
+      </w:r>
+    </w:p>
+    <w:p>
+      <w:pPr>
+        <w:shd w:val="clear" w:color="auto" w:fill="183055"/>
+      </w:pPr>
+      <w:r>
+        <w:tab/>
+      </w:r>
+      <w:r>
+        <w:tab/>
+      </w:r>
+      <w:r>
+        <w:tab/>
+        <w:t>fmt.Printf("%d\t%d\n", i, n)</w:t>
+      </w:r>
+    </w:p>
+    <w:p>
+      <w:pPr>
+        <w:shd w:val="clear" w:color="auto" w:fill="183055"/>
+      </w:pPr>
+      <w:r>
+        <w:tab/>
+      </w:r>
+      <w:r>
+        <w:tab/>
+        <w:t>}</w:t>
+      </w:r>
+    </w:p>
+    <w:p>
+      <w:pPr>
+        <w:shd w:val="clear" w:color="auto" w:fill="183055"/>
+      </w:pPr>
+      <w:r>
+        <w:tab/>
+        <w:t>}</w:t>
+      </w:r>
+    </w:p>
+    <w:p>
+      <w:pPr>
+        <w:shd w:val="clear" w:color="auto" w:fill="183055"/>
+      </w:pPr>
+      <w:r>
+        <w:tab/>
+        <w:t>if invalid &gt; 0 {</w:t>
+      </w:r>
+    </w:p>
+    <w:p>
+      <w:pPr>
+        <w:shd w:val="clear" w:color="auto" w:fill="183055"/>
+      </w:pPr>
+      <w:r>
+        <w:tab/>
+      </w:r>
+      <w:r>
+        <w:tab/>
+        <w:t>fmt.Printf("\n%d invalid UTF-8 characters\n", invalid)</w:t>
+      </w:r>
+    </w:p>
+    <w:p>
+      <w:pPr>
+        <w:shd w:val="clear" w:color="auto" w:fill="183055"/>
+      </w:pPr>
+      <w:r>
+        <w:tab/>
+        <w:t>}</w:t>
+      </w:r>
+    </w:p>
+    <w:p>
+      <w:pPr>
+        <w:shd w:val="clear" w:color="auto" w:fill="183055"/>
+      </w:pPr>
+      <w:r>
+        <w:t>}</w:t>
+      </w:r>
+    </w:p>
+    <w:p/>
+    <w:p>
+      <w:r>
+        <w:rPr>
+          <w:rFonts w:hint="eastAsia"/>
+        </w:rPr>
+        <w:t>ReadRune方法执行UTF</w:t>
+      </w:r>
+      <w:r>
+        <w:t>-8</w:t>
+      </w:r>
+      <w:r>
+        <w:rPr>
+          <w:rFonts w:hint="eastAsia"/>
+        </w:rPr>
+        <w:t>编码并返回三个值：解码的rune字符的值，字符UTF-8编码后的长度，和一个错误值。我们可预期的错误值只有对应文件结尾的io</w:t>
+      </w:r>
+      <w:r>
+        <w:t>.EOF</w:t>
+      </w:r>
+      <w:r>
+        <w:rPr>
+          <w:rFonts w:hint="eastAsia"/>
+        </w:rPr>
+        <w:t>。如果输入的是无效的UTF-8编码的字符，返回的将是unicode</w:t>
+      </w:r>
+      <w:r>
+        <w:t>.ReplacementChar</w:t>
+      </w:r>
+      <w:r>
+        <w:rPr>
+          <w:rFonts w:hint="eastAsia"/>
+        </w:rPr>
+        <w:t>表示无效字符，并且编码长度是1。</w:t>
+      </w:r>
+    </w:p>
+    <w:p/>
+    <w:p>
+      <w:r>
+        <w:rPr>
+          <w:rFonts w:hint="eastAsia"/>
+        </w:rPr>
+        <w:t>charcount程序同时打印不同UTF</w:t>
+      </w:r>
+      <w:r>
+        <w:t>-8</w:t>
+      </w:r>
+      <w:r>
+        <w:rPr>
+          <w:rFonts w:hint="eastAsia"/>
+        </w:rPr>
+        <w:t>编码长度的字符数目。对此，map并不是一个合适的</w:t>
+      </w:r>
+      <w:r>
+        <w:rPr>
+          <w:rFonts w:hint="eastAsia"/>
+        </w:rPr>
+        <w:lastRenderedPageBreak/>
+        <w:t>数据结构；因为UTF-8编码的长度总是从1</w:t>
+      </w:r>
+      <w:r>
+        <w:t>-utf8.UTFMax</w:t>
+      </w:r>
+      <w:r>
+        <w:rPr>
+          <w:rFonts w:hint="eastAsia"/>
+        </w:rPr>
+        <w:t>（最大是4个字节），使用数组将更有效。</w:t>
+      </w:r>
+    </w:p>
+    <w:p/>
+    <w:p>
+      <w:pPr>
+        <w:rPr>
+          <w:rFonts w:hint="eastAsia"/>
+        </w:rPr>
+      </w:pPr>
+      <w:r>
+        <w:rPr>
+          <w:rFonts w:hint="eastAsia"/>
+        </w:rPr>
+        <w:t>作为一个实验，我们用charcount程序对英文版原稿的字符进行了统计。虽然大部分是英语，但是也有一些非ASCII字符。下面是排名前1</w:t>
+      </w:r>
+      <w:r>
+        <w:t>0</w:t>
+      </w:r>
+      <w:r>
+        <w:rPr>
+          <w:rFonts w:hint="eastAsia"/>
+        </w:rPr>
+        <w:t>的非ASCII字符：</w:t>
+      </w:r>
+    </w:p>
+    <w:p>
+      <w:pPr>
+        <w:jc w:val="center"/>
+      </w:pPr>
+      <w:r>
+        <w:rPr>
+          <w:noProof/>
+        </w:rPr>
+        <w:drawing>
+          <wp:inline distT="0" distB="0" distL="0" distR="0" wp14:anchorId="6BFC50BF" wp14:editId="029D324D">
+            <wp:extent cx="5274310" cy="275590"/>
+            <wp:effectExtent l="0" t="0" r="2540" b="0"/>
+            <wp:docPr id="13" name="图片 13"/>
+            <wp:cNvGraphicFramePr>
+              <a:graphicFrameLocks xmlns:a="http://schemas.openxmlformats.org/drawingml/2006/main" noChangeAspect="1"/>
+            </wp:cNvGraphicFramePr>
+            <a:graphic xmlns:a="http://schemas.openxmlformats.org/drawingml/2006/main">
+              <a:graphicData uri="http://schemas.openxmlformats.org/drawingml/2006/picture">
+                <pic:pic xmlns:pic="http://schemas.openxmlformats.org/drawingml/2006/picture">
+                  <pic:nvPicPr>
+                    <pic:cNvPr id="13" name="ch4-xx-01.png"/>
+                    <pic:cNvPicPr/>
+                  </pic:nvPicPr>
+                  <pic:blipFill>
+                    <a:blip r:embed="rId89">
+                      <a:extLst>
+                        <a:ext uri="{28A0092B-C50C-407E-A947-70E740481C1C}">
+                          <a14:useLocalDpi xmlns:a14="http://schemas.microsoft.com/office/drawing/2010/main" val="0"/>
+                        </a:ext>
+                      </a:extLst>
+                    </a:blip>
+                    <a:stretch>
+                      <a:fillRect/>
+                    </a:stretch>
+                  </pic:blipFill>
+                  <pic:spPr>
+                    <a:xfrm>
+                      <a:off x="0" y="0"/>
+                      <a:ext cx="5274310" cy="275590"/>
+                    </a:xfrm>
+                    <a:prstGeom prst="rect">
+                      <a:avLst/>
+                    </a:prstGeom>
+                  </pic:spPr>
+                </pic:pic>
+              </a:graphicData>
+            </a:graphic>
+          </wp:inline>
+        </w:drawing>
+      </w:r>
+    </w:p>
+    <w:p>
+      <w:pPr>
+        <w:rPr>
+          <w:rFonts w:hint="eastAsia"/>
+        </w:rPr>
+      </w:pPr>
+    </w:p>
+    <w:p>
+      <w:r>
+        <w:rPr>
+          <w:rFonts w:hint="eastAsia"/>
+        </w:rPr>
+        <w:t>下面是不同UTF</w:t>
+      </w:r>
+      <w:r>
+        <w:t>-8</w:t>
+      </w:r>
+      <w:r>
+        <w:rPr>
+          <w:rFonts w:hint="eastAsia"/>
+        </w:rPr>
+        <w:t>编码长度的字符的数目：</w:t>
+      </w:r>
+    </w:p>
+    <w:p>
+      <w:pPr>
+        <w:shd w:val="clear" w:color="auto" w:fill="183055"/>
+      </w:pPr>
+      <w:r>
+        <w:t>len count</w:t>
+      </w:r>
+    </w:p>
+    <w:p>
+      <w:pPr>
+        <w:shd w:val="clear" w:color="auto" w:fill="183055"/>
+      </w:pPr>
+      <w:r>
+        <w:t>1   765391</w:t>
+      </w:r>
+    </w:p>
+    <w:p>
+      <w:pPr>
+        <w:shd w:val="clear" w:color="auto" w:fill="183055"/>
+      </w:pPr>
+      <w:r>
+        <w:t>2   60</w:t>
+      </w:r>
+    </w:p>
+    <w:p>
+      <w:pPr>
+        <w:shd w:val="clear" w:color="auto" w:fill="183055"/>
+      </w:pPr>
+      <w:r>
+        <w:t>3   70</w:t>
+      </w:r>
+    </w:p>
+    <w:p>
+      <w:pPr>
+        <w:shd w:val="clear" w:color="auto" w:fill="183055"/>
+      </w:pPr>
+      <w:r>
+        <w:t>4   0</w:t>
+      </w:r>
+    </w:p>
+    <w:p>
+      <w:pPr>
+        <w:rPr>
+          <w:rFonts w:hint="eastAsia"/>
+        </w:rPr>
+      </w:pPr>
+    </w:p>
+    <w:p>
+      <w:r>
+        <w:rPr>
+          <w:rFonts w:hint="eastAsia"/>
+        </w:rPr>
+        <w:t>Map的value类型也可以是一个聚合类型，比如是一个map或slice。在下面的代码中，图graph的key类型是一个字符串，value类型map[</w:t>
+      </w:r>
+      <w:r>
+        <w:t>string]bool</w:t>
+      </w:r>
+      <w:r>
+        <w:rPr>
+          <w:rFonts w:hint="eastAsia"/>
+        </w:rPr>
+        <w:t>代表一个字符串集合。从概念上讲，graph将一个字符串类型的key映射到一组相关的字符串集合，它们指向新的graph的key。</w:t>
+      </w:r>
+    </w:p>
+    <w:p/>
+    <w:p>
+      <w:r>
+        <w:rPr>
+          <w:rFonts w:hint="eastAsia"/>
+        </w:rPr>
+        <w:t>go</w:t>
+      </w:r>
+      <w:r>
+        <w:t>pl.io/ch4/graph</w:t>
+      </w:r>
+    </w:p>
+    <w:p>
+      <w:pPr>
+        <w:shd w:val="clear" w:color="auto" w:fill="183055"/>
+      </w:pPr>
+      <w:r>
+        <w:t>var graph = make(map[string]map[string]bool)</w:t>
+      </w:r>
+    </w:p>
+    <w:p>
+      <w:pPr>
+        <w:shd w:val="clear" w:color="auto" w:fill="183055"/>
+      </w:pPr>
+    </w:p>
+    <w:p>
+      <w:pPr>
+        <w:shd w:val="clear" w:color="auto" w:fill="183055"/>
+      </w:pPr>
+      <w:r>
+        <w:lastRenderedPageBreak/>
+        <w:t>func addEdge(from, to string) {</w:t>
+      </w:r>
+    </w:p>
+    <w:p>
+      <w:pPr>
+        <w:shd w:val="clear" w:color="auto" w:fill="183055"/>
+      </w:pPr>
+      <w:r>
+        <w:tab/>
+        <w:t>edges := graph[from]</w:t>
+      </w:r>
+    </w:p>
+    <w:p>
+      <w:pPr>
+        <w:shd w:val="clear" w:color="auto" w:fill="183055"/>
+      </w:pPr>
+      <w:r>
+        <w:tab/>
+        <w:t>if edges == nil {</w:t>
+      </w:r>
+    </w:p>
+    <w:p>
+      <w:pPr>
+        <w:shd w:val="clear" w:color="auto" w:fill="183055"/>
+      </w:pPr>
+      <w:r>
+        <w:tab/>
+      </w:r>
+      <w:r>
+        <w:tab/>
+        <w:t>edges = make(map[string]bool)</w:t>
+      </w:r>
+    </w:p>
+    <w:p>
+      <w:pPr>
+        <w:shd w:val="clear" w:color="auto" w:fill="183055"/>
+      </w:pPr>
+      <w:r>
+        <w:tab/>
+      </w:r>
+      <w:r>
+        <w:tab/>
+        <w:t>graph[from] = edges</w:t>
+      </w:r>
+    </w:p>
+    <w:p>
+      <w:pPr>
+        <w:shd w:val="clear" w:color="auto" w:fill="183055"/>
+      </w:pPr>
+      <w:r>
+        <w:tab/>
+        <w:t>}</w:t>
+      </w:r>
+    </w:p>
+    <w:p>
+      <w:pPr>
+        <w:shd w:val="clear" w:color="auto" w:fill="183055"/>
+      </w:pPr>
+      <w:r>
+        <w:tab/>
+        <w:t>edges[to] = true</w:t>
+      </w:r>
+    </w:p>
+    <w:p>
+      <w:pPr>
+        <w:shd w:val="clear" w:color="auto" w:fill="183055"/>
+      </w:pPr>
+      <w:r>
+        <w:t>}</w:t>
+      </w:r>
+    </w:p>
+    <w:p>
+      <w:pPr>
+        <w:shd w:val="clear" w:color="auto" w:fill="183055"/>
+      </w:pPr>
+    </w:p>
+    <w:p>
+      <w:pPr>
+        <w:shd w:val="clear" w:color="auto" w:fill="183055"/>
+      </w:pPr>
+      <w:r>
+        <w:t>func hasEdge(from, to string) bool {</w:t>
+      </w:r>
+    </w:p>
+    <w:p>
+      <w:pPr>
+        <w:shd w:val="clear" w:color="auto" w:fill="183055"/>
+      </w:pPr>
+      <w:r>
+        <w:tab/>
+        <w:t>return graph[from][to]</w:t>
+      </w:r>
+    </w:p>
+    <w:p>
+      <w:pPr>
+        <w:shd w:val="clear" w:color="auto" w:fill="183055"/>
+        <w:rPr>
+          <w:rFonts w:hint="eastAsia"/>
+        </w:rPr>
+      </w:pPr>
+      <w:r>
+        <w:t>}</w:t>
+      </w:r>
+    </w:p>
+    <w:p/>
+    <w:p>
+      <w:r>
+        <w:rPr>
+          <w:rFonts w:hint="eastAsia"/>
+        </w:rPr>
+        <w:t>其中addEdge函数惰性初始化map是一个惯用方式，也就是说在每个值首次作为key时才初始化。addEdge函数显示了如何让map的零值也能正常工作；即使from到to的边不存在，graph</w:t>
+      </w:r>
+      <w:r>
+        <w:t>[from][to]</w:t>
+      </w:r>
+      <w:r>
+        <w:rPr>
+          <w:rFonts w:hint="eastAsia"/>
+        </w:rPr>
+        <w:t>依然可以返回一个有意义的结果。</w:t>
+      </w:r>
+    </w:p>
+    <w:p/>
+    <w:p>
+      <w:r>
+        <w:rPr>
+          <w:rFonts w:hint="eastAsia"/>
+          <w:b/>
+          <w:bCs/>
+        </w:rPr>
+        <w:t>练习4</w:t>
+      </w:r>
+      <w:r>
+        <w:rPr>
+          <w:b/>
+          <w:bCs/>
+        </w:rPr>
+        <w:t>.8</w:t>
+      </w:r>
+      <w:r>
+        <w:rPr>
+          <w:rFonts w:hint="eastAsia"/>
+          <w:b/>
+          <w:bCs/>
+        </w:rPr>
+        <w:t>：</w:t>
+      </w:r>
+      <w:r>
+        <w:rPr>
+          <w:rFonts w:hint="eastAsia"/>
+        </w:rPr>
+        <w:t>修改charcount程序，使用unicode</w:t>
+      </w:r>
+      <w:r>
+        <w:t>.IsLetter</w:t>
+      </w:r>
+      <w:r>
+        <w:rPr>
+          <w:rFonts w:hint="eastAsia"/>
+        </w:rPr>
+        <w:t>等相关的函数，统计字母、数字等Unicode中不同的字符类别。</w:t>
+      </w:r>
+    </w:p>
+    <w:p>
+      <w:pPr>
+        <w:rPr>
+          <w:rFonts w:hint="eastAsia"/>
+        </w:rPr>
+      </w:pPr>
+      <w:r>
+        <w:rPr>
+          <w:rFonts w:hint="eastAsia"/>
+          <w:b/>
+          <w:bCs/>
+        </w:rPr>
+        <w:t>练习4</w:t>
+      </w:r>
+      <w:r>
+        <w:rPr>
+          <w:b/>
+          <w:bCs/>
+        </w:rPr>
+        <w:t>.9</w:t>
+      </w:r>
+      <w:r>
+        <w:rPr>
+          <w:rFonts w:hint="eastAsia"/>
+          <w:b/>
+          <w:bCs/>
+        </w:rPr>
+        <w:t>：</w:t>
+      </w:r>
+      <w:r>
+        <w:rPr>
+          <w:rFonts w:hint="eastAsia"/>
+        </w:rPr>
+        <w:t>编写一个程序word</w:t>
+      </w:r>
+      <w:r>
+        <w:t>freq</w:t>
+      </w:r>
+      <w:r>
+        <w:rPr>
+          <w:rFonts w:hint="eastAsia"/>
+        </w:rPr>
+        <w:t>程序，报告输入文本中每个单词出现的频率。在第一次调用Scan前先调用input</w:t>
+      </w:r>
+      <w:r>
+        <w:t>.Split(bufio.ScanWords)</w:t>
+      </w:r>
+      <w:r>
+        <w:rPr>
+          <w:rFonts w:hint="eastAsia"/>
+        </w:rPr>
+        <w:t>函数，这样可以按单词而不是按行输入。</w:t>
+      </w:r>
+    </w:p>
+    <w:p>
+      <w:pPr>
+        <w:pStyle w:val="3"/>
+      </w:pPr>
+      <w:r>
+        <w:rPr>
+          <w:rFonts w:hint="eastAsia"/>
+        </w:rPr>
+        <w:lastRenderedPageBreak/>
+        <w:t>4</w:t>
+      </w:r>
+      <w:r>
+        <w:t xml:space="preserve">.4 </w:t>
+      </w:r>
+      <w:r>
+        <w:rPr>
+          <w:rFonts w:hint="eastAsia"/>
+        </w:rPr>
+        <w:t>结构体</w:t>
+      </w:r>
+    </w:p>
+    <w:p>
+      <w:r>
+        <w:rPr>
+          <w:rFonts w:hint="eastAsia"/>
+        </w:rPr>
+        <w:t>结构体是一种聚合的数据类型，是由零个或多个任意类型的值聚合成的实体。每个值称为结构体的成员。用结构体的经典案例是处理公司的员工信息，每个员工信息包含一个唯一的员工编号、员工的名字、家庭住址、出生日期、工作岗位、薪资、上级领导等等。所有的这些信息都需要绑定到一个实体中，可以作为一个整体单元被复制，作为函数的参数或返回值，或者是被存储到数组中，等等。</w:t>
+      </w:r>
+    </w:p>
+    <w:p/>
+    <w:p>
+      <w:pPr>
+        <w:rPr>
+          <w:rFonts w:hint="eastAsia"/>
+        </w:rPr>
+      </w:pPr>
+      <w:r>
+        <w:rPr>
+          <w:rFonts w:hint="eastAsia"/>
+        </w:rPr>
+        <w:t>下面两个语句声明了一个叫Employee的命名的结构体类型，并且声明了一个Employee类型的变量dilbert：</w:t>
+      </w:r>
+    </w:p>
+    <w:p>
+      <w:pPr>
+        <w:shd w:val="clear" w:color="auto" w:fill="183055"/>
+      </w:pPr>
+      <w:r>
+        <w:t>type Employee struct {</w:t>
+      </w:r>
+    </w:p>
+    <w:p>
+      <w:pPr>
+        <w:shd w:val="clear" w:color="auto" w:fill="183055"/>
+      </w:pPr>
+      <w:r>
+        <w:tab/>
+        <w:t>I</w:t>
+      </w:r>
+      <w:r>
+        <w:t>D</w:t>
+      </w:r>
+      <w:r>
+        <w:t xml:space="preserve">        int</w:t>
+      </w:r>
+    </w:p>
+    <w:p>
+      <w:pPr>
+        <w:shd w:val="clear" w:color="auto" w:fill="183055"/>
+      </w:pPr>
+      <w:r>
+        <w:tab/>
+        <w:t>Name      string</w:t>
+      </w:r>
+    </w:p>
+    <w:p>
+      <w:pPr>
+        <w:shd w:val="clear" w:color="auto" w:fill="183055"/>
+      </w:pPr>
+      <w:r>
+        <w:tab/>
+        <w:t>Address   string</w:t>
+      </w:r>
+    </w:p>
+    <w:p>
+      <w:pPr>
+        <w:shd w:val="clear" w:color="auto" w:fill="183055"/>
+      </w:pPr>
+      <w:r>
+        <w:tab/>
+        <w:t>Dob       time.Time</w:t>
+      </w:r>
+    </w:p>
+    <w:p>
+      <w:pPr>
+        <w:shd w:val="clear" w:color="auto" w:fill="183055"/>
+      </w:pPr>
+      <w:r>
+        <w:tab/>
+        <w:t>Position  string</w:t>
+      </w:r>
+    </w:p>
+    <w:p>
+      <w:pPr>
+        <w:shd w:val="clear" w:color="auto" w:fill="183055"/>
+      </w:pPr>
+      <w:r>
+        <w:tab/>
+        <w:t>Salary    int</w:t>
+      </w:r>
+    </w:p>
+    <w:p>
+      <w:pPr>
+        <w:shd w:val="clear" w:color="auto" w:fill="183055"/>
+      </w:pPr>
+      <w:r>
+        <w:tab/>
+        <w:t>ManagerID int</w:t>
+      </w:r>
+    </w:p>
+    <w:p>
+      <w:pPr>
+        <w:shd w:val="clear" w:color="auto" w:fill="183055"/>
+      </w:pPr>
+      <w:r>
+        <w:t>}</w:t>
+      </w:r>
+    </w:p>
+    <w:p>
+      <w:pPr>
+        <w:shd w:val="clear" w:color="auto" w:fill="183055"/>
+      </w:pPr>
+    </w:p>
+    <w:p>
+      <w:pPr>
+        <w:shd w:val="clear" w:color="auto" w:fill="183055"/>
+      </w:pPr>
+      <w:r>
+        <w:t>var dilbert Employee</w:t>
+      </w:r>
+    </w:p>
+    <w:p/>
+    <w:p>
+      <w:r>
+        <w:rPr>
+          <w:rFonts w:hint="eastAsia"/>
+        </w:rPr>
+        <w:t>dilbert结构体变量的成员可以通过点操作符访问，比如dilbert</w:t>
+      </w:r>
+      <w:r>
+        <w:t>.Name</w:t>
+      </w:r>
+      <w:r>
+        <w:rPr>
+          <w:rFonts w:hint="eastAsia"/>
+        </w:rPr>
+        <w:t>和dilbert</w:t>
+      </w:r>
+      <w:r>
+        <w:t>.DoB</w:t>
+      </w:r>
+      <w:r>
+        <w:rPr>
+          <w:rFonts w:hint="eastAsia"/>
+        </w:rPr>
+        <w:t>。因</w:t>
+      </w:r>
+      <w:r>
+        <w:rPr>
+          <w:rFonts w:hint="eastAsia"/>
+        </w:rPr>
+        <w:lastRenderedPageBreak/>
+        <w:t>为dilbert是一个变量，它所有的成员也同样是变量，我们可以直接对每个成员赋值：</w:t>
+      </w:r>
+    </w:p>
+    <w:p>
+      <w:pPr>
+        <w:shd w:val="clear" w:color="auto" w:fill="183055"/>
+      </w:pPr>
+      <w:r>
+        <w:t>dilbert.Salary -= 5000 //  demoted, for writing too few lines of code</w:t>
+      </w:r>
+    </w:p>
+    <w:p/>
+    <w:p>
+      <w:r>
+        <w:rPr>
+          <w:rFonts w:hint="eastAsia"/>
+        </w:rPr>
+        <w:t>或者是对成员取地址，然后通过指针访问：</w:t>
+      </w:r>
+    </w:p>
+    <w:p>
+      <w:pPr>
+        <w:shd w:val="clear" w:color="auto" w:fill="183055"/>
+      </w:pPr>
+      <w:r>
+        <w:t>position := &amp;dilbert.Position</w:t>
+      </w:r>
+    </w:p>
+    <w:p>
+      <w:pPr>
+        <w:shd w:val="clear" w:color="auto" w:fill="183055"/>
+      </w:pPr>
+      <w:r>
+        <w:t>*position = "Senior " + *position // promoted, for outsourcing to Elbonia</w:t>
+      </w:r>
+    </w:p>
+    <w:p/>
+    <w:p>
+      <w:r>
+        <w:rPr>
+          <w:rFonts w:hint="eastAsia"/>
+        </w:rPr>
+        <w:t>点操作符也可以和指向结构体的指针一起工作：</w:t>
+      </w:r>
+    </w:p>
+    <w:p>
+      <w:pPr>
+        <w:shd w:val="clear" w:color="auto" w:fill="183055"/>
+      </w:pPr>
+      <w:r>
+        <w:t>var employeeOfTheMonth *Employee = &amp;dilbert</w:t>
+      </w:r>
+    </w:p>
+    <w:p>
+      <w:pPr>
+        <w:shd w:val="clear" w:color="auto" w:fill="183055"/>
+      </w:pPr>
+      <w:r>
+        <w:t>employeeOfTheMonth.Position += " (proactive team player)"</w:t>
+      </w:r>
+    </w:p>
+    <w:p>
+      <w:pPr>
+        <w:rPr>
+          <w:rFonts w:hint="eastAsia"/>
+        </w:rPr>
+      </w:pPr>
+    </w:p>
+    <w:p>
+      <w:pPr>
+        <w:rPr>
+          <w:rFonts w:hint="eastAsia"/>
+        </w:rPr>
+      </w:pPr>
+      <w:r>
+        <w:rPr>
+          <w:rFonts w:hint="eastAsia"/>
+        </w:rPr>
+        <w:t>相当于下面语句</w:t>
+      </w:r>
+    </w:p>
+    <w:p>
+      <w:pPr>
+        <w:shd w:val="clear" w:color="auto" w:fill="183055"/>
+      </w:pPr>
+      <w:r>
+        <w:t>(*employeeOfTheMonth).Position += " (proactive team player)"</w:t>
+      </w:r>
+    </w:p>
+    <w:p/>
+    <w:p>
+      <w:r>
+        <w:rPr>
+          <w:rFonts w:hint="eastAsia"/>
+        </w:rPr>
+        <w:t>下面的Employee</w:t>
+      </w:r>
+      <w:r>
+        <w:t>ByID</w:t>
+      </w:r>
+      <w:r>
+        <w:rPr>
+          <w:rFonts w:hint="eastAsia"/>
+        </w:rPr>
+        <w:t>函数将根据给定的员工ID返回对应的员工信息结构体的指针。我们可以使用点操作符来访问它里面的成员：</w:t>
+      </w:r>
+    </w:p>
+    <w:p>
+      <w:pPr>
+        <w:shd w:val="clear" w:color="auto" w:fill="183055"/>
+      </w:pPr>
+      <w:r>
+        <w:t>func EmployeeByID(id int) *Employee {</w:t>
+      </w:r>
+    </w:p>
+    <w:p>
+      <w:pPr>
+        <w:shd w:val="clear" w:color="auto" w:fill="183055"/>
+      </w:pPr>
+      <w:r>
+        <w:tab/>
+        <w:t>/* ... */</w:t>
+      </w:r>
+    </w:p>
+    <w:p>
+      <w:pPr>
+        <w:shd w:val="clear" w:color="auto" w:fill="183055"/>
+      </w:pPr>
+      <w:r>
+        <w:t>}</w:t>
+      </w:r>
+    </w:p>
+    <w:p>
+      <w:pPr>
+        <w:shd w:val="clear" w:color="auto" w:fill="183055"/>
+      </w:pPr>
+      <w:r>
+        <w:t>fmt.Println(EmployeeByID(dilbert.ManagerID).Position) // "Pointy-haired boss"</w:t>
+      </w:r>
+    </w:p>
+    <w:p>
+      <w:pPr>
+        <w:shd w:val="clear" w:color="auto" w:fill="183055"/>
+      </w:pPr>
+    </w:p>
+    <w:p>
+      <w:pPr>
+        <w:shd w:val="clear" w:color="auto" w:fill="183055"/>
+      </w:pPr>
+      <w:r>
+        <w:t>id := dilbert.ID</w:t>
+      </w:r>
+    </w:p>
+    <w:p>
+      <w:pPr>
+        <w:shd w:val="clear" w:color="auto" w:fill="183055"/>
+      </w:pPr>
+      <w:r>
+        <w:lastRenderedPageBreak/>
+        <w:t>EmployeeByID(id).Salary = 0 // fired for ... no real reason</w:t>
+      </w:r>
+    </w:p>
+    <w:p/>
+    <w:p>
+      <w:r>
+        <w:rPr>
+          <w:rFonts w:hint="eastAsia"/>
+        </w:rPr>
+        <w:t>后面的语句通过Employee</w:t>
+      </w:r>
+      <w:r>
+        <w:t>ByID</w:t>
+      </w:r>
+      <w:r>
+        <w:rPr>
+          <w:rFonts w:hint="eastAsia"/>
+        </w:rPr>
+        <w:t>返回的结构体指针更新了Employee结构体的成员。如果将Employe</w:t>
+      </w:r>
+      <w:r>
+        <w:t>ByID</w:t>
+      </w:r>
+      <w:r>
+        <w:rPr>
+          <w:rFonts w:hint="eastAsia"/>
+        </w:rPr>
+        <w:t>函数的返回值从*</w:t>
+      </w:r>
+      <w:r>
+        <w:t>Employee</w:t>
+      </w:r>
+      <w:r>
+        <w:rPr>
+          <w:rFonts w:hint="eastAsia"/>
+        </w:rPr>
+        <w:t>指针类型改为Employee值类型，那么更新语句将不能编译通过，因为在赋值语句的左边并不确定是一个变量（译注：调用函数返回的是值，并不是一个可取地址的变量）。</w:t>
+      </w:r>
+    </w:p>
+    <w:p/>
+    <w:p>
+      <w:pPr>
+        <w:rPr>
+          <w:rFonts w:hint="eastAsia"/>
+        </w:rPr>
+      </w:pPr>
+      <w:r>
+        <w:rPr>
+          <w:rFonts w:hint="eastAsia"/>
+        </w:rPr>
+        <w:t>通常一行对应一个结构体成员，成员的名字在前类型在后，不过如果相邻的成员类型相同的话可以被合并到一行，就像下面的Name和Address成员那样：</w:t>
+      </w:r>
+    </w:p>
+    <w:p>
+      <w:pPr>
+        <w:shd w:val="clear" w:color="auto" w:fill="183055"/>
+      </w:pPr>
+      <w:r>
+        <w:t>type Employee struct {</w:t>
+      </w:r>
+    </w:p>
+    <w:p>
+      <w:pPr>
+        <w:shd w:val="clear" w:color="auto" w:fill="183055"/>
+      </w:pPr>
+      <w:r>
+        <w:tab/>
+        <w:t>ID            int</w:t>
+      </w:r>
+    </w:p>
+    <w:p>
+      <w:pPr>
+        <w:shd w:val="clear" w:color="auto" w:fill="183055"/>
+      </w:pPr>
+      <w:r>
+        <w:tab/>
+        <w:t>Name, Address string</w:t>
+      </w:r>
+    </w:p>
+    <w:p>
+      <w:pPr>
+        <w:shd w:val="clear" w:color="auto" w:fill="183055"/>
+      </w:pPr>
+      <w:r>
+        <w:tab/>
+        <w:t>Dob           time.Time</w:t>
+      </w:r>
+    </w:p>
+    <w:p>
+      <w:pPr>
+        <w:shd w:val="clear" w:color="auto" w:fill="183055"/>
+      </w:pPr>
+      <w:r>
+        <w:tab/>
+        <w:t>Position      string</w:t>
+      </w:r>
+    </w:p>
+    <w:p>
+      <w:pPr>
+        <w:shd w:val="clear" w:color="auto" w:fill="183055"/>
+      </w:pPr>
+      <w:r>
+        <w:tab/>
+        <w:t>Salary        int</w:t>
+      </w:r>
+    </w:p>
+    <w:p>
+      <w:pPr>
+        <w:shd w:val="clear" w:color="auto" w:fill="183055"/>
+      </w:pPr>
+      <w:r>
+        <w:tab/>
+        <w:t>ManagerID     int</w:t>
+      </w:r>
+    </w:p>
+    <w:p>
+      <w:pPr>
+        <w:shd w:val="clear" w:color="auto" w:fill="183055"/>
+      </w:pPr>
+      <w:r>
+        <w:t>}</w:t>
+      </w:r>
+    </w:p>
+    <w:p/>
+    <w:p>
+      <w:r>
+        <w:rPr>
+          <w:rFonts w:hint="eastAsia"/>
+        </w:rPr>
+        <w:t>结构体成员的输入顺序也有重要的意义。我们也可以将Position成员合并（因为也是字符串类型），或者是交换Name和Address出现的先后顺序，那样的话就是定义了不同的结构体类型。通常，我们只是将相关的成员写到一起。</w:t>
+      </w:r>
+    </w:p>
+    <w:p/>
+    <w:p>
+      <w:r>
+        <w:rPr>
+          <w:rFonts w:hint="eastAsia"/>
+        </w:rPr>
+        <w:lastRenderedPageBreak/>
+        <w:t>如果结构体成员名字是以大写字母开头的，那么该成员就是导出的；这是Go语言导出规则决定的。一个结构体可能同时包含导出和未导出的成员。</w:t>
+      </w:r>
+    </w:p>
+    <w:p/>
+    <w:p>
+      <w:r>
+        <w:rPr>
+          <w:rFonts w:hint="eastAsia"/>
+        </w:rPr>
+        <w:t>结构体类型往往是冗长的，因为它的每个成员可能都会占一行。虽然我们每次都可以重写整个结构体成员，但是重复会令人厌烦。因此，完整的结构体写法通常只在类型声明语句的地方出现，就像Employee类型声明语句那样。</w:t>
+      </w:r>
+    </w:p>
+    <w:p/>
+    <w:p>
+      <w:r>
+        <w:rPr>
+          <w:rFonts w:hint="eastAsia"/>
+        </w:rPr>
+        <w:t>一个命名为S的结构体类型将不能再包含S类型的成员：因为一个聚合的值不能包含它自身。（该限制同样适用于数组。）但是S类型的结构体可以包含*</w:t>
+      </w:r>
+      <w:r>
+        <w:t>S</w:t>
+      </w:r>
+      <w:r>
+        <w:rPr>
+          <w:rFonts w:hint="eastAsia"/>
+        </w:rPr>
+        <w:t>指针类型的成员，这可以让我们创建递归的数据结构，比如链表和树结构等。在下面的代码中，我们使用一个二叉树来实现一个插入排序：</w:t>
+      </w:r>
+    </w:p>
+    <w:p/>
+    <w:p>
+      <w:pPr>
+        <w:rPr>
+          <w:rFonts w:hint="eastAsia"/>
+        </w:rPr>
+      </w:pPr>
+      <w:r>
+        <w:rPr>
+          <w:rFonts w:hint="eastAsia"/>
+        </w:rPr>
+        <w:t>go</w:t>
+      </w:r>
+      <w:r>
+        <w:t>pl.io/ch4/treesort</w:t>
       </w:r>
       <w:bookmarkStart w:id="1" w:name="_GoBack"/>
       <w:bookmarkEnd w:id="1"/>
     </w:p>
     <w:p>
       <w:pPr>
-        <w:rPr>
-          <w:rFonts w:hint="eastAsia"/>
-        </w:rPr>
-      </w:pPr>
-    </w:p>
-    <w:p>
-      <w:pPr>
         <w:pStyle w:val="3"/>
       </w:pPr>
       <w:r>
-        <w:rPr>
-          <w:rFonts w:hint="eastAsia"/>
-        </w:rPr>
         <w:lastRenderedPageBreak/>
-        <w:t>4</w:t>
-      </w:r>
-      <w:r>
-        <w:t xml:space="preserve">.4 </w:t>
-      </w:r>
-      <w:r>
-        <w:rPr>
-          <w:rFonts w:hint="eastAsia"/>
-        </w:rPr>
-        <w:t>结构体</w:t>
-      </w:r>
-    </w:p>
-    <w:p>
-      <w:pPr>
-        <w:pStyle w:val="3"/>
-      </w:pPr>
-      <w:r>
         <w:t xml:space="preserve">4.5 </w:t>
       </w:r>
       <w:r>

</xml_diff>